<commit_message>
Atualizado documentos de requisitos
</commit_message>
<xml_diff>
--- a/Documento de requisitos - Java - Polimorfismo (1).docx
+++ b/Documento de requisitos - Java - Polimorfismo (1).docx
@@ -1,278 +1,377 @@
 
 <file path=word/document.xml><?xml version="1.0" encoding="utf-8"?>
-<w:document xmlns:wpc="http://schemas.microsoft.com/office/word/2010/wordprocessingCanvas" xmlns:mc="http://schemas.openxmlformats.org/markup-compatibility/2006" xmlns:o="urn:schemas-microsoft-com:office:office" xmlns:r="http://schemas.openxmlformats.org/officeDocument/2006/relationships" xmlns:m="http://schemas.openxmlformats.org/officeDocument/2006/math" xmlns:v="urn:schemas-microsoft-com:vml" xmlns:wp14="http://schemas.microsoft.com/office/word/2010/wordprocessingDrawing" xmlns:wp="http://schemas.openxmlformats.org/drawingml/2006/wordprocessingDrawing" xmlns:w10="urn:schemas-microsoft-com:office:word" xmlns:w="http://schemas.openxmlformats.org/wordprocessingml/2006/main" xmlns:w14="http://schemas.microsoft.com/office/word/2010/wordml" xmlns:w15="http://schemas.microsoft.com/office/word/2012/wordml" xmlns:wpg="http://schemas.microsoft.com/office/word/2010/wordprocessingGroup" xmlns:wpi="http://schemas.microsoft.com/office/word/2010/wordprocessingInk" xmlns:wne="http://schemas.microsoft.com/office/word/2006/wordml" xmlns:wps="http://schemas.microsoft.com/office/word/2010/wordprocessingShape" mc:Ignorable="w14 w15 wp14">
+<w:document xmlns:wpc="http://schemas.microsoft.com/office/word/2010/wordprocessingCanvas" xmlns:mc="http://schemas.openxmlformats.org/markup-compatibility/2006" xmlns:o="urn:schemas-microsoft-com:office:office" xmlns:r="http://schemas.openxmlformats.org/officeDocument/2006/relationships" xmlns:m="http://schemas.openxmlformats.org/officeDocument/2006/math" xmlns:v="urn:schemas-microsoft-com:vml" xmlns:wp14="http://schemas.microsoft.com/office/word/2010/wordprocessingDrawing" xmlns:wp="http://schemas.openxmlformats.org/drawingml/2006/wordprocessingDrawing" xmlns:w10="urn:schemas-microsoft-com:office:word" xmlns:w="http://schemas.openxmlformats.org/wordprocessingml/2006/main" xmlns:w14="http://schemas.microsoft.com/office/word/2010/wordml" xmlns:wpg="http://schemas.microsoft.com/office/word/2010/wordprocessingGroup" xmlns:wpi="http://schemas.microsoft.com/office/word/2010/wordprocessingInk" xmlns:wne="http://schemas.microsoft.com/office/word/2006/wordml" xmlns:wps="http://schemas.microsoft.com/office/word/2010/wordprocessingShape" mc:Ignorable="w14 wp14">
   <w:body>
     <w:p>
       <w:pPr>
         <w:spacing w:after="159" w:line="330" w:lineRule="atLeast"/>
         <w:jc w:val="both"/>
         <w:rPr>
-          <w:rFonts w:ascii="&amp;apos" w:eastAsia="Times New Roman" w:hAnsi="&amp;apos" w:cs="Times New Roman"/>
-          <w:color w:val="000000"/>
-          <w:sz w:val="24"/>
-          <w:szCs w:val="24"/>
-          <w:lang w:val="pt-BR" w:eastAsia="en-GB"/>
-        </w:rPr>
-      </w:pPr>
-      <w:r>
-        <w:rPr>
-          <w:rFonts w:ascii="&amp;apos" w:eastAsia="Times New Roman" w:hAnsi="&amp;apos" w:cs="Times New Roman"/>
+          <w:rFonts w:ascii="Tahoma" w:eastAsia="Times New Roman" w:hAnsi="Tahoma" w:cs="Tahoma"/>
           <w:b/>
-          <w:i/>
-          <w:color w:val="000000"/>
-          <w:sz w:val="24"/>
-          <w:szCs w:val="24"/>
-          <w:u w:val="single"/>
-          <w:lang w:val="pt-BR" w:eastAsia="en-GB"/>
-        </w:rPr>
-        <w:t>Importante</w:t>
-      </w:r>
-      <w:r>
-        <w:rPr>
-          <w:rFonts w:ascii="&amp;apos" w:eastAsia="Times New Roman" w:hAnsi="&amp;apos" w:cs="Times New Roman"/>
-          <w:color w:val="000000"/>
-          <w:sz w:val="24"/>
-          <w:szCs w:val="24"/>
-          <w:lang w:val="pt-BR" w:eastAsia="en-GB"/>
-        </w:rPr>
-        <w:t>:</w:t>
-      </w:r>
-      <w:r>
-        <w:rPr>
-          <w:rFonts w:ascii="&amp;apos" w:eastAsia="Times New Roman" w:hAnsi="&amp;apos" w:cs="Times New Roman"/>
-          <w:color w:val="000000"/>
-          <w:sz w:val="24"/>
-          <w:szCs w:val="24"/>
-          <w:lang w:val="pt-BR" w:eastAsia="en-GB"/>
-        </w:rPr>
-        <w:t xml:space="preserve"> Para</w:t>
-      </w:r>
-      <w:r>
-        <w:rPr>
-          <w:rFonts w:ascii="&amp;apos" w:eastAsia="Times New Roman" w:hAnsi="&amp;apos" w:cs="Times New Roman"/>
-          <w:color w:val="000000"/>
-          <w:sz w:val="24"/>
-          <w:szCs w:val="24"/>
-          <w:lang w:val="pt-BR" w:eastAsia="en-GB"/>
-        </w:rPr>
-        <w:t xml:space="preserve"> cada</w:t>
-      </w:r>
-      <w:r>
-        <w:rPr>
-          <w:rFonts w:ascii="&amp;apos" w:eastAsia="Times New Roman" w:hAnsi="&amp;apos" w:cs="Times New Roman"/>
-          <w:color w:val="000000"/>
-          <w:sz w:val="24"/>
-          <w:szCs w:val="24"/>
-          <w:lang w:val="pt-BR" w:eastAsia="en-GB"/>
-        </w:rPr>
-        <w:t xml:space="preserve"> item abaixo deve ser copiado trechos do código que cumprem o requisito e explicado, se não for aparente, o porquê o requisito é cumprido. </w:t>
-      </w:r>
-      <w:r>
-        <w:rPr>
-          <w:rFonts w:ascii="&amp;apos" w:eastAsia="Times New Roman" w:hAnsi="&amp;apos" w:cs="Times New Roman"/>
-          <w:color w:val="000000"/>
-          <w:sz w:val="24"/>
-          <w:szCs w:val="24"/>
-          <w:lang w:val="pt-BR" w:eastAsia="en-GB"/>
-        </w:rPr>
-        <w:t xml:space="preserve">Sejam bem explícitos. </w:t>
-      </w:r>
-      <w:r>
-        <w:rPr>
-          <w:rFonts w:ascii="&amp;apos" w:eastAsia="Times New Roman" w:hAnsi="&amp;apos" w:cs="Times New Roman"/>
-          <w:color w:val="000000"/>
-          <w:sz w:val="24"/>
-          <w:szCs w:val="24"/>
-          <w:lang w:val="pt-BR" w:eastAsia="en-GB"/>
-        </w:rPr>
-        <w:t xml:space="preserve">Deve ser indicado também </w:t>
-      </w:r>
-      <w:r>
-        <w:rPr>
-          <w:rFonts w:ascii="&amp;apos" w:eastAsia="Times New Roman" w:hAnsi="&amp;apos" w:cs="Times New Roman"/>
-          <w:color w:val="000000"/>
-          <w:sz w:val="24"/>
-          <w:szCs w:val="24"/>
-          <w:lang w:val="pt-BR" w:eastAsia="en-GB"/>
-        </w:rPr>
-        <w:t>o arquivo da classe em que está o trecho do código</w:t>
-      </w:r>
-      <w:r>
-        <w:rPr>
-          <w:rFonts w:ascii="&amp;apos" w:eastAsia="Times New Roman" w:hAnsi="&amp;apos" w:cs="Times New Roman"/>
-          <w:color w:val="000000"/>
-          <w:sz w:val="24"/>
-          <w:szCs w:val="24"/>
-          <w:lang w:val="pt-BR" w:eastAsia="en-GB"/>
-        </w:rPr>
-        <w:t>.</w:t>
-      </w:r>
-      <w:r>
-        <w:rPr>
-          <w:rFonts w:ascii="&amp;apos" w:eastAsia="Times New Roman" w:hAnsi="&amp;apos" w:cs="Times New Roman"/>
-          <w:color w:val="000000"/>
-          <w:sz w:val="24"/>
-          <w:szCs w:val="24"/>
-          <w:lang w:val="pt-BR" w:eastAsia="en-GB"/>
-        </w:rPr>
-        <w:t xml:space="preserve"> Eu avaliarei o código do </w:t>
-      </w:r>
-      <w:proofErr w:type="spellStart"/>
-      <w:r>
-        <w:rPr>
-          <w:rFonts w:ascii="&amp;apos" w:eastAsia="Times New Roman" w:hAnsi="&amp;apos" w:cs="Times New Roman"/>
-          <w:color w:val="000000"/>
-          <w:sz w:val="24"/>
-          <w:szCs w:val="24"/>
-          <w:lang w:val="pt-BR" w:eastAsia="en-GB"/>
-        </w:rPr>
-        <w:t>Github</w:t>
-      </w:r>
-      <w:proofErr w:type="spellEnd"/>
-      <w:r>
-        <w:rPr>
-          <w:rFonts w:ascii="&amp;apos" w:eastAsia="Times New Roman" w:hAnsi="&amp;apos" w:cs="Times New Roman"/>
-          <w:color w:val="000000"/>
-          <w:sz w:val="24"/>
-          <w:szCs w:val="24"/>
-          <w:lang w:val="pt-BR" w:eastAsia="en-GB"/>
-        </w:rPr>
-        <w:t xml:space="preserve"> a partir desse documento para confirmá-lo e também para detectar possíveis erros.</w:t>
-      </w:r>
-      <w:r>
-        <w:rPr>
-          <w:rFonts w:ascii="&amp;apos" w:eastAsia="Times New Roman" w:hAnsi="&amp;apos" w:cs="Times New Roman"/>
-          <w:color w:val="000000"/>
-          <w:sz w:val="24"/>
-          <w:szCs w:val="24"/>
-          <w:lang w:val="pt-BR" w:eastAsia="en-GB"/>
-        </w:rPr>
-        <w:t xml:space="preserve"> </w:t>
-      </w:r>
-      <w:r>
-        <w:rPr>
-          <w:rFonts w:ascii="&amp;apos" w:eastAsia="Times New Roman" w:hAnsi="&amp;apos" w:cs="Times New Roman"/>
+          <w:color w:val="1F4E79" w:themeColor="accent1" w:themeShade="80"/>
+          <w:sz w:val="24"/>
+          <w:szCs w:val="24"/>
+          <w:lang w:val="pt-BR" w:eastAsia="en-GB"/>
+        </w:rPr>
+      </w:pPr>
+      <w:proofErr w:type="spellStart"/>
+      <w:proofErr w:type="gramStart"/>
+      <w:r>
+        <w:rPr>
+          <w:rFonts w:ascii="Tahoma" w:eastAsia="Times New Roman" w:hAnsi="Tahoma" w:cs="Tahoma"/>
           <w:b/>
-          <w:color w:val="000000"/>
-          <w:sz w:val="24"/>
-          <w:szCs w:val="24"/>
-          <w:lang w:val="pt-BR" w:eastAsia="en-GB"/>
-        </w:rPr>
-        <w:t xml:space="preserve">Quem não seguir o que está indicado aqui, </w:t>
-      </w:r>
-      <w:r>
-        <w:rPr>
-          <w:rFonts w:ascii="&amp;apos" w:eastAsia="Times New Roman" w:hAnsi="&amp;apos" w:cs="Times New Roman"/>
+          <w:color w:val="1F4E79" w:themeColor="accent1" w:themeShade="80"/>
+          <w:sz w:val="24"/>
+          <w:szCs w:val="24"/>
+          <w:lang w:val="pt-BR" w:eastAsia="en-GB"/>
+        </w:rPr>
+        <w:t>Main.</w:t>
+      </w:r>
+      <w:proofErr w:type="gramEnd"/>
+      <w:r>
+        <w:rPr>
+          <w:rFonts w:ascii="Tahoma" w:eastAsia="Times New Roman" w:hAnsi="Tahoma" w:cs="Tahoma"/>
           <w:b/>
-          <w:color w:val="000000"/>
-          <w:sz w:val="24"/>
-          <w:szCs w:val="24"/>
-          <w:lang w:val="pt-BR" w:eastAsia="en-GB"/>
-        </w:rPr>
-        <w:t xml:space="preserve">não </w:t>
-      </w:r>
-      <w:r>
-        <w:rPr>
-          <w:rFonts w:ascii="&amp;apos" w:eastAsia="Times New Roman" w:hAnsi="&amp;apos" w:cs="Times New Roman"/>
-          <w:b/>
-          <w:color w:val="000000"/>
-          <w:sz w:val="24"/>
-          <w:szCs w:val="24"/>
-          <w:lang w:val="pt-BR" w:eastAsia="en-GB"/>
-        </w:rPr>
-        <w:t>terá o</w:t>
-      </w:r>
-      <w:r>
-        <w:rPr>
-          <w:rFonts w:ascii="&amp;apos" w:eastAsia="Times New Roman" w:hAnsi="&amp;apos" w:cs="Times New Roman"/>
-          <w:b/>
-          <w:color w:val="000000"/>
-          <w:sz w:val="24"/>
-          <w:szCs w:val="24"/>
-          <w:lang w:val="pt-BR" w:eastAsia="en-GB"/>
-        </w:rPr>
-        <w:t xml:space="preserve"> projeto avaliado</w:t>
-      </w:r>
-      <w:r>
-        <w:rPr>
-          <w:rFonts w:ascii="&amp;apos" w:eastAsia="Times New Roman" w:hAnsi="&amp;apos" w:cs="Times New Roman"/>
-          <w:b/>
-          <w:color w:val="000000"/>
-          <w:sz w:val="24"/>
-          <w:szCs w:val="24"/>
-          <w:lang w:val="pt-BR" w:eastAsia="en-GB"/>
-        </w:rPr>
-        <w:t xml:space="preserve"> e perderá a atividade</w:t>
-      </w:r>
-      <w:r>
-        <w:rPr>
-          <w:rFonts w:ascii="&amp;apos" w:eastAsia="Times New Roman" w:hAnsi="&amp;apos" w:cs="Times New Roman"/>
-          <w:b/>
-          <w:color w:val="000000"/>
-          <w:sz w:val="24"/>
-          <w:szCs w:val="24"/>
-          <w:lang w:val="pt-BR" w:eastAsia="en-GB"/>
-        </w:rPr>
-        <w:t>.</w:t>
-      </w:r>
-      <w:r>
-        <w:rPr>
-          <w:rFonts w:ascii="&amp;apos" w:eastAsia="Times New Roman" w:hAnsi="&amp;apos" w:cs="Times New Roman"/>
-          <w:color w:val="000000"/>
-          <w:sz w:val="24"/>
-          <w:szCs w:val="24"/>
-          <w:lang w:val="pt-BR" w:eastAsia="en-GB"/>
-        </w:rPr>
-        <w:t xml:space="preserve"> </w:t>
-      </w:r>
+          <w:color w:val="1F4E79" w:themeColor="accent1" w:themeShade="80"/>
+          <w:sz w:val="24"/>
+          <w:szCs w:val="24"/>
+          <w:lang w:val="pt-BR" w:eastAsia="en-GB"/>
+        </w:rPr>
+        <w:t>Java</w:t>
+      </w:r>
+      <w:proofErr w:type="spellEnd"/>
     </w:p>
     <w:p>
       <w:pPr>
         <w:spacing w:after="159" w:line="330" w:lineRule="atLeast"/>
         <w:jc w:val="both"/>
         <w:rPr>
-          <w:rFonts w:ascii="&amp;apos" w:eastAsia="Times New Roman" w:hAnsi="&amp;apos" w:cs="Times New Roman"/>
-          <w:color w:val="000000"/>
-          <w:sz w:val="24"/>
-          <w:szCs w:val="24"/>
-          <w:lang w:val="pt-BR" w:eastAsia="en-GB"/>
-        </w:rPr>
-      </w:pPr>
+          <w:rFonts w:ascii="Tahoma" w:eastAsia="Times New Roman" w:hAnsi="Tahoma" w:cs="Tahoma"/>
+          <w:color w:val="1F4E79" w:themeColor="accent1" w:themeShade="80"/>
+          <w:sz w:val="20"/>
+          <w:szCs w:val="20"/>
+          <w:lang w:val="pt-BR" w:eastAsia="en-GB"/>
+        </w:rPr>
+      </w:pPr>
+      <w:r>
+        <w:rPr>
+          <w:rFonts w:ascii="Tahoma" w:eastAsia="Times New Roman" w:hAnsi="Tahoma" w:cs="Tahoma"/>
+          <w:color w:val="1F4E79" w:themeColor="accent1" w:themeShade="80"/>
+          <w:sz w:val="20"/>
+          <w:szCs w:val="20"/>
+          <w:lang w:val="pt-BR" w:eastAsia="en-GB"/>
+        </w:rPr>
+        <w:t xml:space="preserve">Aqui que a execução do programa ocorre. Recebendo os </w:t>
+      </w:r>
+      <w:proofErr w:type="spellStart"/>
+      <w:r>
+        <w:rPr>
+          <w:rFonts w:ascii="Tahoma" w:eastAsia="Times New Roman" w:hAnsi="Tahoma" w:cs="Tahoma"/>
+          <w:color w:val="1F4E79" w:themeColor="accent1" w:themeShade="80"/>
+          <w:sz w:val="20"/>
+          <w:szCs w:val="20"/>
+          <w:lang w:val="pt-BR" w:eastAsia="en-GB"/>
+        </w:rPr>
+        <w:t>import</w:t>
+      </w:r>
+      <w:proofErr w:type="spellEnd"/>
+      <w:r>
+        <w:rPr>
+          <w:rFonts w:ascii="Tahoma" w:eastAsia="Times New Roman" w:hAnsi="Tahoma" w:cs="Tahoma"/>
+          <w:color w:val="1F4E79" w:themeColor="accent1" w:themeShade="80"/>
+          <w:sz w:val="20"/>
+          <w:szCs w:val="20"/>
+          <w:lang w:val="pt-BR" w:eastAsia="en-GB"/>
+        </w:rPr>
+        <w:t xml:space="preserve"> das classes auxiliares e subclasses,</w:t>
+      </w:r>
+      <w:r>
+        <w:rPr>
+          <w:rFonts w:ascii="Tahoma" w:eastAsia="Times New Roman" w:hAnsi="Tahoma" w:cs="Tahoma"/>
+          <w:color w:val="1F4E79" w:themeColor="accent1" w:themeShade="80"/>
+          <w:sz w:val="20"/>
+          <w:szCs w:val="20"/>
+          <w:lang w:val="pt-BR" w:eastAsia="en-GB"/>
+        </w:rPr>
+        <w:t xml:space="preserve"> e</w:t>
+      </w:r>
+      <w:r>
+        <w:rPr>
+          <w:rFonts w:ascii="Tahoma" w:eastAsia="Times New Roman" w:hAnsi="Tahoma" w:cs="Tahoma"/>
+          <w:color w:val="1F4E79" w:themeColor="accent1" w:themeShade="80"/>
+          <w:sz w:val="20"/>
+          <w:szCs w:val="20"/>
+          <w:lang w:val="pt-BR" w:eastAsia="en-GB"/>
+        </w:rPr>
+        <w:t xml:space="preserve">sta classe possui um </w:t>
+      </w:r>
+      <w:proofErr w:type="gramStart"/>
+      <w:r>
+        <w:rPr>
+          <w:rFonts w:ascii="Tahoma" w:eastAsia="Times New Roman" w:hAnsi="Tahoma" w:cs="Tahoma"/>
+          <w:color w:val="1F4E79" w:themeColor="accent1" w:themeShade="80"/>
+          <w:sz w:val="20"/>
+          <w:szCs w:val="20"/>
+          <w:lang w:val="pt-BR" w:eastAsia="en-GB"/>
+        </w:rPr>
+        <w:t>menu</w:t>
+      </w:r>
+      <w:proofErr w:type="gramEnd"/>
+      <w:r>
+        <w:rPr>
+          <w:rFonts w:ascii="Tahoma" w:eastAsia="Times New Roman" w:hAnsi="Tahoma" w:cs="Tahoma"/>
+          <w:color w:val="1F4E79" w:themeColor="accent1" w:themeShade="80"/>
+          <w:sz w:val="20"/>
+          <w:szCs w:val="20"/>
+          <w:lang w:val="pt-BR" w:eastAsia="en-GB"/>
+        </w:rPr>
+        <w:t xml:space="preserve"> para poder realizar as ações desejadas(Adicionar animal, alimentá-lo, verifi</w:t>
+      </w:r>
+      <w:r>
+        <w:rPr>
+          <w:rFonts w:ascii="Tahoma" w:eastAsia="Times New Roman" w:hAnsi="Tahoma" w:cs="Tahoma"/>
+          <w:color w:val="1F4E79" w:themeColor="accent1" w:themeShade="80"/>
+          <w:sz w:val="20"/>
+          <w:szCs w:val="20"/>
+          <w:lang w:val="pt-BR" w:eastAsia="en-GB"/>
+        </w:rPr>
+        <w:t xml:space="preserve">car se ele corre risco de </w:t>
+      </w:r>
+      <w:r>
+        <w:rPr>
+          <w:rFonts w:ascii="Tahoma" w:eastAsia="Times New Roman" w:hAnsi="Tahoma" w:cs="Tahoma"/>
+          <w:color w:val="1F4E79" w:themeColor="accent1" w:themeShade="80"/>
+          <w:sz w:val="20"/>
+          <w:szCs w:val="20"/>
+          <w:u w:val="single"/>
+          <w:lang w:val="pt-BR" w:eastAsia="en-GB"/>
+        </w:rPr>
+        <w:t>extinçã</w:t>
+      </w:r>
+      <w:r>
+        <w:rPr>
+          <w:rFonts w:ascii="Tahoma" w:eastAsia="Times New Roman" w:hAnsi="Tahoma" w:cs="Tahoma"/>
+          <w:color w:val="1F4E79" w:themeColor="accent1" w:themeShade="80"/>
+          <w:sz w:val="20"/>
+          <w:szCs w:val="20"/>
+          <w:u w:val="single"/>
+          <w:lang w:val="pt-BR" w:eastAsia="en-GB"/>
+        </w:rPr>
+        <w:t>o</w:t>
+      </w:r>
+      <w:r>
+        <w:rPr>
+          <w:rFonts w:ascii="Tahoma" w:eastAsia="Times New Roman" w:hAnsi="Tahoma" w:cs="Tahoma"/>
+          <w:color w:val="1F4E79" w:themeColor="accent1" w:themeShade="80"/>
+          <w:sz w:val="20"/>
+          <w:szCs w:val="20"/>
+          <w:lang w:val="pt-BR" w:eastAsia="en-GB"/>
+        </w:rPr>
+        <w:t>, etc.)</w:t>
+      </w:r>
+      <w:r>
+        <w:rPr>
+          <w:rFonts w:ascii="Tahoma" w:eastAsia="Times New Roman" w:hAnsi="Tahoma" w:cs="Tahoma"/>
+          <w:color w:val="1F4E79" w:themeColor="accent1" w:themeShade="80"/>
+          <w:sz w:val="20"/>
+          <w:szCs w:val="20"/>
+          <w:lang w:val="pt-BR" w:eastAsia="en-GB"/>
+        </w:rPr>
+        <w:t>.</w:t>
+      </w:r>
     </w:p>
     <w:p>
       <w:pPr>
         <w:spacing w:after="159" w:line="330" w:lineRule="atLeast"/>
         <w:jc w:val="both"/>
         <w:rPr>
-          <w:rFonts w:ascii="&amp;apos" w:eastAsia="Times New Roman" w:hAnsi="&amp;apos" w:cs="Times New Roman"/>
-          <w:b/>
-          <w:color w:val="000000"/>
-          <w:sz w:val="24"/>
-          <w:szCs w:val="24"/>
-          <w:lang w:val="pt-BR" w:eastAsia="en-GB"/>
-        </w:rPr>
-      </w:pPr>
-      <w:r>
-        <w:rPr>
-          <w:rFonts w:ascii="&amp;apos" w:eastAsia="Times New Roman" w:hAnsi="&amp;apos" w:cs="Times New Roman"/>
-          <w:b/>
-          <w:color w:val="FF0000"/>
-          <w:sz w:val="24"/>
-          <w:szCs w:val="24"/>
-          <w:lang w:val="pt-BR" w:eastAsia="en-GB"/>
-        </w:rPr>
-        <w:t>Usar</w:t>
-      </w:r>
-      <w:r>
-        <w:rPr>
-          <w:rFonts w:ascii="&amp;apos" w:eastAsia="Times New Roman" w:hAnsi="&amp;apos" w:cs="Times New Roman"/>
-          <w:b/>
-          <w:color w:val="FF0000"/>
-          <w:sz w:val="24"/>
-          <w:szCs w:val="24"/>
-          <w:lang w:val="pt-BR" w:eastAsia="en-GB"/>
-        </w:rPr>
-        <w:t xml:space="preserve"> um novo repositório!</w:t>
+          <w:rFonts w:ascii="Tahoma" w:eastAsia="Times New Roman" w:hAnsi="Tahoma" w:cs="Tahoma"/>
+          <w:color w:val="1F4E79" w:themeColor="accent1" w:themeShade="80"/>
+          <w:sz w:val="20"/>
+          <w:szCs w:val="20"/>
+          <w:lang w:val="pt-BR" w:eastAsia="en-GB"/>
+        </w:rPr>
+      </w:pPr>
+      <w:r>
+        <w:rPr>
+          <w:rFonts w:ascii="Tahoma" w:eastAsia="Times New Roman" w:hAnsi="Tahoma" w:cs="Tahoma"/>
+          <w:color w:val="1F4E79" w:themeColor="accent1" w:themeShade="80"/>
+          <w:sz w:val="20"/>
+          <w:szCs w:val="20"/>
+          <w:lang w:val="pt-BR" w:eastAsia="en-GB"/>
+        </w:rPr>
+        <w:t xml:space="preserve"> Ela possui dois métodos: "</w:t>
+      </w:r>
+      <w:proofErr w:type="spellStart"/>
+      <w:proofErr w:type="gramStart"/>
+      <w:r>
+        <w:rPr>
+          <w:rFonts w:ascii="Tahoma" w:eastAsia="Times New Roman" w:hAnsi="Tahoma" w:cs="Tahoma"/>
+          <w:color w:val="1F4E79" w:themeColor="accent1" w:themeShade="80"/>
+          <w:sz w:val="20"/>
+          <w:szCs w:val="20"/>
+          <w:lang w:val="pt-BR" w:eastAsia="en-GB"/>
+        </w:rPr>
+        <w:t>ShowMenu</w:t>
+      </w:r>
+      <w:proofErr w:type="spellEnd"/>
+      <w:proofErr w:type="gramEnd"/>
+      <w:r>
+        <w:rPr>
+          <w:rFonts w:ascii="Tahoma" w:eastAsia="Times New Roman" w:hAnsi="Tahoma" w:cs="Tahoma"/>
+          <w:color w:val="1F4E79" w:themeColor="accent1" w:themeShade="80"/>
+          <w:sz w:val="20"/>
+          <w:szCs w:val="20"/>
+          <w:lang w:val="pt-BR" w:eastAsia="en-GB"/>
+        </w:rPr>
+        <w:t xml:space="preserve">()" que mostra as opções que versão ser </w:t>
+      </w:r>
+      <w:r>
+        <w:rPr>
+          <w:rFonts w:ascii="Tahoma" w:eastAsia="Times New Roman" w:hAnsi="Tahoma" w:cs="Tahoma"/>
+          <w:color w:val="1F4E79" w:themeColor="accent1" w:themeShade="80"/>
+          <w:sz w:val="20"/>
+          <w:szCs w:val="20"/>
+          <w:lang w:val="pt-BR" w:eastAsia="en-GB"/>
+        </w:rPr>
+        <w:t xml:space="preserve"> </w:t>
+      </w:r>
+      <w:r>
+        <w:rPr>
+          <w:rFonts w:ascii="Tahoma" w:eastAsia="Times New Roman" w:hAnsi="Tahoma" w:cs="Tahoma"/>
+          <w:color w:val="1F4E79" w:themeColor="accent1" w:themeShade="80"/>
+          <w:sz w:val="20"/>
+          <w:szCs w:val="20"/>
+          <w:lang w:val="pt-BR" w:eastAsia="en-GB"/>
+        </w:rPr>
+        <w:t>tomadas, e o "</w:t>
+      </w:r>
+      <w:proofErr w:type="spellStart"/>
+      <w:r>
+        <w:rPr>
+          <w:rFonts w:ascii="Tahoma" w:eastAsia="Times New Roman" w:hAnsi="Tahoma" w:cs="Tahoma"/>
+          <w:color w:val="1F4E79" w:themeColor="accent1" w:themeShade="80"/>
+          <w:sz w:val="20"/>
+          <w:szCs w:val="20"/>
+          <w:lang w:val="pt-BR" w:eastAsia="en-GB"/>
+        </w:rPr>
+        <w:t>cls</w:t>
+      </w:r>
+      <w:proofErr w:type="spellEnd"/>
+      <w:r>
+        <w:rPr>
+          <w:rFonts w:ascii="Tahoma" w:eastAsia="Times New Roman" w:hAnsi="Tahoma" w:cs="Tahoma"/>
+          <w:color w:val="1F4E79" w:themeColor="accent1" w:themeShade="80"/>
+          <w:sz w:val="20"/>
+          <w:szCs w:val="20"/>
+          <w:lang w:val="pt-BR" w:eastAsia="en-GB"/>
+        </w:rPr>
+        <w:t>()", que "emula" a função</w:t>
+      </w:r>
+      <w:r>
+        <w:rPr>
+          <w:rFonts w:ascii="Tahoma" w:eastAsia="Times New Roman" w:hAnsi="Tahoma" w:cs="Tahoma"/>
+          <w:color w:val="1F4E79" w:themeColor="accent1" w:themeShade="80"/>
+          <w:sz w:val="20"/>
+          <w:szCs w:val="20"/>
+          <w:lang w:val="pt-BR" w:eastAsia="en-GB"/>
+        </w:rPr>
+        <w:t xml:space="preserve"> </w:t>
+      </w:r>
+      <w:r>
+        <w:rPr>
+          <w:rFonts w:ascii="Tahoma" w:eastAsia="Times New Roman" w:hAnsi="Tahoma" w:cs="Tahoma"/>
+          <w:color w:val="1F4E79" w:themeColor="accent1" w:themeShade="80"/>
+          <w:sz w:val="20"/>
+          <w:szCs w:val="20"/>
+          <w:lang w:val="pt-BR" w:eastAsia="en-GB"/>
+        </w:rPr>
+        <w:t xml:space="preserve"> system("</w:t>
+      </w:r>
+      <w:proofErr w:type="spellStart"/>
+      <w:r>
+        <w:rPr>
+          <w:rFonts w:ascii="Tahoma" w:eastAsia="Times New Roman" w:hAnsi="Tahoma" w:cs="Tahoma"/>
+          <w:color w:val="1F4E79" w:themeColor="accent1" w:themeShade="80"/>
+          <w:sz w:val="20"/>
+          <w:szCs w:val="20"/>
+          <w:lang w:val="pt-BR" w:eastAsia="en-GB"/>
+        </w:rPr>
+        <w:t>cls</w:t>
+      </w:r>
+      <w:proofErr w:type="spellEnd"/>
+      <w:r>
+        <w:rPr>
+          <w:rFonts w:ascii="Tahoma" w:eastAsia="Times New Roman" w:hAnsi="Tahoma" w:cs="Tahoma"/>
+          <w:color w:val="1F4E79" w:themeColor="accent1" w:themeShade="80"/>
+          <w:sz w:val="20"/>
+          <w:szCs w:val="20"/>
+          <w:lang w:val="pt-BR" w:eastAsia="en-GB"/>
+        </w:rPr>
+        <w:t>") do c++.</w:t>
+      </w:r>
+      <w:r>
+        <w:rPr>
+          <w:rFonts w:ascii="Tahoma" w:eastAsia="Times New Roman" w:hAnsi="Tahoma" w:cs="Tahoma"/>
+          <w:color w:val="1F4E79" w:themeColor="accent1" w:themeShade="80"/>
+          <w:sz w:val="20"/>
+          <w:szCs w:val="20"/>
+          <w:lang w:val="pt-BR" w:eastAsia="en-GB"/>
+        </w:rPr>
+        <w:t xml:space="preserve"> </w:t>
+      </w:r>
+      <w:r>
+        <w:rPr>
+          <w:rFonts w:ascii="Tahoma" w:eastAsia="Times New Roman" w:hAnsi="Tahoma" w:cs="Tahoma"/>
+          <w:color w:val="1F4E79" w:themeColor="accent1" w:themeShade="80"/>
+          <w:sz w:val="20"/>
+          <w:szCs w:val="20"/>
+          <w:lang w:val="pt-BR" w:eastAsia="en-GB"/>
+        </w:rPr>
+        <w:t xml:space="preserve"> Opções disponíveis pelo switch-case</w:t>
+      </w:r>
+      <w:r>
+        <w:rPr>
+          <w:rFonts w:ascii="Tahoma" w:eastAsia="Times New Roman" w:hAnsi="Tahoma" w:cs="Tahoma"/>
+          <w:color w:val="1F4E79" w:themeColor="accent1" w:themeShade="80"/>
+          <w:sz w:val="20"/>
+          <w:szCs w:val="20"/>
+          <w:lang w:val="pt-BR" w:eastAsia="en-GB"/>
+        </w:rPr>
+        <w:t xml:space="preserve"> auxiliado pelo método “</w:t>
+      </w:r>
+      <w:proofErr w:type="gramStart"/>
+      <w:r>
+        <w:rPr>
+          <w:rFonts w:ascii="Tahoma" w:eastAsia="Times New Roman" w:hAnsi="Tahoma" w:cs="Tahoma"/>
+          <w:color w:val="1F4E79" w:themeColor="accent1" w:themeShade="80"/>
+          <w:sz w:val="20"/>
+          <w:szCs w:val="20"/>
+          <w:lang w:val="pt-BR" w:eastAsia="en-GB"/>
+        </w:rPr>
+        <w:t>Menu</w:t>
+      </w:r>
+      <w:proofErr w:type="gramEnd"/>
+      <w:r>
+        <w:rPr>
+          <w:rFonts w:ascii="Tahoma" w:eastAsia="Times New Roman" w:hAnsi="Tahoma" w:cs="Tahoma"/>
+          <w:color w:val="1F4E79" w:themeColor="accent1" w:themeShade="80"/>
+          <w:sz w:val="20"/>
+          <w:szCs w:val="20"/>
+          <w:lang w:val="pt-BR" w:eastAsia="en-GB"/>
+        </w:rPr>
+        <w:t>”</w:t>
+      </w:r>
+      <w:r>
+        <w:rPr>
+          <w:rFonts w:ascii="Tahoma" w:eastAsia="Times New Roman" w:hAnsi="Tahoma" w:cs="Tahoma"/>
+          <w:color w:val="1F4E79" w:themeColor="accent1" w:themeShade="80"/>
+          <w:sz w:val="20"/>
+          <w:szCs w:val="20"/>
+          <w:lang w:val="pt-BR" w:eastAsia="en-GB"/>
+        </w:rPr>
+        <w:t>:</w:t>
       </w:r>
     </w:p>
     <w:p>
@@ -281,14 +380,42 @@
         <w:jc w:val="both"/>
         <w:rPr>
           <w:rFonts w:ascii="Tahoma" w:eastAsia="Times New Roman" w:hAnsi="Tahoma" w:cs="Tahoma"/>
-          <w:b/>
-          <w:bCs/>
-          <w:color w:val="1C3387"/>
-          <w:sz w:val="24"/>
-          <w:szCs w:val="24"/>
-          <w:lang w:val="pt-BR" w:eastAsia="en-GB"/>
-        </w:rPr>
-      </w:pPr>
+          <w:color w:val="1F4E79" w:themeColor="accent1" w:themeShade="80"/>
+          <w:sz w:val="20"/>
+          <w:szCs w:val="20"/>
+          <w:lang w:val="pt-BR" w:eastAsia="en-GB"/>
+        </w:rPr>
+      </w:pPr>
+      <w:r>
+        <w:rPr>
+          <w:rFonts w:ascii="Tahoma" w:eastAsia="Times New Roman" w:hAnsi="Tahoma" w:cs="Tahoma"/>
+          <w:color w:val="1F4E79" w:themeColor="accent1" w:themeShade="80"/>
+          <w:sz w:val="20"/>
+          <w:szCs w:val="20"/>
+          <w:lang w:val="pt-BR" w:eastAsia="en-GB"/>
+        </w:rPr>
+        <w:t xml:space="preserve">* </w:t>
+      </w:r>
+      <w:r>
+        <w:rPr>
+          <w:rFonts w:ascii="Tahoma" w:eastAsia="Times New Roman" w:hAnsi="Tahoma" w:cs="Tahoma"/>
+          <w:color w:val="1F4E79" w:themeColor="accent1" w:themeShade="80"/>
+          <w:sz w:val="20"/>
+          <w:szCs w:val="20"/>
+          <w:lang w:val="pt-BR" w:eastAsia="en-GB"/>
+        </w:rPr>
+        <w:t>Adicionar Animal Domesticado. Adicional um animal ao vetor de animais. Caso o nome popular deste animal seja "cachorro", um objeto da classe cachorro será adicionado</w:t>
+      </w:r>
+      <w:r>
+        <w:rPr>
+          <w:rFonts w:ascii="Tahoma" w:eastAsia="Times New Roman" w:hAnsi="Tahoma" w:cs="Tahoma"/>
+          <w:color w:val="1F4E79" w:themeColor="accent1" w:themeShade="80"/>
+          <w:sz w:val="20"/>
+          <w:szCs w:val="20"/>
+          <w:lang w:val="pt-BR" w:eastAsia="en-GB"/>
+        </w:rPr>
+        <w:t>.</w:t>
+      </w:r>
     </w:p>
     <w:p>
       <w:pPr>
@@ -296,75 +423,65 @@
         <w:jc w:val="both"/>
         <w:rPr>
           <w:rFonts w:ascii="Tahoma" w:eastAsia="Times New Roman" w:hAnsi="Tahoma" w:cs="Tahoma"/>
-          <w:b/>
-          <w:bCs/>
-          <w:color w:val="1C3387"/>
-          <w:sz w:val="24"/>
-          <w:szCs w:val="24"/>
-          <w:lang w:val="pt-BR" w:eastAsia="en-GB"/>
-        </w:rPr>
-      </w:pPr>
-      <w:r>
-        <w:rPr>
-          <w:rFonts w:ascii="Tahoma" w:eastAsia="Times New Roman" w:hAnsi="Tahoma" w:cs="Tahoma"/>
-          <w:b/>
-          <w:bCs/>
-          <w:color w:val="1C3387"/>
-          <w:sz w:val="24"/>
-          <w:szCs w:val="24"/>
-          <w:lang w:val="pt-BR" w:eastAsia="en-GB"/>
-        </w:rPr>
-        <w:t>Entrega</w:t>
-      </w:r>
-      <w:r>
-        <w:rPr>
-          <w:rFonts w:ascii="Tahoma" w:eastAsia="Times New Roman" w:hAnsi="Tahoma" w:cs="Tahoma"/>
-          <w:b/>
-          <w:bCs/>
-          <w:color w:val="1C3387"/>
-          <w:sz w:val="24"/>
-          <w:szCs w:val="24"/>
-          <w:lang w:val="pt-BR" w:eastAsia="en-GB"/>
-        </w:rPr>
-        <w:t xml:space="preserve"> final: 26</w:t>
-      </w:r>
-      <w:r>
-        <w:rPr>
-          <w:rFonts w:ascii="Tahoma" w:eastAsia="Times New Roman" w:hAnsi="Tahoma" w:cs="Tahoma"/>
-          <w:b/>
-          <w:bCs/>
-          <w:color w:val="1C3387"/>
-          <w:sz w:val="24"/>
-          <w:szCs w:val="24"/>
-          <w:lang w:val="pt-BR" w:eastAsia="en-GB"/>
-        </w:rPr>
-        <w:t xml:space="preserve"> de novembro via </w:t>
-      </w:r>
-      <w:proofErr w:type="spellStart"/>
-      <w:r>
-        <w:rPr>
-          <w:rFonts w:ascii="Tahoma" w:eastAsia="Times New Roman" w:hAnsi="Tahoma" w:cs="Tahoma"/>
-          <w:b/>
-          <w:bCs/>
-          <w:color w:val="1C3387"/>
-          <w:sz w:val="24"/>
-          <w:szCs w:val="24"/>
-          <w:lang w:val="pt-BR" w:eastAsia="en-GB"/>
-        </w:rPr>
-        <w:t>GitHub</w:t>
-      </w:r>
-      <w:proofErr w:type="spellEnd"/>
-      <w:r>
-        <w:rPr>
-          <w:rFonts w:ascii="Tahoma" w:eastAsia="Times New Roman" w:hAnsi="Tahoma" w:cs="Tahoma"/>
-          <w:b/>
-          <w:bCs/>
-          <w:color w:val="1C3387"/>
-          <w:sz w:val="24"/>
-          <w:szCs w:val="24"/>
-          <w:lang w:val="pt-BR" w:eastAsia="en-GB"/>
-        </w:rPr>
-        <w:t>. Prova oral sobre o código ainda a ser definida.</w:t>
+          <w:color w:val="1F4E79" w:themeColor="accent1" w:themeShade="80"/>
+          <w:sz w:val="20"/>
+          <w:szCs w:val="20"/>
+          <w:lang w:val="pt-BR" w:eastAsia="en-GB"/>
+        </w:rPr>
+      </w:pPr>
+      <w:r>
+        <w:rPr>
+          <w:rFonts w:ascii="Tahoma" w:eastAsia="Times New Roman" w:hAnsi="Tahoma" w:cs="Tahoma"/>
+          <w:color w:val="1F4E79" w:themeColor="accent1" w:themeShade="80"/>
+          <w:sz w:val="20"/>
+          <w:szCs w:val="20"/>
+          <w:lang w:val="pt-BR" w:eastAsia="en-GB"/>
+        </w:rPr>
+        <w:t xml:space="preserve">* </w:t>
+      </w:r>
+      <w:r>
+        <w:rPr>
+          <w:rFonts w:ascii="Tahoma" w:eastAsia="Times New Roman" w:hAnsi="Tahoma" w:cs="Tahoma"/>
+          <w:color w:val="1F4E79" w:themeColor="accent1" w:themeShade="80"/>
+          <w:sz w:val="20"/>
+          <w:szCs w:val="20"/>
+          <w:lang w:val="pt-BR" w:eastAsia="en-GB"/>
+        </w:rPr>
+        <w:t xml:space="preserve">Adicionar Animal Selvagem. - Cria um animal da classe </w:t>
+      </w:r>
+      <w:proofErr w:type="spellStart"/>
+      <w:proofErr w:type="gramStart"/>
+      <w:r>
+        <w:rPr>
+          <w:rFonts w:ascii="Tahoma" w:eastAsia="Times New Roman" w:hAnsi="Tahoma" w:cs="Tahoma"/>
+          <w:color w:val="1F4E79" w:themeColor="accent1" w:themeShade="80"/>
+          <w:sz w:val="20"/>
+          <w:szCs w:val="20"/>
+          <w:lang w:val="pt-BR" w:eastAsia="en-GB"/>
+        </w:rPr>
+        <w:t>Animal_Selvagem</w:t>
+      </w:r>
+      <w:proofErr w:type="spellEnd"/>
+      <w:proofErr w:type="gramEnd"/>
+      <w:r>
+        <w:rPr>
+          <w:rFonts w:ascii="Tahoma" w:eastAsia="Times New Roman" w:hAnsi="Tahoma" w:cs="Tahoma"/>
+          <w:color w:val="1F4E79" w:themeColor="accent1" w:themeShade="80"/>
+          <w:sz w:val="20"/>
+          <w:szCs w:val="20"/>
+          <w:lang w:val="pt-BR" w:eastAsia="en-GB"/>
+        </w:rPr>
+        <w:t xml:space="preserve"> e o adiciona ao vetor</w:t>
+      </w:r>
+      <w:r>
+        <w:rPr>
+          <w:rFonts w:ascii="Tahoma" w:eastAsia="Times New Roman" w:hAnsi="Tahoma" w:cs="Tahoma"/>
+          <w:color w:val="1F4E79" w:themeColor="accent1" w:themeShade="80"/>
+          <w:sz w:val="20"/>
+          <w:szCs w:val="20"/>
+          <w:lang w:val="pt-BR" w:eastAsia="en-GB"/>
+        </w:rPr>
+        <w:t xml:space="preserve">. </w:t>
       </w:r>
     </w:p>
     <w:p>
@@ -373,14 +490,42 @@
         <w:jc w:val="both"/>
         <w:rPr>
           <w:rFonts w:ascii="Tahoma" w:eastAsia="Times New Roman" w:hAnsi="Tahoma" w:cs="Tahoma"/>
-          <w:b/>
-          <w:bCs/>
-          <w:color w:val="1C3387"/>
-          <w:sz w:val="24"/>
-          <w:szCs w:val="24"/>
-          <w:lang w:val="pt-BR" w:eastAsia="en-GB"/>
-        </w:rPr>
-      </w:pPr>
+          <w:color w:val="1F4E79" w:themeColor="accent1" w:themeShade="80"/>
+          <w:sz w:val="20"/>
+          <w:szCs w:val="20"/>
+          <w:lang w:val="pt-BR" w:eastAsia="en-GB"/>
+        </w:rPr>
+      </w:pPr>
+      <w:r>
+        <w:rPr>
+          <w:rFonts w:ascii="Tahoma" w:eastAsia="Times New Roman" w:hAnsi="Tahoma" w:cs="Tahoma"/>
+          <w:color w:val="1F4E79" w:themeColor="accent1" w:themeShade="80"/>
+          <w:sz w:val="20"/>
+          <w:szCs w:val="20"/>
+          <w:lang w:val="pt-BR" w:eastAsia="en-GB"/>
+        </w:rPr>
+        <w:t xml:space="preserve">* </w:t>
+      </w:r>
+      <w:r>
+        <w:rPr>
+          <w:rFonts w:ascii="Tahoma" w:eastAsia="Times New Roman" w:hAnsi="Tahoma" w:cs="Tahoma"/>
+          <w:color w:val="1F4E79" w:themeColor="accent1" w:themeShade="80"/>
+          <w:sz w:val="20"/>
+          <w:szCs w:val="20"/>
+          <w:lang w:val="pt-BR" w:eastAsia="en-GB"/>
+        </w:rPr>
+        <w:t>Adicionar Dono. - Caso o animal seja domesticável, um dono pode ser adicionado a ele</w:t>
+      </w:r>
+      <w:r>
+        <w:rPr>
+          <w:rFonts w:ascii="Tahoma" w:eastAsia="Times New Roman" w:hAnsi="Tahoma" w:cs="Tahoma"/>
+          <w:color w:val="1F4E79" w:themeColor="accent1" w:themeShade="80"/>
+          <w:sz w:val="20"/>
+          <w:szCs w:val="20"/>
+          <w:lang w:val="pt-BR" w:eastAsia="en-GB"/>
+        </w:rPr>
+        <w:t>.</w:t>
+      </w:r>
     </w:p>
     <w:p>
       <w:pPr>
@@ -388,6 +533,515 @@
         <w:jc w:val="both"/>
         <w:rPr>
           <w:rFonts w:ascii="Tahoma" w:eastAsia="Times New Roman" w:hAnsi="Tahoma" w:cs="Tahoma"/>
+          <w:color w:val="1F4E79" w:themeColor="accent1" w:themeShade="80"/>
+          <w:sz w:val="20"/>
+          <w:szCs w:val="20"/>
+          <w:lang w:val="pt-BR" w:eastAsia="en-GB"/>
+        </w:rPr>
+      </w:pPr>
+      <w:r>
+        <w:rPr>
+          <w:rFonts w:ascii="Tahoma" w:eastAsia="Times New Roman" w:hAnsi="Tahoma" w:cs="Tahoma"/>
+          <w:color w:val="1F4E79" w:themeColor="accent1" w:themeShade="80"/>
+          <w:sz w:val="20"/>
+          <w:szCs w:val="20"/>
+          <w:lang w:val="pt-BR" w:eastAsia="en-GB"/>
+        </w:rPr>
+        <w:t xml:space="preserve"> * </w:t>
+      </w:r>
+      <w:r>
+        <w:rPr>
+          <w:rFonts w:ascii="Tahoma" w:eastAsia="Times New Roman" w:hAnsi="Tahoma" w:cs="Tahoma"/>
+          <w:color w:val="1F4E79" w:themeColor="accent1" w:themeShade="80"/>
+          <w:sz w:val="20"/>
+          <w:szCs w:val="20"/>
+          <w:lang w:val="pt-BR" w:eastAsia="en-GB"/>
+        </w:rPr>
+        <w:t>Verificar se animal esta doente.  Diz se o animal escolhido está doente ou não</w:t>
+      </w:r>
+    </w:p>
+    <w:p>
+      <w:pPr>
+        <w:spacing w:after="159" w:line="330" w:lineRule="atLeast"/>
+        <w:jc w:val="both"/>
+        <w:rPr>
+          <w:rFonts w:ascii="Tahoma" w:eastAsia="Times New Roman" w:hAnsi="Tahoma" w:cs="Tahoma"/>
+          <w:color w:val="1F4E79" w:themeColor="accent1" w:themeShade="80"/>
+          <w:sz w:val="20"/>
+          <w:szCs w:val="20"/>
+          <w:lang w:val="pt-BR" w:eastAsia="en-GB"/>
+        </w:rPr>
+      </w:pPr>
+      <w:r>
+        <w:rPr>
+          <w:rFonts w:ascii="Tahoma" w:eastAsia="Times New Roman" w:hAnsi="Tahoma" w:cs="Tahoma"/>
+          <w:color w:val="1F4E79" w:themeColor="accent1" w:themeShade="80"/>
+          <w:sz w:val="20"/>
+          <w:szCs w:val="20"/>
+          <w:lang w:val="pt-BR" w:eastAsia="en-GB"/>
+        </w:rPr>
+        <w:t xml:space="preserve"> * </w:t>
+      </w:r>
+      <w:r>
+        <w:rPr>
+          <w:rFonts w:ascii="Tahoma" w:eastAsia="Times New Roman" w:hAnsi="Tahoma" w:cs="Tahoma"/>
+          <w:color w:val="1F4E79" w:themeColor="accent1" w:themeShade="80"/>
+          <w:sz w:val="20"/>
+          <w:szCs w:val="20"/>
+          <w:lang w:val="pt-BR" w:eastAsia="en-GB"/>
+        </w:rPr>
+        <w:t>Alimentar Animal</w:t>
+      </w:r>
+      <w:r>
+        <w:rPr>
+          <w:rFonts w:ascii="Tahoma" w:eastAsia="Times New Roman" w:hAnsi="Tahoma" w:cs="Tahoma"/>
+          <w:color w:val="1F4E79" w:themeColor="accent1" w:themeShade="80"/>
+          <w:sz w:val="20"/>
+          <w:szCs w:val="20"/>
+          <w:lang w:val="pt-BR" w:eastAsia="en-GB"/>
+        </w:rPr>
+        <w:t xml:space="preserve"> -</w:t>
+      </w:r>
+      <w:r>
+        <w:rPr>
+          <w:rFonts w:ascii="Tahoma" w:eastAsia="Times New Roman" w:hAnsi="Tahoma" w:cs="Tahoma"/>
+          <w:color w:val="1F4E79" w:themeColor="accent1" w:themeShade="80"/>
+          <w:sz w:val="20"/>
+          <w:szCs w:val="20"/>
+          <w:lang w:val="pt-BR" w:eastAsia="en-GB"/>
+        </w:rPr>
+        <w:t xml:space="preserve"> Alimenta o animal, podendo aumentar o peso deste</w:t>
+      </w:r>
+      <w:r>
+        <w:rPr>
+          <w:rFonts w:ascii="Tahoma" w:eastAsia="Times New Roman" w:hAnsi="Tahoma" w:cs="Tahoma"/>
+          <w:color w:val="1F4E79" w:themeColor="accent1" w:themeShade="80"/>
+          <w:sz w:val="20"/>
+          <w:szCs w:val="20"/>
+          <w:lang w:val="pt-BR" w:eastAsia="en-GB"/>
+        </w:rPr>
+        <w:t>.</w:t>
+      </w:r>
+    </w:p>
+    <w:p>
+      <w:pPr>
+        <w:spacing w:after="159" w:line="330" w:lineRule="atLeast"/>
+        <w:jc w:val="both"/>
+        <w:rPr>
+          <w:rFonts w:ascii="Tahoma" w:eastAsia="Times New Roman" w:hAnsi="Tahoma" w:cs="Tahoma"/>
+          <w:color w:val="1F4E79" w:themeColor="accent1" w:themeShade="80"/>
+          <w:sz w:val="20"/>
+          <w:szCs w:val="20"/>
+          <w:lang w:val="pt-BR" w:eastAsia="en-GB"/>
+        </w:rPr>
+      </w:pPr>
+      <w:r>
+        <w:rPr>
+          <w:rFonts w:ascii="Tahoma" w:eastAsia="Times New Roman" w:hAnsi="Tahoma" w:cs="Tahoma"/>
+          <w:color w:val="1F4E79" w:themeColor="accent1" w:themeShade="80"/>
+          <w:sz w:val="20"/>
+          <w:szCs w:val="20"/>
+          <w:lang w:val="pt-BR" w:eastAsia="en-GB"/>
+        </w:rPr>
+        <w:t xml:space="preserve"> * </w:t>
+      </w:r>
+      <w:r>
+        <w:rPr>
+          <w:rFonts w:ascii="Tahoma" w:eastAsia="Times New Roman" w:hAnsi="Tahoma" w:cs="Tahoma"/>
+          <w:color w:val="1F4E79" w:themeColor="accent1" w:themeShade="80"/>
+          <w:sz w:val="20"/>
+          <w:szCs w:val="20"/>
+          <w:lang w:val="pt-BR" w:eastAsia="en-GB"/>
+        </w:rPr>
+        <w:t>Verificar</w:t>
+      </w:r>
+      <w:r>
+        <w:rPr>
+          <w:rFonts w:ascii="Tahoma" w:eastAsia="Times New Roman" w:hAnsi="Tahoma" w:cs="Tahoma"/>
+          <w:color w:val="1F4E79" w:themeColor="accent1" w:themeShade="80"/>
+          <w:sz w:val="20"/>
+          <w:szCs w:val="20"/>
+          <w:lang w:val="pt-BR" w:eastAsia="en-GB"/>
+        </w:rPr>
+        <w:t xml:space="preserve"> quão velho o animal está - </w:t>
+      </w:r>
+      <w:r>
+        <w:rPr>
+          <w:rFonts w:ascii="Tahoma" w:eastAsia="Times New Roman" w:hAnsi="Tahoma" w:cs="Tahoma"/>
+          <w:color w:val="1F4E79" w:themeColor="accent1" w:themeShade="80"/>
+          <w:sz w:val="20"/>
+          <w:szCs w:val="20"/>
+          <w:lang w:val="pt-BR" w:eastAsia="en-GB"/>
+        </w:rPr>
+        <w:t>Indica em qual faixa etária o animal está</w:t>
+      </w:r>
+      <w:r>
+        <w:rPr>
+          <w:rFonts w:ascii="Tahoma" w:eastAsia="Times New Roman" w:hAnsi="Tahoma" w:cs="Tahoma"/>
+          <w:color w:val="1F4E79" w:themeColor="accent1" w:themeShade="80"/>
+          <w:sz w:val="20"/>
+          <w:szCs w:val="20"/>
+          <w:lang w:val="pt-BR" w:eastAsia="en-GB"/>
+        </w:rPr>
+        <w:t>.</w:t>
+      </w:r>
+    </w:p>
+    <w:p>
+      <w:pPr>
+        <w:spacing w:after="159" w:line="330" w:lineRule="atLeast"/>
+        <w:jc w:val="both"/>
+        <w:rPr>
+          <w:rFonts w:ascii="Tahoma" w:eastAsia="Times New Roman" w:hAnsi="Tahoma" w:cs="Tahoma"/>
+          <w:color w:val="1F4E79" w:themeColor="accent1" w:themeShade="80"/>
+          <w:sz w:val="20"/>
+          <w:szCs w:val="20"/>
+          <w:lang w:val="pt-BR" w:eastAsia="en-GB"/>
+        </w:rPr>
+      </w:pPr>
+      <w:r>
+        <w:rPr>
+          <w:rFonts w:ascii="Tahoma" w:eastAsia="Times New Roman" w:hAnsi="Tahoma" w:cs="Tahoma"/>
+          <w:color w:val="1F4E79" w:themeColor="accent1" w:themeShade="80"/>
+          <w:sz w:val="20"/>
+          <w:szCs w:val="20"/>
+          <w:lang w:val="pt-BR" w:eastAsia="en-GB"/>
+        </w:rPr>
+        <w:t xml:space="preserve"> * Verificar o risco de extinção do animal</w:t>
+      </w:r>
+      <w:proofErr w:type="gramStart"/>
+      <w:r>
+        <w:rPr>
+          <w:rFonts w:ascii="Tahoma" w:eastAsia="Times New Roman" w:hAnsi="Tahoma" w:cs="Tahoma"/>
+          <w:color w:val="1F4E79" w:themeColor="accent1" w:themeShade="80"/>
+          <w:sz w:val="20"/>
+          <w:szCs w:val="20"/>
+          <w:lang w:val="pt-BR" w:eastAsia="en-GB"/>
+        </w:rPr>
+        <w:t xml:space="preserve">  </w:t>
+      </w:r>
+      <w:proofErr w:type="gramEnd"/>
+      <w:r>
+        <w:rPr>
+          <w:rFonts w:ascii="Tahoma" w:eastAsia="Times New Roman" w:hAnsi="Tahoma" w:cs="Tahoma"/>
+          <w:color w:val="1F4E79" w:themeColor="accent1" w:themeShade="80"/>
+          <w:sz w:val="20"/>
+          <w:szCs w:val="20"/>
+          <w:lang w:val="pt-BR" w:eastAsia="en-GB"/>
+        </w:rPr>
+        <w:t>- Retorna quão ameaçada o animal está</w:t>
+      </w:r>
+      <w:r>
+        <w:rPr>
+          <w:rFonts w:ascii="Tahoma" w:eastAsia="Times New Roman" w:hAnsi="Tahoma" w:cs="Tahoma"/>
+          <w:color w:val="1F4E79" w:themeColor="accent1" w:themeShade="80"/>
+          <w:sz w:val="20"/>
+          <w:szCs w:val="20"/>
+          <w:lang w:val="pt-BR" w:eastAsia="en-GB"/>
+        </w:rPr>
+        <w:t>.</w:t>
+      </w:r>
+    </w:p>
+    <w:p>
+      <w:pPr>
+        <w:spacing w:after="159" w:line="330" w:lineRule="atLeast"/>
+        <w:jc w:val="both"/>
+        <w:rPr>
+          <w:rFonts w:ascii="Tahoma" w:eastAsia="Times New Roman" w:hAnsi="Tahoma" w:cs="Tahoma"/>
+          <w:color w:val="1F4E79" w:themeColor="accent1" w:themeShade="80"/>
+          <w:sz w:val="20"/>
+          <w:szCs w:val="20"/>
+          <w:lang w:val="pt-BR" w:eastAsia="en-GB"/>
+        </w:rPr>
+      </w:pPr>
+      <w:r>
+        <w:rPr>
+          <w:rFonts w:ascii="Tahoma" w:eastAsia="Times New Roman" w:hAnsi="Tahoma" w:cs="Tahoma"/>
+          <w:color w:val="1F4E79" w:themeColor="accent1" w:themeShade="80"/>
+          <w:sz w:val="20"/>
+          <w:szCs w:val="20"/>
+          <w:lang w:val="pt-BR" w:eastAsia="en-GB"/>
+        </w:rPr>
+        <w:t xml:space="preserve"> * Listar</w:t>
+      </w:r>
+      <w:proofErr w:type="gramStart"/>
+      <w:r>
+        <w:rPr>
+          <w:rFonts w:ascii="Tahoma" w:eastAsia="Times New Roman" w:hAnsi="Tahoma" w:cs="Tahoma"/>
+          <w:color w:val="1F4E79" w:themeColor="accent1" w:themeShade="80"/>
+          <w:sz w:val="20"/>
+          <w:szCs w:val="20"/>
+          <w:lang w:val="pt-BR" w:eastAsia="en-GB"/>
+        </w:rPr>
+        <w:t xml:space="preserve">  </w:t>
+      </w:r>
+      <w:proofErr w:type="gramEnd"/>
+      <w:r>
+        <w:rPr>
+          <w:rFonts w:ascii="Tahoma" w:eastAsia="Times New Roman" w:hAnsi="Tahoma" w:cs="Tahoma"/>
+          <w:color w:val="1F4E79" w:themeColor="accent1" w:themeShade="80"/>
+          <w:sz w:val="20"/>
+          <w:szCs w:val="20"/>
+          <w:lang w:val="pt-BR" w:eastAsia="en-GB"/>
+        </w:rPr>
+        <w:t>- Escreve todos os animais do vetor</w:t>
+      </w:r>
+      <w:r>
+        <w:rPr>
+          <w:rFonts w:ascii="Tahoma" w:eastAsia="Times New Roman" w:hAnsi="Tahoma" w:cs="Tahoma"/>
+          <w:color w:val="1F4E79" w:themeColor="accent1" w:themeShade="80"/>
+          <w:sz w:val="20"/>
+          <w:szCs w:val="20"/>
+          <w:lang w:val="pt-BR" w:eastAsia="en-GB"/>
+        </w:rPr>
+        <w:t>.</w:t>
+      </w:r>
+    </w:p>
+    <w:p>
+      <w:pPr>
+        <w:spacing w:after="159" w:line="330" w:lineRule="atLeast"/>
+        <w:jc w:val="both"/>
+        <w:rPr>
+          <w:rFonts w:ascii="Tahoma" w:eastAsia="Times New Roman" w:hAnsi="Tahoma" w:cs="Tahoma"/>
+          <w:color w:val="1F4E79" w:themeColor="accent1" w:themeShade="80"/>
+          <w:sz w:val="20"/>
+          <w:szCs w:val="20"/>
+          <w:lang w:val="pt-BR" w:eastAsia="en-GB"/>
+        </w:rPr>
+      </w:pPr>
+      <w:r>
+        <w:rPr>
+          <w:rFonts w:ascii="Tahoma" w:eastAsia="Times New Roman" w:hAnsi="Tahoma" w:cs="Tahoma"/>
+          <w:color w:val="1F4E79" w:themeColor="accent1" w:themeShade="80"/>
+          <w:sz w:val="20"/>
+          <w:szCs w:val="20"/>
+          <w:lang w:val="pt-BR" w:eastAsia="en-GB"/>
+        </w:rPr>
+        <w:t xml:space="preserve"> * Adicionar</w:t>
+      </w:r>
+      <w:r>
+        <w:rPr>
+          <w:rFonts w:ascii="Tahoma" w:eastAsia="Times New Roman" w:hAnsi="Tahoma" w:cs="Tahoma"/>
+          <w:color w:val="1F4E79" w:themeColor="accent1" w:themeShade="80"/>
+          <w:sz w:val="20"/>
+          <w:szCs w:val="20"/>
+          <w:lang w:val="pt-BR" w:eastAsia="en-GB"/>
+        </w:rPr>
+        <w:t xml:space="preserve"> </w:t>
+      </w:r>
+      <w:r>
+        <w:rPr>
+          <w:rFonts w:ascii="Tahoma" w:eastAsia="Times New Roman" w:hAnsi="Tahoma" w:cs="Tahoma"/>
+          <w:color w:val="1F4E79" w:themeColor="accent1" w:themeShade="80"/>
+          <w:sz w:val="20"/>
+          <w:szCs w:val="20"/>
+          <w:lang w:val="pt-BR" w:eastAsia="en-GB"/>
+        </w:rPr>
+        <w:t>Brinquedo</w:t>
+      </w:r>
+      <w:proofErr w:type="gramStart"/>
+      <w:r>
+        <w:rPr>
+          <w:rFonts w:ascii="Tahoma" w:eastAsia="Times New Roman" w:hAnsi="Tahoma" w:cs="Tahoma"/>
+          <w:color w:val="1F4E79" w:themeColor="accent1" w:themeShade="80"/>
+          <w:sz w:val="20"/>
+          <w:szCs w:val="20"/>
+          <w:lang w:val="pt-BR" w:eastAsia="en-GB"/>
+        </w:rPr>
+        <w:t xml:space="preserve">  </w:t>
+      </w:r>
+      <w:proofErr w:type="gramEnd"/>
+      <w:r>
+        <w:rPr>
+          <w:rFonts w:ascii="Tahoma" w:eastAsia="Times New Roman" w:hAnsi="Tahoma" w:cs="Tahoma"/>
+          <w:color w:val="1F4E79" w:themeColor="accent1" w:themeShade="80"/>
+          <w:sz w:val="20"/>
+          <w:szCs w:val="20"/>
+          <w:lang w:val="pt-BR" w:eastAsia="en-GB"/>
+        </w:rPr>
+        <w:t>- Adicionar um brinquedo, que o animal pode brincar ou não</w:t>
+      </w:r>
+      <w:r>
+        <w:rPr>
+          <w:rFonts w:ascii="Tahoma" w:eastAsia="Times New Roman" w:hAnsi="Tahoma" w:cs="Tahoma"/>
+          <w:color w:val="1F4E79" w:themeColor="accent1" w:themeShade="80"/>
+          <w:sz w:val="20"/>
+          <w:szCs w:val="20"/>
+          <w:lang w:val="pt-BR" w:eastAsia="en-GB"/>
+        </w:rPr>
+        <w:t>.</w:t>
+      </w:r>
+    </w:p>
+    <w:p>
+      <w:pPr>
+        <w:spacing w:after="159" w:line="330" w:lineRule="atLeast"/>
+        <w:jc w:val="both"/>
+        <w:rPr>
+          <w:rFonts w:ascii="Tahoma" w:eastAsia="Times New Roman" w:hAnsi="Tahoma" w:cs="Tahoma"/>
+          <w:color w:val="1F4E79" w:themeColor="accent1" w:themeShade="80"/>
+          <w:sz w:val="20"/>
+          <w:szCs w:val="20"/>
+          <w:lang w:val="pt-BR" w:eastAsia="en-GB"/>
+        </w:rPr>
+      </w:pPr>
+      <w:r>
+        <w:rPr>
+          <w:rFonts w:ascii="Tahoma" w:eastAsia="Times New Roman" w:hAnsi="Tahoma" w:cs="Tahoma"/>
+          <w:color w:val="1F4E79" w:themeColor="accent1" w:themeShade="80"/>
+          <w:sz w:val="20"/>
+          <w:szCs w:val="20"/>
+          <w:lang w:val="pt-BR" w:eastAsia="en-GB"/>
+        </w:rPr>
+        <w:t xml:space="preserve"> * Brincar com o animal</w:t>
+      </w:r>
+      <w:proofErr w:type="gramStart"/>
+      <w:r>
+        <w:rPr>
+          <w:rFonts w:ascii="Tahoma" w:eastAsia="Times New Roman" w:hAnsi="Tahoma" w:cs="Tahoma"/>
+          <w:color w:val="1F4E79" w:themeColor="accent1" w:themeShade="80"/>
+          <w:sz w:val="20"/>
+          <w:szCs w:val="20"/>
+          <w:lang w:val="pt-BR" w:eastAsia="en-GB"/>
+        </w:rPr>
+        <w:t xml:space="preserve">  </w:t>
+      </w:r>
+      <w:proofErr w:type="gramEnd"/>
+      <w:r>
+        <w:rPr>
+          <w:rFonts w:ascii="Tahoma" w:eastAsia="Times New Roman" w:hAnsi="Tahoma" w:cs="Tahoma"/>
+          <w:color w:val="1F4E79" w:themeColor="accent1" w:themeShade="80"/>
+          <w:sz w:val="20"/>
+          <w:szCs w:val="20"/>
+          <w:lang w:val="pt-BR" w:eastAsia="en-GB"/>
+        </w:rPr>
+        <w:t>- Se o animal for um cachorro, ele brinca com o brinquedo</w:t>
+      </w:r>
+      <w:r>
+        <w:rPr>
+          <w:rFonts w:ascii="Tahoma" w:eastAsia="Times New Roman" w:hAnsi="Tahoma" w:cs="Tahoma"/>
+          <w:color w:val="1F4E79" w:themeColor="accent1" w:themeShade="80"/>
+          <w:sz w:val="20"/>
+          <w:szCs w:val="20"/>
+          <w:lang w:val="pt-BR" w:eastAsia="en-GB"/>
+        </w:rPr>
+        <w:t>.</w:t>
+      </w:r>
+    </w:p>
+    <w:p>
+      <w:pPr>
+        <w:spacing w:after="159" w:line="330" w:lineRule="atLeast"/>
+        <w:jc w:val="both"/>
+        <w:rPr>
+          <w:rFonts w:ascii="Tahoma" w:eastAsia="Times New Roman" w:hAnsi="Tahoma" w:cs="Tahoma"/>
+          <w:color w:val="1F4E79" w:themeColor="accent1" w:themeShade="80"/>
+          <w:sz w:val="20"/>
+          <w:szCs w:val="20"/>
+          <w:lang w:val="pt-BR" w:eastAsia="en-GB"/>
+        </w:rPr>
+      </w:pPr>
+      <w:r>
+        <w:rPr>
+          <w:rFonts w:ascii="Tahoma" w:eastAsia="Times New Roman" w:hAnsi="Tahoma" w:cs="Tahoma"/>
+          <w:color w:val="1F4E79" w:themeColor="accent1" w:themeShade="80"/>
+          <w:sz w:val="20"/>
+          <w:szCs w:val="20"/>
+          <w:lang w:val="pt-BR" w:eastAsia="en-GB"/>
+        </w:rPr>
+        <w:t xml:space="preserve"> * Sair. - Sai do progra</w:t>
+      </w:r>
+      <w:r>
+        <w:rPr>
+          <w:rFonts w:ascii="Tahoma" w:eastAsia="Times New Roman" w:hAnsi="Tahoma" w:cs="Tahoma"/>
+          <w:color w:val="1F4E79" w:themeColor="accent1" w:themeShade="80"/>
+          <w:sz w:val="20"/>
+          <w:szCs w:val="20"/>
+          <w:lang w:val="pt-BR" w:eastAsia="en-GB"/>
+        </w:rPr>
+        <w:t>m</w:t>
+      </w:r>
+      <w:r>
+        <w:rPr>
+          <w:rFonts w:ascii="Tahoma" w:eastAsia="Times New Roman" w:hAnsi="Tahoma" w:cs="Tahoma"/>
+          <w:color w:val="1F4E79" w:themeColor="accent1" w:themeShade="80"/>
+          <w:sz w:val="20"/>
+          <w:szCs w:val="20"/>
+          <w:lang w:val="pt-BR" w:eastAsia="en-GB"/>
+        </w:rPr>
+        <w:t>a</w:t>
+      </w:r>
+      <w:r>
+        <w:rPr>
+          <w:rFonts w:ascii="Tahoma" w:eastAsia="Times New Roman" w:hAnsi="Tahoma" w:cs="Tahoma"/>
+          <w:color w:val="1F4E79" w:themeColor="accent1" w:themeShade="80"/>
+          <w:sz w:val="20"/>
+          <w:szCs w:val="20"/>
+          <w:lang w:val="pt-BR" w:eastAsia="en-GB"/>
+        </w:rPr>
+        <w:t>.</w:t>
+      </w:r>
+    </w:p>
+    <w:p>
+      <w:pPr>
+        <w:spacing w:after="159" w:line="330" w:lineRule="atLeast"/>
+        <w:jc w:val="both"/>
+        <w:rPr>
+          <w:rFonts w:ascii="Tahoma" w:eastAsia="Times New Roman" w:hAnsi="Tahoma" w:cs="Tahoma"/>
+          <w:color w:val="1F4E79" w:themeColor="accent1" w:themeShade="80"/>
+          <w:sz w:val="20"/>
+          <w:szCs w:val="20"/>
+          <w:u w:val="single"/>
+          <w:lang w:val="pt-BR" w:eastAsia="en-GB"/>
+        </w:rPr>
+      </w:pPr>
+      <w:r>
+        <w:rPr>
+          <w:rFonts w:ascii="Tahoma" w:eastAsia="Times New Roman" w:hAnsi="Tahoma" w:cs="Tahoma"/>
+          <w:color w:val="1F4E79" w:themeColor="accent1" w:themeShade="80"/>
+          <w:sz w:val="20"/>
+          <w:szCs w:val="20"/>
+          <w:lang w:val="pt-BR" w:eastAsia="en-GB"/>
+        </w:rPr>
+        <w:t xml:space="preserve">   No mais, a classe possui diversos atributos que auxiliarão na criação dos objetos, e a maior parte do programa é feito nas outras classes</w:t>
+      </w:r>
+      <w:r>
+        <w:rPr>
+          <w:rFonts w:ascii="Tahoma" w:eastAsia="Times New Roman" w:hAnsi="Tahoma" w:cs="Tahoma"/>
+          <w:color w:val="1F4E79" w:themeColor="accent1" w:themeShade="80"/>
+          <w:sz w:val="20"/>
+          <w:szCs w:val="20"/>
+          <w:lang w:val="pt-BR" w:eastAsia="en-GB"/>
+        </w:rPr>
+        <w:t>.</w:t>
+      </w:r>
+    </w:p>
+    <w:p>
+      <w:pPr>
+        <w:spacing w:after="159" w:line="330" w:lineRule="atLeast"/>
+        <w:jc w:val="both"/>
+        <w:rPr>
+          <w:rFonts w:ascii="Tahoma" w:eastAsia="Times New Roman" w:hAnsi="Tahoma" w:cs="Tahoma"/>
+          <w:color w:val="1F4E79" w:themeColor="accent1" w:themeShade="80"/>
+          <w:sz w:val="24"/>
+          <w:szCs w:val="24"/>
+          <w:lang w:val="pt-BR" w:eastAsia="en-GB"/>
+        </w:rPr>
+      </w:pPr>
+      <w:r>
+        <w:rPr>
+          <w:rFonts w:ascii="Tahoma" w:eastAsia="Times New Roman" w:hAnsi="Tahoma" w:cs="Tahoma"/>
+          <w:color w:val="1F4E79" w:themeColor="accent1" w:themeShade="80"/>
+          <w:sz w:val="24"/>
+          <w:szCs w:val="24"/>
+          <w:lang w:val="pt-BR" w:eastAsia="en-GB"/>
+        </w:rPr>
+        <w:t xml:space="preserve"> </w:t>
+      </w:r>
+    </w:p>
+    <w:p>
+      <w:pPr>
+        <w:spacing w:after="159" w:line="330" w:lineRule="atLeast"/>
+        <w:jc w:val="both"/>
+        <w:rPr>
+          <w:rFonts w:ascii="Tahoma" w:eastAsia="Times New Roman" w:hAnsi="Tahoma" w:cs="Tahoma"/>
           <w:b/>
           <w:bCs/>
           <w:color w:val="1C3387"/>
@@ -396,6 +1050,8 @@
           <w:lang w:val="pt-BR" w:eastAsia="en-GB"/>
         </w:rPr>
       </w:pPr>
+      <w:proofErr w:type="spellStart"/>
+      <w:proofErr w:type="gramStart"/>
       <w:r>
         <w:rPr>
           <w:rFonts w:ascii="Tahoma" w:eastAsia="Times New Roman" w:hAnsi="Tahoma" w:cs="Tahoma"/>
@@ -406,9 +1062,9 @@
           <w:szCs w:val="24"/>
           <w:lang w:val="pt-BR" w:eastAsia="en-GB"/>
         </w:rPr>
-        <w:t xml:space="preserve">Entrega parcial: 19 de novembro via </w:t>
-      </w:r>
-      <w:proofErr w:type="spellStart"/>
+        <w:t>Animal.</w:t>
+      </w:r>
+      <w:proofErr w:type="gramEnd"/>
       <w:r>
         <w:rPr>
           <w:rFonts w:ascii="Tahoma" w:eastAsia="Times New Roman" w:hAnsi="Tahoma" w:cs="Tahoma"/>
@@ -419,23 +1075,811 @@
           <w:szCs w:val="24"/>
           <w:lang w:val="pt-BR" w:eastAsia="en-GB"/>
         </w:rPr>
-        <w:t>GitHub</w:t>
-      </w:r>
-      <w:proofErr w:type="spellEnd"/>
-      <w:r>
+        <w:t>Java</w:t>
+      </w:r>
+      <w:proofErr w:type="spellEnd"/>
+    </w:p>
+    <w:p>
+      <w:pPr>
+        <w:spacing w:after="159" w:line="330" w:lineRule="atLeast"/>
+        <w:jc w:val="both"/>
+        <w:rPr>
+          <w:rFonts w:ascii="Tahoma" w:eastAsia="Times New Roman" w:hAnsi="Tahoma" w:cs="Tahoma"/>
+          <w:bCs/>
+          <w:color w:val="1C3387"/>
+          <w:sz w:val="20"/>
+          <w:szCs w:val="20"/>
+          <w:lang w:val="pt-BR" w:eastAsia="en-GB"/>
+        </w:rPr>
+      </w:pPr>
+      <w:proofErr w:type="spellStart"/>
+      <w:proofErr w:type="gramStart"/>
+      <w:r>
+        <w:rPr>
+          <w:rFonts w:ascii="Tahoma" w:eastAsia="Times New Roman" w:hAnsi="Tahoma" w:cs="Tahoma"/>
+          <w:bCs/>
+          <w:color w:val="1C3387"/>
+          <w:sz w:val="20"/>
+          <w:szCs w:val="20"/>
+          <w:lang w:val="pt-BR" w:eastAsia="en-GB"/>
+        </w:rPr>
+        <w:t>SuperClasse</w:t>
+      </w:r>
+      <w:proofErr w:type="spellEnd"/>
+      <w:proofErr w:type="gramEnd"/>
+      <w:r>
+        <w:rPr>
+          <w:rFonts w:ascii="Tahoma" w:eastAsia="Times New Roman" w:hAnsi="Tahoma" w:cs="Tahoma"/>
+          <w:bCs/>
+          <w:color w:val="1C3387"/>
+          <w:sz w:val="20"/>
+          <w:szCs w:val="20"/>
+          <w:lang w:val="pt-BR" w:eastAsia="en-GB"/>
+        </w:rPr>
+        <w:t xml:space="preserve"> abstrata responsável por definir todo Animal deste programa. </w:t>
+      </w:r>
+      <w:proofErr w:type="spellStart"/>
+      <w:r>
+        <w:rPr>
+          <w:rFonts w:ascii="Tahoma" w:eastAsia="Times New Roman" w:hAnsi="Tahoma" w:cs="Tahoma"/>
+          <w:bCs/>
+          <w:color w:val="1C3387"/>
+          <w:sz w:val="20"/>
+          <w:szCs w:val="20"/>
+          <w:lang w:val="pt-BR" w:eastAsia="en-GB"/>
+        </w:rPr>
+        <w:t>Extende</w:t>
+      </w:r>
+      <w:proofErr w:type="spellEnd"/>
+      <w:r>
+        <w:rPr>
+          <w:rFonts w:ascii="Tahoma" w:eastAsia="Times New Roman" w:hAnsi="Tahoma" w:cs="Tahoma"/>
+          <w:bCs/>
+          <w:color w:val="1C3387"/>
+          <w:sz w:val="20"/>
+          <w:szCs w:val="20"/>
+          <w:lang w:val="pt-BR" w:eastAsia="en-GB"/>
+        </w:rPr>
+        <w:t xml:space="preserve"> para duas classes: "</w:t>
+      </w:r>
+      <w:proofErr w:type="spellStart"/>
+      <w:proofErr w:type="gramStart"/>
+      <w:r>
+        <w:rPr>
+          <w:rFonts w:ascii="Tahoma" w:eastAsia="Times New Roman" w:hAnsi="Tahoma" w:cs="Tahoma"/>
+          <w:bCs/>
+          <w:color w:val="1C3387"/>
+          <w:sz w:val="20"/>
+          <w:szCs w:val="20"/>
+          <w:lang w:val="pt-BR" w:eastAsia="en-GB"/>
+        </w:rPr>
+        <w:t>Animal_Domesticado</w:t>
+      </w:r>
+      <w:proofErr w:type="spellEnd"/>
+      <w:proofErr w:type="gramEnd"/>
+      <w:r>
+        <w:rPr>
+          <w:rFonts w:ascii="Tahoma" w:eastAsia="Times New Roman" w:hAnsi="Tahoma" w:cs="Tahoma"/>
+          <w:bCs/>
+          <w:color w:val="1C3387"/>
+          <w:sz w:val="20"/>
+          <w:szCs w:val="20"/>
+          <w:lang w:val="pt-BR" w:eastAsia="en-GB"/>
+        </w:rPr>
+        <w:t xml:space="preserve">" e </w:t>
+      </w:r>
+    </w:p>
+    <w:p>
+      <w:pPr>
+        <w:spacing w:after="159" w:line="330" w:lineRule="atLeast"/>
+        <w:jc w:val="both"/>
+        <w:rPr>
+          <w:rFonts w:ascii="Tahoma" w:eastAsia="Times New Roman" w:hAnsi="Tahoma" w:cs="Tahoma"/>
+          <w:bCs/>
+          <w:color w:val="1C3387"/>
+          <w:sz w:val="20"/>
+          <w:szCs w:val="20"/>
+          <w:lang w:val="pt-BR" w:eastAsia="en-GB"/>
+        </w:rPr>
+      </w:pPr>
+      <w:r>
+        <w:rPr>
+          <w:rFonts w:ascii="Tahoma" w:eastAsia="Times New Roman" w:hAnsi="Tahoma" w:cs="Tahoma"/>
+          <w:bCs/>
+          <w:color w:val="1C3387"/>
+          <w:sz w:val="20"/>
+          <w:szCs w:val="20"/>
+          <w:lang w:val="pt-BR" w:eastAsia="en-GB"/>
+        </w:rPr>
+        <w:t xml:space="preserve"> "</w:t>
+      </w:r>
+      <w:proofErr w:type="spellStart"/>
+      <w:proofErr w:type="gramStart"/>
+      <w:r>
+        <w:rPr>
+          <w:rFonts w:ascii="Tahoma" w:eastAsia="Times New Roman" w:hAnsi="Tahoma" w:cs="Tahoma"/>
+          <w:bCs/>
+          <w:color w:val="1C3387"/>
+          <w:sz w:val="20"/>
+          <w:szCs w:val="20"/>
+          <w:lang w:val="pt-BR" w:eastAsia="en-GB"/>
+        </w:rPr>
+        <w:t>Animal_Selvagem</w:t>
+      </w:r>
+      <w:proofErr w:type="spellEnd"/>
+      <w:proofErr w:type="gramEnd"/>
+      <w:r>
+        <w:rPr>
+          <w:rFonts w:ascii="Tahoma" w:eastAsia="Times New Roman" w:hAnsi="Tahoma" w:cs="Tahoma"/>
+          <w:bCs/>
+          <w:color w:val="1C3387"/>
+          <w:sz w:val="20"/>
+          <w:szCs w:val="20"/>
+          <w:lang w:val="pt-BR" w:eastAsia="en-GB"/>
+        </w:rPr>
+        <w:t>". Decidi usar estas subclasses</w:t>
+      </w:r>
+      <w:r>
+        <w:rPr>
+          <w:rFonts w:ascii="Tahoma" w:eastAsia="Times New Roman" w:hAnsi="Tahoma" w:cs="Tahoma"/>
+          <w:bCs/>
+          <w:color w:val="1C3387"/>
+          <w:sz w:val="20"/>
+          <w:szCs w:val="20"/>
+          <w:lang w:val="pt-BR" w:eastAsia="en-GB"/>
+        </w:rPr>
+        <w:t>, pois</w:t>
+      </w:r>
+      <w:r>
+        <w:rPr>
+          <w:rFonts w:ascii="Tahoma" w:eastAsia="Times New Roman" w:hAnsi="Tahoma" w:cs="Tahoma"/>
+          <w:bCs/>
+          <w:color w:val="1C3387"/>
+          <w:sz w:val="20"/>
+          <w:szCs w:val="20"/>
+          <w:lang w:val="pt-BR" w:eastAsia="en-GB"/>
+        </w:rPr>
+        <w:t xml:space="preserve"> poderia criar facilmente subclasses a partir delas (</w:t>
+      </w:r>
+      <w:proofErr w:type="spellStart"/>
+      <w:proofErr w:type="gramStart"/>
+      <w:r>
+        <w:rPr>
+          <w:rFonts w:ascii="Tahoma" w:eastAsia="Times New Roman" w:hAnsi="Tahoma" w:cs="Tahoma"/>
+          <w:bCs/>
+          <w:color w:val="1C3387"/>
+          <w:sz w:val="20"/>
+          <w:szCs w:val="20"/>
+          <w:lang w:val="pt-BR" w:eastAsia="en-GB"/>
+        </w:rPr>
+        <w:t>Animal_Domesticado</w:t>
+      </w:r>
+      <w:proofErr w:type="spellEnd"/>
+      <w:proofErr w:type="gramEnd"/>
+      <w:r>
+        <w:rPr>
+          <w:rFonts w:ascii="Tahoma" w:eastAsia="Times New Roman" w:hAnsi="Tahoma" w:cs="Tahoma"/>
+          <w:bCs/>
+          <w:color w:val="1C3387"/>
+          <w:sz w:val="20"/>
+          <w:szCs w:val="20"/>
+          <w:lang w:val="pt-BR" w:eastAsia="en-GB"/>
+        </w:rPr>
+        <w:t xml:space="preserve"> derivaria em cão, gato, coelho, etc.).</w:t>
+      </w:r>
+    </w:p>
+    <w:p>
+      <w:pPr>
+        <w:spacing w:after="159" w:line="330" w:lineRule="atLeast"/>
+        <w:jc w:val="both"/>
+        <w:rPr>
+          <w:rFonts w:ascii="Tahoma" w:eastAsia="Times New Roman" w:hAnsi="Tahoma" w:cs="Tahoma"/>
+          <w:bCs/>
+          <w:color w:val="1C3387"/>
+          <w:sz w:val="20"/>
+          <w:szCs w:val="20"/>
+          <w:lang w:val="pt-BR" w:eastAsia="en-GB"/>
+        </w:rPr>
+      </w:pPr>
+      <w:r>
+        <w:rPr>
+          <w:rFonts w:ascii="Tahoma" w:eastAsia="Times New Roman" w:hAnsi="Tahoma" w:cs="Tahoma"/>
+          <w:bCs/>
+          <w:color w:val="1C3387"/>
+          <w:sz w:val="20"/>
+          <w:szCs w:val="20"/>
+          <w:lang w:val="pt-BR" w:eastAsia="en-GB"/>
+        </w:rPr>
+        <w:t xml:space="preserve"> Assumindo que cada animal tenha um nome Científico (</w:t>
+      </w:r>
+      <w:proofErr w:type="spellStart"/>
+      <w:r>
+        <w:rPr>
+          <w:rFonts w:ascii="Tahoma" w:eastAsia="Times New Roman" w:hAnsi="Tahoma" w:cs="Tahoma"/>
+          <w:bCs/>
+          <w:color w:val="1C3387"/>
+          <w:sz w:val="20"/>
+          <w:szCs w:val="20"/>
+          <w:lang w:val="pt-BR" w:eastAsia="en-GB"/>
+        </w:rPr>
+        <w:t>ex</w:t>
+      </w:r>
+      <w:proofErr w:type="spellEnd"/>
+      <w:r>
+        <w:rPr>
+          <w:rFonts w:ascii="Tahoma" w:eastAsia="Times New Roman" w:hAnsi="Tahoma" w:cs="Tahoma"/>
+          <w:bCs/>
+          <w:color w:val="1C3387"/>
+          <w:sz w:val="20"/>
+          <w:szCs w:val="20"/>
+          <w:lang w:val="pt-BR" w:eastAsia="en-GB"/>
+        </w:rPr>
+        <w:t xml:space="preserve">: </w:t>
+      </w:r>
+      <w:proofErr w:type="spellStart"/>
+      <w:r>
+        <w:rPr>
+          <w:rFonts w:ascii="Tahoma" w:eastAsia="Times New Roman" w:hAnsi="Tahoma" w:cs="Tahoma"/>
+          <w:bCs/>
+          <w:color w:val="1C3387"/>
+          <w:sz w:val="20"/>
+          <w:szCs w:val="20"/>
+          <w:lang w:val="pt-BR" w:eastAsia="en-GB"/>
+        </w:rPr>
+        <w:t>Panthera</w:t>
+      </w:r>
+      <w:proofErr w:type="spellEnd"/>
+      <w:r>
+        <w:rPr>
+          <w:rFonts w:ascii="Tahoma" w:eastAsia="Times New Roman" w:hAnsi="Tahoma" w:cs="Tahoma"/>
+          <w:bCs/>
+          <w:color w:val="1C3387"/>
+          <w:sz w:val="20"/>
+          <w:szCs w:val="20"/>
+          <w:lang w:val="pt-BR" w:eastAsia="en-GB"/>
+        </w:rPr>
+        <w:t xml:space="preserve"> </w:t>
+      </w:r>
+      <w:proofErr w:type="spellStart"/>
+      <w:r>
+        <w:rPr>
+          <w:rFonts w:ascii="Tahoma" w:eastAsia="Times New Roman" w:hAnsi="Tahoma" w:cs="Tahoma"/>
+          <w:bCs/>
+          <w:color w:val="1C3387"/>
+          <w:sz w:val="20"/>
+          <w:szCs w:val="20"/>
+          <w:lang w:val="pt-BR" w:eastAsia="en-GB"/>
+        </w:rPr>
+        <w:t>tigris</w:t>
+      </w:r>
+      <w:proofErr w:type="spellEnd"/>
+      <w:r>
+        <w:rPr>
+          <w:rFonts w:ascii="Tahoma" w:eastAsia="Times New Roman" w:hAnsi="Tahoma" w:cs="Tahoma"/>
+          <w:bCs/>
+          <w:color w:val="1C3387"/>
+          <w:sz w:val="20"/>
+          <w:szCs w:val="20"/>
+          <w:lang w:val="pt-BR" w:eastAsia="en-GB"/>
+        </w:rPr>
+        <w:t>), uma classe (</w:t>
+      </w:r>
+      <w:proofErr w:type="spellStart"/>
+      <w:r>
+        <w:rPr>
+          <w:rFonts w:ascii="Tahoma" w:eastAsia="Times New Roman" w:hAnsi="Tahoma" w:cs="Tahoma"/>
+          <w:bCs/>
+          <w:color w:val="1C3387"/>
+          <w:sz w:val="20"/>
+          <w:szCs w:val="20"/>
+          <w:lang w:val="pt-BR" w:eastAsia="en-GB"/>
+        </w:rPr>
+        <w:t>ex</w:t>
+      </w:r>
+      <w:proofErr w:type="spellEnd"/>
+      <w:r>
+        <w:rPr>
+          <w:rFonts w:ascii="Tahoma" w:eastAsia="Times New Roman" w:hAnsi="Tahoma" w:cs="Tahoma"/>
+          <w:bCs/>
+          <w:color w:val="1C3387"/>
+          <w:sz w:val="20"/>
+          <w:szCs w:val="20"/>
+          <w:lang w:val="pt-BR" w:eastAsia="en-GB"/>
+        </w:rPr>
+        <w:t xml:space="preserve">: mamífero, inseto), um </w:t>
+      </w:r>
+      <w:proofErr w:type="spellStart"/>
+      <w:proofErr w:type="gramStart"/>
+      <w:r>
+        <w:rPr>
+          <w:rFonts w:ascii="Tahoma" w:eastAsia="Times New Roman" w:hAnsi="Tahoma" w:cs="Tahoma"/>
+          <w:bCs/>
+          <w:color w:val="1C3387"/>
+          <w:sz w:val="20"/>
+          <w:szCs w:val="20"/>
+          <w:lang w:val="pt-BR" w:eastAsia="en-GB"/>
+        </w:rPr>
+        <w:t>codigo</w:t>
+      </w:r>
+      <w:proofErr w:type="spellEnd"/>
+      <w:r>
+        <w:rPr>
+          <w:rFonts w:ascii="Tahoma" w:eastAsia="Times New Roman" w:hAnsi="Tahoma" w:cs="Tahoma"/>
+          <w:bCs/>
+          <w:color w:val="1C3387"/>
+          <w:sz w:val="20"/>
+          <w:szCs w:val="20"/>
+          <w:lang w:val="pt-BR" w:eastAsia="en-GB"/>
+        </w:rPr>
+        <w:t>(</w:t>
+      </w:r>
+      <w:proofErr w:type="gramEnd"/>
+      <w:r>
+        <w:rPr>
+          <w:rFonts w:ascii="Tahoma" w:eastAsia="Times New Roman" w:hAnsi="Tahoma" w:cs="Tahoma"/>
+          <w:bCs/>
+          <w:color w:val="1C3387"/>
+          <w:sz w:val="20"/>
+          <w:szCs w:val="20"/>
+          <w:lang w:val="pt-BR" w:eastAsia="en-GB"/>
+        </w:rPr>
+        <w:t>000000432812)</w:t>
+      </w:r>
+    </w:p>
+    <w:p>
+      <w:pPr>
+        <w:spacing w:after="159" w:line="330" w:lineRule="atLeast"/>
+        <w:jc w:val="both"/>
+        <w:rPr>
+          <w:rFonts w:ascii="Tahoma" w:eastAsia="Times New Roman" w:hAnsi="Tahoma" w:cs="Tahoma"/>
+          <w:bCs/>
+          <w:color w:val="1C3387"/>
+          <w:sz w:val="20"/>
+          <w:szCs w:val="20"/>
+          <w:lang w:val="pt-BR" w:eastAsia="en-GB"/>
+        </w:rPr>
+      </w:pPr>
+      <w:r>
+        <w:rPr>
+          <w:rFonts w:ascii="Tahoma" w:eastAsia="Times New Roman" w:hAnsi="Tahoma" w:cs="Tahoma"/>
+          <w:bCs/>
+          <w:color w:val="1C3387"/>
+          <w:sz w:val="20"/>
+          <w:szCs w:val="20"/>
+          <w:lang w:val="pt-BR" w:eastAsia="en-GB"/>
+        </w:rPr>
+        <w:lastRenderedPageBreak/>
+        <w:t xml:space="preserve"> </w:t>
+      </w:r>
+      <w:proofErr w:type="gramStart"/>
+      <w:r>
+        <w:rPr>
+          <w:rFonts w:ascii="Tahoma" w:eastAsia="Times New Roman" w:hAnsi="Tahoma" w:cs="Tahoma"/>
+          <w:bCs/>
+          <w:color w:val="1C3387"/>
+          <w:sz w:val="20"/>
+          <w:szCs w:val="20"/>
+          <w:lang w:val="pt-BR" w:eastAsia="en-GB"/>
+        </w:rPr>
+        <w:t>idade</w:t>
+      </w:r>
+      <w:proofErr w:type="gramEnd"/>
+      <w:r>
+        <w:rPr>
+          <w:rFonts w:ascii="Tahoma" w:eastAsia="Times New Roman" w:hAnsi="Tahoma" w:cs="Tahoma"/>
+          <w:bCs/>
+          <w:color w:val="1C3387"/>
+          <w:sz w:val="20"/>
+          <w:szCs w:val="20"/>
+          <w:lang w:val="pt-BR" w:eastAsia="en-GB"/>
+        </w:rPr>
+        <w:t>(</w:t>
+      </w:r>
+      <w:proofErr w:type="spellStart"/>
+      <w:r>
+        <w:rPr>
+          <w:rFonts w:ascii="Tahoma" w:eastAsia="Times New Roman" w:hAnsi="Tahoma" w:cs="Tahoma"/>
+          <w:bCs/>
+          <w:color w:val="1C3387"/>
+          <w:sz w:val="20"/>
+          <w:szCs w:val="20"/>
+          <w:lang w:val="pt-BR" w:eastAsia="en-GB"/>
+        </w:rPr>
+        <w:t>ex</w:t>
+      </w:r>
+      <w:proofErr w:type="spellEnd"/>
+      <w:r>
+        <w:rPr>
+          <w:rFonts w:ascii="Tahoma" w:eastAsia="Times New Roman" w:hAnsi="Tahoma" w:cs="Tahoma"/>
+          <w:bCs/>
+          <w:color w:val="1C3387"/>
+          <w:sz w:val="20"/>
+          <w:szCs w:val="20"/>
+          <w:lang w:val="pt-BR" w:eastAsia="en-GB"/>
+        </w:rPr>
+        <w:t xml:space="preserve">: 13 anos, 35 anos), um peso, </w:t>
+      </w:r>
+      <w:proofErr w:type="spellStart"/>
+      <w:r>
+        <w:rPr>
+          <w:rFonts w:ascii="Tahoma" w:eastAsia="Times New Roman" w:hAnsi="Tahoma" w:cs="Tahoma"/>
+          <w:bCs/>
+          <w:color w:val="1C3387"/>
+          <w:sz w:val="20"/>
+          <w:szCs w:val="20"/>
+          <w:lang w:val="pt-BR" w:eastAsia="en-GB"/>
+        </w:rPr>
+        <w:t>nomePopular</w:t>
+      </w:r>
+      <w:proofErr w:type="spellEnd"/>
+      <w:r>
+        <w:rPr>
+          <w:rFonts w:ascii="Tahoma" w:eastAsia="Times New Roman" w:hAnsi="Tahoma" w:cs="Tahoma"/>
+          <w:bCs/>
+          <w:color w:val="1C3387"/>
+          <w:sz w:val="20"/>
+          <w:szCs w:val="20"/>
+          <w:lang w:val="pt-BR" w:eastAsia="en-GB"/>
+        </w:rPr>
+        <w:t>(</w:t>
+      </w:r>
+      <w:proofErr w:type="spellStart"/>
+      <w:r>
+        <w:rPr>
+          <w:rFonts w:ascii="Tahoma" w:eastAsia="Times New Roman" w:hAnsi="Tahoma" w:cs="Tahoma"/>
+          <w:bCs/>
+          <w:color w:val="1C3387"/>
+          <w:sz w:val="20"/>
+          <w:szCs w:val="20"/>
+          <w:lang w:val="pt-BR" w:eastAsia="en-GB"/>
+        </w:rPr>
+        <w:t>Pantheras</w:t>
+      </w:r>
+      <w:proofErr w:type="spellEnd"/>
+      <w:r>
+        <w:rPr>
+          <w:rFonts w:ascii="Tahoma" w:eastAsia="Times New Roman" w:hAnsi="Tahoma" w:cs="Tahoma"/>
+          <w:bCs/>
+          <w:color w:val="1C3387"/>
+          <w:sz w:val="20"/>
+          <w:szCs w:val="20"/>
+          <w:lang w:val="pt-BR" w:eastAsia="en-GB"/>
+        </w:rPr>
+        <w:t xml:space="preserve"> </w:t>
+      </w:r>
+      <w:proofErr w:type="spellStart"/>
+      <w:r>
+        <w:rPr>
+          <w:rFonts w:ascii="Tahoma" w:eastAsia="Times New Roman" w:hAnsi="Tahoma" w:cs="Tahoma"/>
+          <w:bCs/>
+          <w:color w:val="1C3387"/>
+          <w:sz w:val="20"/>
+          <w:szCs w:val="20"/>
+          <w:lang w:val="pt-BR" w:eastAsia="en-GB"/>
+        </w:rPr>
+        <w:t>tigris</w:t>
+      </w:r>
+      <w:proofErr w:type="spellEnd"/>
+      <w:r>
+        <w:rPr>
+          <w:rFonts w:ascii="Tahoma" w:eastAsia="Times New Roman" w:hAnsi="Tahoma" w:cs="Tahoma"/>
+          <w:bCs/>
+          <w:color w:val="1C3387"/>
+          <w:sz w:val="20"/>
+          <w:szCs w:val="20"/>
+          <w:lang w:val="pt-BR" w:eastAsia="en-GB"/>
+        </w:rPr>
+        <w:t xml:space="preserve"> == Tigre), um contador de doenças( cre</w:t>
+      </w:r>
+      <w:r>
+        <w:rPr>
+          <w:rFonts w:ascii="Tahoma" w:eastAsia="Times New Roman" w:hAnsi="Tahoma" w:cs="Tahoma"/>
+          <w:bCs/>
+          <w:color w:val="1C3387"/>
+          <w:sz w:val="20"/>
+          <w:szCs w:val="20"/>
+          <w:lang w:val="pt-BR" w:eastAsia="en-GB"/>
+        </w:rPr>
+        <w:t>s</w:t>
+      </w:r>
+      <w:r>
+        <w:rPr>
+          <w:rFonts w:ascii="Tahoma" w:eastAsia="Times New Roman" w:hAnsi="Tahoma" w:cs="Tahoma"/>
+          <w:bCs/>
+          <w:color w:val="1C3387"/>
+          <w:sz w:val="20"/>
+          <w:szCs w:val="20"/>
+          <w:lang w:val="pt-BR" w:eastAsia="en-GB"/>
+        </w:rPr>
+        <w:t>ce conforme o animal come alimentos estragados) e um verificador se ele está doente ou não, é possível criar um objeto desta classe.</w:t>
+      </w:r>
+    </w:p>
+    <w:p>
+      <w:pPr>
+        <w:spacing w:after="159" w:line="330" w:lineRule="atLeast"/>
+        <w:jc w:val="both"/>
+        <w:rPr>
+          <w:rFonts w:ascii="Tahoma" w:eastAsia="Times New Roman" w:hAnsi="Tahoma" w:cs="Tahoma"/>
+          <w:bCs/>
+          <w:color w:val="1C3387"/>
+          <w:sz w:val="20"/>
+          <w:szCs w:val="20"/>
+          <w:lang w:val="pt-BR" w:eastAsia="en-GB"/>
+        </w:rPr>
+      </w:pPr>
+      <w:r>
+        <w:rPr>
+          <w:rFonts w:ascii="Tahoma" w:eastAsia="Times New Roman" w:hAnsi="Tahoma" w:cs="Tahoma"/>
+          <w:bCs/>
+          <w:color w:val="1C3387"/>
+          <w:sz w:val="20"/>
+          <w:szCs w:val="20"/>
+          <w:lang w:val="pt-BR" w:eastAsia="en-GB"/>
+        </w:rPr>
+        <w:t xml:space="preserve"> Nos métodos, temos o "</w:t>
+      </w:r>
+      <w:proofErr w:type="gramStart"/>
+      <w:r>
+        <w:rPr>
+          <w:rFonts w:ascii="Tahoma" w:eastAsia="Times New Roman" w:hAnsi="Tahoma" w:cs="Tahoma"/>
+          <w:bCs/>
+          <w:color w:val="1C3387"/>
+          <w:sz w:val="20"/>
+          <w:szCs w:val="20"/>
+          <w:lang w:val="pt-BR" w:eastAsia="en-GB"/>
+        </w:rPr>
+        <w:t>Comer(</w:t>
+      </w:r>
+      <w:proofErr w:type="gramEnd"/>
+      <w:r>
+        <w:rPr>
+          <w:rFonts w:ascii="Tahoma" w:eastAsia="Times New Roman" w:hAnsi="Tahoma" w:cs="Tahoma"/>
+          <w:bCs/>
+          <w:color w:val="1C3387"/>
+          <w:sz w:val="20"/>
+          <w:szCs w:val="20"/>
+          <w:lang w:val="pt-BR" w:eastAsia="en-GB"/>
+        </w:rPr>
+        <w:t>Comida)", onde, dada uma comida X, o animal alimenta-se dela, um método "</w:t>
+      </w:r>
+      <w:proofErr w:type="spellStart"/>
+      <w:r>
+        <w:rPr>
+          <w:rFonts w:ascii="Tahoma" w:eastAsia="Times New Roman" w:hAnsi="Tahoma" w:cs="Tahoma"/>
+          <w:bCs/>
+          <w:color w:val="1C3387"/>
+          <w:sz w:val="20"/>
+          <w:szCs w:val="20"/>
+          <w:lang w:val="pt-BR" w:eastAsia="en-GB"/>
+        </w:rPr>
+        <w:t>Verificar_perigo_Extincao</w:t>
+      </w:r>
+      <w:proofErr w:type="spellEnd"/>
+      <w:r>
+        <w:rPr>
+          <w:rFonts w:ascii="Tahoma" w:eastAsia="Times New Roman" w:hAnsi="Tahoma" w:cs="Tahoma"/>
+          <w:bCs/>
+          <w:color w:val="1C3387"/>
+          <w:sz w:val="20"/>
+          <w:szCs w:val="20"/>
+          <w:lang w:val="pt-BR" w:eastAsia="en-GB"/>
+        </w:rPr>
+        <w:t>"</w:t>
+      </w:r>
+    </w:p>
+    <w:p>
+      <w:pPr>
+        <w:spacing w:after="159" w:line="330" w:lineRule="atLeast"/>
+        <w:jc w:val="both"/>
+        <w:rPr>
+          <w:rFonts w:ascii="Tahoma" w:eastAsia="Times New Roman" w:hAnsi="Tahoma" w:cs="Tahoma"/>
+          <w:bCs/>
+          <w:color w:val="1C3387"/>
+          <w:sz w:val="20"/>
+          <w:szCs w:val="20"/>
+          <w:lang w:val="pt-BR" w:eastAsia="en-GB"/>
+        </w:rPr>
+      </w:pPr>
+      <w:r>
+        <w:rPr>
+          <w:rFonts w:ascii="Tahoma" w:eastAsia="Times New Roman" w:hAnsi="Tahoma" w:cs="Tahoma"/>
+          <w:bCs/>
+          <w:color w:val="1C3387"/>
+          <w:sz w:val="20"/>
+          <w:szCs w:val="20"/>
+          <w:lang w:val="pt-BR" w:eastAsia="en-GB"/>
+        </w:rPr>
+        <w:t xml:space="preserve"> </w:t>
+      </w:r>
+      <w:proofErr w:type="gramStart"/>
+      <w:r>
+        <w:rPr>
+          <w:rFonts w:ascii="Tahoma" w:eastAsia="Times New Roman" w:hAnsi="Tahoma" w:cs="Tahoma"/>
+          <w:bCs/>
+          <w:color w:val="1C3387"/>
+          <w:sz w:val="20"/>
+          <w:szCs w:val="20"/>
+          <w:lang w:val="pt-BR" w:eastAsia="en-GB"/>
+        </w:rPr>
+        <w:t>que</w:t>
+      </w:r>
+      <w:proofErr w:type="gramEnd"/>
+      <w:r>
+        <w:rPr>
+          <w:rFonts w:ascii="Tahoma" w:eastAsia="Times New Roman" w:hAnsi="Tahoma" w:cs="Tahoma"/>
+          <w:bCs/>
+          <w:color w:val="1C3387"/>
+          <w:sz w:val="20"/>
+          <w:szCs w:val="20"/>
+          <w:lang w:val="pt-BR" w:eastAsia="en-GB"/>
+        </w:rPr>
+        <w:t xml:space="preserve"> retorna um indicador de qual o perigo de extinção de um animal, "Velhice(</w:t>
+      </w:r>
+      <w:proofErr w:type="spellStart"/>
+      <w:r>
+        <w:rPr>
+          <w:rFonts w:ascii="Tahoma" w:eastAsia="Times New Roman" w:hAnsi="Tahoma" w:cs="Tahoma"/>
+          <w:bCs/>
+          <w:color w:val="1C3387"/>
+          <w:sz w:val="20"/>
+          <w:szCs w:val="20"/>
+          <w:lang w:val="pt-BR" w:eastAsia="en-GB"/>
+        </w:rPr>
+        <w:t>int</w:t>
+      </w:r>
+      <w:proofErr w:type="spellEnd"/>
+      <w:r>
+        <w:rPr>
+          <w:rFonts w:ascii="Tahoma" w:eastAsia="Times New Roman" w:hAnsi="Tahoma" w:cs="Tahoma"/>
+          <w:bCs/>
+          <w:color w:val="1C3387"/>
+          <w:sz w:val="20"/>
+          <w:szCs w:val="20"/>
+          <w:lang w:val="pt-BR" w:eastAsia="en-GB"/>
+        </w:rPr>
+        <w:t xml:space="preserve"> Expectativa Vida)", que dada uma expectativa de vida, retorna uma mensagem que varia dependendo da (idade atual/expectativa vida), além de um método que indica se ele está doente.</w:t>
+      </w:r>
+    </w:p>
+    <w:p>
+      <w:pPr>
+        <w:spacing w:after="159" w:line="330" w:lineRule="atLeast"/>
+        <w:jc w:val="both"/>
+        <w:rPr>
+          <w:rFonts w:ascii="Tahoma" w:eastAsia="Times New Roman" w:hAnsi="Tahoma" w:cs="Tahoma"/>
+          <w:bCs/>
+          <w:color w:val="1C3387"/>
+          <w:sz w:val="20"/>
+          <w:szCs w:val="20"/>
+          <w:lang w:val="pt-BR" w:eastAsia="en-GB"/>
+        </w:rPr>
+      </w:pPr>
+      <w:r>
+        <w:rPr>
+          <w:rFonts w:ascii="Tahoma" w:eastAsia="Times New Roman" w:hAnsi="Tahoma" w:cs="Tahoma"/>
+          <w:bCs/>
+          <w:color w:val="1C3387"/>
+          <w:sz w:val="20"/>
+          <w:szCs w:val="20"/>
+          <w:lang w:val="pt-BR" w:eastAsia="en-GB"/>
+        </w:rPr>
+        <w:t xml:space="preserve"> Existem outros métodos, como o "</w:t>
+      </w:r>
+      <w:proofErr w:type="spellStart"/>
+      <w:proofErr w:type="gramStart"/>
+      <w:r>
+        <w:rPr>
+          <w:rFonts w:ascii="Tahoma" w:eastAsia="Times New Roman" w:hAnsi="Tahoma" w:cs="Tahoma"/>
+          <w:bCs/>
+          <w:color w:val="1C3387"/>
+          <w:sz w:val="20"/>
+          <w:szCs w:val="20"/>
+          <w:lang w:val="pt-BR" w:eastAsia="en-GB"/>
+        </w:rPr>
+        <w:t>toString</w:t>
+      </w:r>
+      <w:proofErr w:type="spellEnd"/>
+      <w:proofErr w:type="gramEnd"/>
+      <w:r>
+        <w:rPr>
+          <w:rFonts w:ascii="Tahoma" w:eastAsia="Times New Roman" w:hAnsi="Tahoma" w:cs="Tahoma"/>
+          <w:bCs/>
+          <w:color w:val="1C3387"/>
+          <w:sz w:val="20"/>
+          <w:szCs w:val="20"/>
+          <w:lang w:val="pt-BR" w:eastAsia="en-GB"/>
+        </w:rPr>
+        <w:t>(Animal)", responsável por realizar uma função parecida com o operador "&lt;&lt;" do c++, e o "Habitat()"</w:t>
+      </w:r>
+      <w:r>
+        <w:rPr>
+          <w:rFonts w:ascii="Tahoma" w:eastAsia="Times New Roman" w:hAnsi="Tahoma" w:cs="Tahoma"/>
+          <w:bCs/>
+          <w:color w:val="1C3387"/>
+          <w:sz w:val="20"/>
+          <w:szCs w:val="20"/>
+          <w:lang w:val="pt-BR" w:eastAsia="en-GB"/>
+        </w:rPr>
+        <w:t>,</w:t>
+      </w:r>
+      <w:r>
+        <w:rPr>
+          <w:rFonts w:ascii="Tahoma" w:eastAsia="Times New Roman" w:hAnsi="Tahoma" w:cs="Tahoma"/>
+          <w:bCs/>
+          <w:color w:val="1C3387"/>
+          <w:sz w:val="20"/>
+          <w:szCs w:val="20"/>
+          <w:lang w:val="pt-BR" w:eastAsia="en-GB"/>
+        </w:rPr>
+        <w:t xml:space="preserve"> indicando qual lugar será mais provável encontrar estes animais, e este será sobrescrito por suas subclasse, além de sobrescrever os métodos "</w:t>
+      </w:r>
+      <w:proofErr w:type="spellStart"/>
+      <w:r>
+        <w:rPr>
+          <w:rFonts w:ascii="Tahoma" w:eastAsia="Times New Roman" w:hAnsi="Tahoma" w:cs="Tahoma"/>
+          <w:bCs/>
+          <w:color w:val="1C3387"/>
+          <w:sz w:val="20"/>
+          <w:szCs w:val="20"/>
+          <w:lang w:val="pt-BR" w:eastAsia="en-GB"/>
+        </w:rPr>
+        <w:t>hashcode</w:t>
+      </w:r>
+      <w:proofErr w:type="spellEnd"/>
+      <w:r>
+        <w:rPr>
+          <w:rFonts w:ascii="Tahoma" w:eastAsia="Times New Roman" w:hAnsi="Tahoma" w:cs="Tahoma"/>
+          <w:bCs/>
+          <w:color w:val="1C3387"/>
+          <w:sz w:val="20"/>
+          <w:szCs w:val="20"/>
+          <w:lang w:val="pt-BR" w:eastAsia="en-GB"/>
+        </w:rPr>
+        <w:t>()" e "</w:t>
+      </w:r>
+      <w:proofErr w:type="spellStart"/>
+      <w:r>
+        <w:rPr>
+          <w:rFonts w:ascii="Tahoma" w:eastAsia="Times New Roman" w:hAnsi="Tahoma" w:cs="Tahoma"/>
+          <w:bCs/>
+          <w:color w:val="1C3387"/>
+          <w:sz w:val="20"/>
+          <w:szCs w:val="20"/>
+          <w:lang w:val="pt-BR" w:eastAsia="en-GB"/>
+        </w:rPr>
+        <w:t>equals</w:t>
+      </w:r>
+      <w:proofErr w:type="spellEnd"/>
+      <w:r>
+        <w:rPr>
+          <w:rFonts w:ascii="Tahoma" w:eastAsia="Times New Roman" w:hAnsi="Tahoma" w:cs="Tahoma"/>
+          <w:bCs/>
+          <w:color w:val="1C3387"/>
+          <w:sz w:val="20"/>
+          <w:szCs w:val="20"/>
+          <w:lang w:val="pt-BR" w:eastAsia="en-GB"/>
+        </w:rPr>
+        <w:t>()"</w:t>
+      </w:r>
+    </w:p>
+    <w:p>
+      <w:pPr>
+        <w:spacing w:after="159" w:line="330" w:lineRule="atLeast"/>
+        <w:jc w:val="both"/>
         <w:rPr>
           <w:rFonts w:ascii="Tahoma" w:eastAsia="Times New Roman" w:hAnsi="Tahoma" w:cs="Tahoma"/>
           <w:b/>
           <w:bCs/>
           <w:color w:val="1C3387"/>
-          <w:sz w:val="24"/>
-          <w:szCs w:val="24"/>
-          <w:lang w:val="pt-BR" w:eastAsia="en-GB"/>
-        </w:rPr>
-        <w:t xml:space="preserve">. Apenas Diagrama de Classes, interfaces e classes abstratas no </w:t>
-      </w:r>
-      <w:proofErr w:type="spellStart"/>
-      <w:r>
+          <w:sz w:val="20"/>
+          <w:szCs w:val="20"/>
+          <w:lang w:val="pt-BR" w:eastAsia="en-GB"/>
+        </w:rPr>
+      </w:pPr>
+    </w:p>
+    <w:p>
+      <w:pPr>
+        <w:spacing w:after="159" w:line="330" w:lineRule="atLeast"/>
+        <w:jc w:val="both"/>
         <w:rPr>
           <w:rFonts w:ascii="Tahoma" w:eastAsia="Times New Roman" w:hAnsi="Tahoma" w:cs="Tahoma"/>
           <w:b/>
@@ -445,9 +1889,9 @@
           <w:szCs w:val="24"/>
           <w:lang w:val="pt-BR" w:eastAsia="en-GB"/>
         </w:rPr>
-        <w:t>branch</w:t>
-      </w:r>
-      <w:proofErr w:type="spellEnd"/>
+      </w:pPr>
+      <w:proofErr w:type="spellStart"/>
+      <w:proofErr w:type="gramStart"/>
       <w:r>
         <w:rPr>
           <w:rFonts w:ascii="Tahoma" w:eastAsia="Times New Roman" w:hAnsi="Tahoma" w:cs="Tahoma"/>
@@ -458,8 +1902,820 @@
           <w:szCs w:val="24"/>
           <w:lang w:val="pt-BR" w:eastAsia="en-GB"/>
         </w:rPr>
-        <w:t xml:space="preserve"> general.</w:t>
-      </w:r>
+        <w:t>Animal_Domesticado</w:t>
+      </w:r>
+      <w:proofErr w:type="gramEnd"/>
+      <w:r>
+        <w:rPr>
+          <w:rFonts w:ascii="Tahoma" w:eastAsia="Times New Roman" w:hAnsi="Tahoma" w:cs="Tahoma"/>
+          <w:b/>
+          <w:bCs/>
+          <w:color w:val="1C3387"/>
+          <w:sz w:val="24"/>
+          <w:szCs w:val="24"/>
+          <w:lang w:val="pt-BR" w:eastAsia="en-GB"/>
+        </w:rPr>
+        <w:t>.Java</w:t>
+      </w:r>
+      <w:proofErr w:type="spellEnd"/>
+    </w:p>
+    <w:p>
+      <w:pPr>
+        <w:spacing w:after="159" w:line="330" w:lineRule="atLeast"/>
+        <w:jc w:val="both"/>
+        <w:rPr>
+          <w:rFonts w:ascii="Tahoma" w:eastAsia="Times New Roman" w:hAnsi="Tahoma" w:cs="Tahoma"/>
+          <w:bCs/>
+          <w:color w:val="1C3387"/>
+          <w:sz w:val="20"/>
+          <w:szCs w:val="20"/>
+          <w:lang w:val="pt-BR" w:eastAsia="en-GB"/>
+        </w:rPr>
+      </w:pPr>
+      <w:r>
+        <w:rPr>
+          <w:rFonts w:ascii="Tahoma" w:eastAsia="Times New Roman" w:hAnsi="Tahoma" w:cs="Tahoma"/>
+          <w:bCs/>
+          <w:color w:val="1C3387"/>
+          <w:sz w:val="20"/>
+          <w:szCs w:val="20"/>
+          <w:lang w:val="pt-BR" w:eastAsia="en-GB"/>
+        </w:rPr>
+        <w:t xml:space="preserve">Sendo uma "filha" da classe Animal, </w:t>
+      </w:r>
+      <w:r>
+        <w:rPr>
+          <w:rFonts w:ascii="Tahoma" w:eastAsia="Times New Roman" w:hAnsi="Tahoma" w:cs="Tahoma"/>
+          <w:bCs/>
+          <w:color w:val="1C3387"/>
+          <w:sz w:val="20"/>
+          <w:szCs w:val="20"/>
+          <w:lang w:val="pt-BR" w:eastAsia="en-GB"/>
+        </w:rPr>
+        <w:t>“</w:t>
+      </w:r>
+      <w:proofErr w:type="spellStart"/>
+      <w:proofErr w:type="gramStart"/>
+      <w:r>
+        <w:rPr>
+          <w:rFonts w:ascii="Tahoma" w:eastAsia="Times New Roman" w:hAnsi="Tahoma" w:cs="Tahoma"/>
+          <w:bCs/>
+          <w:color w:val="1C3387"/>
+          <w:sz w:val="20"/>
+          <w:szCs w:val="20"/>
+          <w:lang w:val="pt-BR" w:eastAsia="en-GB"/>
+        </w:rPr>
+        <w:t>Animal_Domesticado</w:t>
+      </w:r>
+      <w:proofErr w:type="spellEnd"/>
+      <w:proofErr w:type="gramEnd"/>
+      <w:r>
+        <w:rPr>
+          <w:rFonts w:ascii="Tahoma" w:eastAsia="Times New Roman" w:hAnsi="Tahoma" w:cs="Tahoma"/>
+          <w:bCs/>
+          <w:color w:val="1C3387"/>
+          <w:sz w:val="20"/>
+          <w:szCs w:val="20"/>
+          <w:lang w:val="pt-BR" w:eastAsia="en-GB"/>
+        </w:rPr>
+        <w:t>”</w:t>
+      </w:r>
+      <w:r>
+        <w:rPr>
+          <w:rFonts w:ascii="Tahoma" w:eastAsia="Times New Roman" w:hAnsi="Tahoma" w:cs="Tahoma"/>
+          <w:bCs/>
+          <w:color w:val="1C3387"/>
+          <w:sz w:val="20"/>
+          <w:szCs w:val="20"/>
+          <w:lang w:val="pt-BR" w:eastAsia="en-GB"/>
+        </w:rPr>
+        <w:t xml:space="preserve"> herda todos os atributos da classe A</w:t>
+      </w:r>
+      <w:r>
+        <w:rPr>
+          <w:rFonts w:ascii="Tahoma" w:eastAsia="Times New Roman" w:hAnsi="Tahoma" w:cs="Tahoma"/>
+          <w:bCs/>
+          <w:color w:val="1C3387"/>
+          <w:sz w:val="20"/>
+          <w:szCs w:val="20"/>
+          <w:lang w:val="pt-BR" w:eastAsia="en-GB"/>
+        </w:rPr>
+        <w:t>n</w:t>
+      </w:r>
+      <w:r>
+        <w:rPr>
+          <w:rFonts w:ascii="Tahoma" w:eastAsia="Times New Roman" w:hAnsi="Tahoma" w:cs="Tahoma"/>
+          <w:bCs/>
+          <w:color w:val="1C3387"/>
+          <w:sz w:val="20"/>
+          <w:szCs w:val="20"/>
+          <w:lang w:val="pt-BR" w:eastAsia="en-GB"/>
+        </w:rPr>
+        <w:t>imal. Portanto não explicarei dos</w:t>
+      </w:r>
+      <w:proofErr w:type="gramStart"/>
+      <w:r>
+        <w:rPr>
+          <w:rFonts w:ascii="Tahoma" w:eastAsia="Times New Roman" w:hAnsi="Tahoma" w:cs="Tahoma"/>
+          <w:bCs/>
+          <w:color w:val="1C3387"/>
+          <w:sz w:val="20"/>
+          <w:szCs w:val="20"/>
+          <w:lang w:val="pt-BR" w:eastAsia="en-GB"/>
+        </w:rPr>
+        <w:t xml:space="preserve">  </w:t>
+      </w:r>
+      <w:proofErr w:type="gramEnd"/>
+      <w:r>
+        <w:rPr>
+          <w:rFonts w:ascii="Tahoma" w:eastAsia="Times New Roman" w:hAnsi="Tahoma" w:cs="Tahoma"/>
+          <w:bCs/>
+          <w:color w:val="1C3387"/>
+          <w:sz w:val="20"/>
+          <w:szCs w:val="20"/>
+          <w:lang w:val="pt-BR" w:eastAsia="en-GB"/>
+        </w:rPr>
+        <w:t>detalhes da superclasse.</w:t>
+      </w:r>
+      <w:r>
+        <w:rPr>
+          <w:rFonts w:ascii="Tahoma" w:eastAsia="Times New Roman" w:hAnsi="Tahoma" w:cs="Tahoma"/>
+          <w:bCs/>
+          <w:color w:val="1C3387"/>
+          <w:sz w:val="20"/>
+          <w:szCs w:val="20"/>
+          <w:lang w:val="pt-BR" w:eastAsia="en-GB"/>
+        </w:rPr>
+        <w:t xml:space="preserve"> </w:t>
+      </w:r>
+      <w:r>
+        <w:rPr>
+          <w:rFonts w:ascii="Tahoma" w:eastAsia="Times New Roman" w:hAnsi="Tahoma" w:cs="Tahoma"/>
+          <w:bCs/>
+          <w:color w:val="1C3387"/>
+          <w:sz w:val="20"/>
+          <w:szCs w:val="20"/>
+          <w:lang w:val="pt-BR" w:eastAsia="en-GB"/>
+        </w:rPr>
+        <w:t>Ent</w:t>
+      </w:r>
+      <w:r>
+        <w:rPr>
+          <w:rFonts w:ascii="Tahoma" w:eastAsia="Times New Roman" w:hAnsi="Tahoma" w:cs="Tahoma"/>
+          <w:bCs/>
+          <w:color w:val="1C3387"/>
+          <w:sz w:val="20"/>
+          <w:szCs w:val="20"/>
+          <w:lang w:val="pt-BR" w:eastAsia="en-GB"/>
+        </w:rPr>
+        <w:t>ã</w:t>
+      </w:r>
+      <w:r>
+        <w:rPr>
+          <w:rFonts w:ascii="Tahoma" w:eastAsia="Times New Roman" w:hAnsi="Tahoma" w:cs="Tahoma"/>
+          <w:bCs/>
+          <w:color w:val="1C3387"/>
+          <w:sz w:val="20"/>
+          <w:szCs w:val="20"/>
+          <w:lang w:val="pt-BR" w:eastAsia="en-GB"/>
+        </w:rPr>
+        <w:t xml:space="preserve">o, o que a torna especial? </w:t>
+      </w:r>
+      <w:proofErr w:type="spellStart"/>
+      <w:r>
+        <w:rPr>
+          <w:rFonts w:ascii="Tahoma" w:eastAsia="Times New Roman" w:hAnsi="Tahoma" w:cs="Tahoma"/>
+          <w:bCs/>
+          <w:color w:val="1C3387"/>
+          <w:sz w:val="20"/>
+          <w:szCs w:val="20"/>
+          <w:lang w:val="pt-BR" w:eastAsia="en-GB"/>
+        </w:rPr>
+        <w:t>Nao</w:t>
+      </w:r>
+      <w:proofErr w:type="spellEnd"/>
+      <w:r>
+        <w:rPr>
+          <w:rFonts w:ascii="Tahoma" w:eastAsia="Times New Roman" w:hAnsi="Tahoma" w:cs="Tahoma"/>
+          <w:bCs/>
+          <w:color w:val="1C3387"/>
+          <w:sz w:val="20"/>
+          <w:szCs w:val="20"/>
+          <w:lang w:val="pt-BR" w:eastAsia="en-GB"/>
+        </w:rPr>
+        <w:t xml:space="preserve"> muito infelizmente. </w:t>
+      </w:r>
+      <w:proofErr w:type="spellStart"/>
+      <w:r>
+        <w:rPr>
+          <w:rFonts w:ascii="Tahoma" w:eastAsia="Times New Roman" w:hAnsi="Tahoma" w:cs="Tahoma"/>
+          <w:bCs/>
+          <w:color w:val="1C3387"/>
+          <w:sz w:val="20"/>
+          <w:szCs w:val="20"/>
+          <w:lang w:val="pt-BR" w:eastAsia="en-GB"/>
+        </w:rPr>
+        <w:t>Alem</w:t>
+      </w:r>
+      <w:proofErr w:type="spellEnd"/>
+      <w:r>
+        <w:rPr>
+          <w:rFonts w:ascii="Tahoma" w:eastAsia="Times New Roman" w:hAnsi="Tahoma" w:cs="Tahoma"/>
+          <w:bCs/>
+          <w:color w:val="1C3387"/>
+          <w:sz w:val="20"/>
+          <w:szCs w:val="20"/>
+          <w:lang w:val="pt-BR" w:eastAsia="en-GB"/>
+        </w:rPr>
+        <w:t xml:space="preserve"> de possuir um </w:t>
+      </w:r>
+      <w:proofErr w:type="spellStart"/>
+      <w:r>
+        <w:rPr>
+          <w:rFonts w:ascii="Tahoma" w:eastAsia="Times New Roman" w:hAnsi="Tahoma" w:cs="Tahoma"/>
+          <w:bCs/>
+          <w:color w:val="1C3387"/>
+          <w:sz w:val="20"/>
+          <w:szCs w:val="20"/>
+          <w:lang w:val="pt-BR" w:eastAsia="en-GB"/>
+        </w:rPr>
+        <w:t>static</w:t>
+      </w:r>
+      <w:proofErr w:type="spellEnd"/>
+      <w:r>
+        <w:rPr>
+          <w:rFonts w:ascii="Tahoma" w:eastAsia="Times New Roman" w:hAnsi="Tahoma" w:cs="Tahoma"/>
+          <w:bCs/>
+          <w:color w:val="1C3387"/>
+          <w:sz w:val="20"/>
+          <w:szCs w:val="20"/>
+          <w:lang w:val="pt-BR" w:eastAsia="en-GB"/>
+        </w:rPr>
+        <w:t xml:space="preserve"> final para ter o controle do que esta criando, cada animal possui um apelido (cachorro = Totó), e o objeto dono e </w:t>
+      </w:r>
+      <w:proofErr w:type="spellStart"/>
+      <w:proofErr w:type="gramStart"/>
+      <w:r>
+        <w:rPr>
+          <w:rFonts w:ascii="Tahoma" w:eastAsia="Times New Roman" w:hAnsi="Tahoma" w:cs="Tahoma"/>
+          <w:bCs/>
+          <w:color w:val="1C3387"/>
+          <w:sz w:val="20"/>
+          <w:szCs w:val="20"/>
+          <w:lang w:val="pt-BR" w:eastAsia="en-GB"/>
+        </w:rPr>
+        <w:t>auxDono</w:t>
+      </w:r>
+      <w:proofErr w:type="spellEnd"/>
+      <w:proofErr w:type="gramEnd"/>
+      <w:r>
+        <w:rPr>
+          <w:rFonts w:ascii="Tahoma" w:eastAsia="Times New Roman" w:hAnsi="Tahoma" w:cs="Tahoma"/>
+          <w:bCs/>
+          <w:color w:val="1C3387"/>
+          <w:sz w:val="20"/>
+          <w:szCs w:val="20"/>
+          <w:lang w:val="pt-BR" w:eastAsia="en-GB"/>
+        </w:rPr>
+        <w:t xml:space="preserve"> indica quais são as </w:t>
+      </w:r>
+      <w:proofErr w:type="spellStart"/>
+      <w:r>
+        <w:rPr>
+          <w:rFonts w:ascii="Tahoma" w:eastAsia="Times New Roman" w:hAnsi="Tahoma" w:cs="Tahoma"/>
+          <w:bCs/>
+          <w:color w:val="1C3387"/>
+          <w:sz w:val="20"/>
+          <w:szCs w:val="20"/>
+          <w:lang w:val="pt-BR" w:eastAsia="en-GB"/>
+        </w:rPr>
+        <w:t>informçaoes</w:t>
+      </w:r>
+      <w:proofErr w:type="spellEnd"/>
+      <w:r>
+        <w:rPr>
+          <w:rFonts w:ascii="Tahoma" w:eastAsia="Times New Roman" w:hAnsi="Tahoma" w:cs="Tahoma"/>
+          <w:bCs/>
+          <w:color w:val="1C3387"/>
+          <w:sz w:val="20"/>
+          <w:szCs w:val="20"/>
+          <w:lang w:val="pt-BR" w:eastAsia="en-GB"/>
+        </w:rPr>
+        <w:t xml:space="preserve"> do Dono. A classe tem um método para verificar qual a qualidade do</w:t>
+      </w:r>
+      <w:proofErr w:type="gramStart"/>
+      <w:r>
+        <w:rPr>
+          <w:rFonts w:ascii="Tahoma" w:eastAsia="Times New Roman" w:hAnsi="Tahoma" w:cs="Tahoma"/>
+          <w:bCs/>
+          <w:color w:val="1C3387"/>
+          <w:sz w:val="20"/>
+          <w:szCs w:val="20"/>
+          <w:lang w:val="pt-BR" w:eastAsia="en-GB"/>
+        </w:rPr>
+        <w:t xml:space="preserve">  </w:t>
+      </w:r>
+      <w:proofErr w:type="gramEnd"/>
+      <w:r>
+        <w:rPr>
+          <w:rFonts w:ascii="Tahoma" w:eastAsia="Times New Roman" w:hAnsi="Tahoma" w:cs="Tahoma"/>
+          <w:bCs/>
+          <w:color w:val="1C3387"/>
+          <w:sz w:val="20"/>
+          <w:szCs w:val="20"/>
+          <w:lang w:val="pt-BR" w:eastAsia="en-GB"/>
+        </w:rPr>
+        <w:t xml:space="preserve">criador, sem contar que ele </w:t>
+      </w:r>
+      <w:proofErr w:type="spellStart"/>
+      <w:r>
+        <w:rPr>
+          <w:rFonts w:ascii="Tahoma" w:eastAsia="Times New Roman" w:hAnsi="Tahoma" w:cs="Tahoma"/>
+          <w:bCs/>
+          <w:color w:val="1C3387"/>
+          <w:sz w:val="20"/>
+          <w:szCs w:val="20"/>
+          <w:lang w:val="pt-BR" w:eastAsia="en-GB"/>
+        </w:rPr>
+        <w:t>sobreescreve</w:t>
+      </w:r>
+      <w:proofErr w:type="spellEnd"/>
+      <w:r>
+        <w:rPr>
+          <w:rFonts w:ascii="Tahoma" w:eastAsia="Times New Roman" w:hAnsi="Tahoma" w:cs="Tahoma"/>
+          <w:bCs/>
+          <w:color w:val="1C3387"/>
+          <w:sz w:val="20"/>
+          <w:szCs w:val="20"/>
+          <w:lang w:val="pt-BR" w:eastAsia="en-GB"/>
+        </w:rPr>
+        <w:t xml:space="preserve"> as funções "Habitat", "</w:t>
+      </w:r>
+      <w:proofErr w:type="spellStart"/>
+      <w:r>
+        <w:rPr>
+          <w:rFonts w:ascii="Tahoma" w:eastAsia="Times New Roman" w:hAnsi="Tahoma" w:cs="Tahoma"/>
+          <w:bCs/>
+          <w:color w:val="1C3387"/>
+          <w:sz w:val="20"/>
+          <w:szCs w:val="20"/>
+          <w:lang w:val="pt-BR" w:eastAsia="en-GB"/>
+        </w:rPr>
+        <w:t>equals</w:t>
+      </w:r>
+      <w:proofErr w:type="spellEnd"/>
+      <w:r>
+        <w:rPr>
+          <w:rFonts w:ascii="Tahoma" w:eastAsia="Times New Roman" w:hAnsi="Tahoma" w:cs="Tahoma"/>
+          <w:bCs/>
+          <w:color w:val="1C3387"/>
+          <w:sz w:val="20"/>
+          <w:szCs w:val="20"/>
+          <w:lang w:val="pt-BR" w:eastAsia="en-GB"/>
+        </w:rPr>
+        <w:t>" e "</w:t>
+      </w:r>
+      <w:proofErr w:type="spellStart"/>
+      <w:r>
+        <w:rPr>
+          <w:rFonts w:ascii="Tahoma" w:eastAsia="Times New Roman" w:hAnsi="Tahoma" w:cs="Tahoma"/>
+          <w:bCs/>
+          <w:color w:val="1C3387"/>
+          <w:sz w:val="20"/>
+          <w:szCs w:val="20"/>
+          <w:lang w:val="pt-BR" w:eastAsia="en-GB"/>
+        </w:rPr>
+        <w:t>toString</w:t>
+      </w:r>
+      <w:proofErr w:type="spellEnd"/>
+      <w:r>
+        <w:rPr>
+          <w:rFonts w:ascii="Tahoma" w:eastAsia="Times New Roman" w:hAnsi="Tahoma" w:cs="Tahoma"/>
+          <w:bCs/>
+          <w:color w:val="1C3387"/>
+          <w:sz w:val="20"/>
+          <w:szCs w:val="20"/>
+          <w:lang w:val="pt-BR" w:eastAsia="en-GB"/>
+        </w:rPr>
+        <w:t>"</w:t>
+      </w:r>
+      <w:r>
+        <w:rPr>
+          <w:rFonts w:ascii="Tahoma" w:eastAsia="Times New Roman" w:hAnsi="Tahoma" w:cs="Tahoma"/>
+          <w:bCs/>
+          <w:color w:val="1C3387"/>
+          <w:sz w:val="20"/>
+          <w:szCs w:val="20"/>
+          <w:lang w:val="pt-BR" w:eastAsia="en-GB"/>
+        </w:rPr>
+        <w:t>.</w:t>
+      </w:r>
+    </w:p>
+    <w:p>
+      <w:pPr>
+        <w:spacing w:after="159" w:line="330" w:lineRule="atLeast"/>
+        <w:jc w:val="both"/>
+        <w:rPr>
+          <w:rFonts w:ascii="Tahoma" w:eastAsia="Times New Roman" w:hAnsi="Tahoma" w:cs="Tahoma"/>
+          <w:b/>
+          <w:bCs/>
+          <w:color w:val="1C3387"/>
+          <w:sz w:val="24"/>
+          <w:szCs w:val="24"/>
+          <w:lang w:val="pt-BR" w:eastAsia="en-GB"/>
+        </w:rPr>
+      </w:pPr>
+      <w:proofErr w:type="spellStart"/>
+      <w:proofErr w:type="gramStart"/>
+      <w:r>
+        <w:rPr>
+          <w:rFonts w:ascii="Tahoma" w:eastAsia="Times New Roman" w:hAnsi="Tahoma" w:cs="Tahoma"/>
+          <w:b/>
+          <w:bCs/>
+          <w:color w:val="1C3387"/>
+          <w:sz w:val="24"/>
+          <w:szCs w:val="24"/>
+          <w:lang w:val="pt-BR" w:eastAsia="en-GB"/>
+        </w:rPr>
+        <w:t>Animal_</w:t>
+      </w:r>
+      <w:r>
+        <w:rPr>
+          <w:rFonts w:ascii="Tahoma" w:eastAsia="Times New Roman" w:hAnsi="Tahoma" w:cs="Tahoma"/>
+          <w:b/>
+          <w:bCs/>
+          <w:color w:val="1C3387"/>
+          <w:sz w:val="24"/>
+          <w:szCs w:val="24"/>
+          <w:lang w:val="pt-BR" w:eastAsia="en-GB"/>
+        </w:rPr>
+        <w:t>Selvagem</w:t>
+      </w:r>
+      <w:proofErr w:type="gramEnd"/>
+      <w:r>
+        <w:rPr>
+          <w:rFonts w:ascii="Tahoma" w:eastAsia="Times New Roman" w:hAnsi="Tahoma" w:cs="Tahoma"/>
+          <w:b/>
+          <w:bCs/>
+          <w:color w:val="1C3387"/>
+          <w:sz w:val="24"/>
+          <w:szCs w:val="24"/>
+          <w:lang w:val="pt-BR" w:eastAsia="en-GB"/>
+        </w:rPr>
+        <w:t>.Java</w:t>
+      </w:r>
+      <w:proofErr w:type="spellEnd"/>
+    </w:p>
+    <w:p>
+      <w:pPr>
+        <w:spacing w:after="159" w:line="330" w:lineRule="atLeast"/>
+        <w:jc w:val="both"/>
+        <w:rPr>
+          <w:rFonts w:ascii="Tahoma" w:eastAsia="Times New Roman" w:hAnsi="Tahoma" w:cs="Tahoma"/>
+          <w:bCs/>
+          <w:color w:val="1C3387"/>
+          <w:sz w:val="20"/>
+          <w:szCs w:val="20"/>
+          <w:lang w:val="pt-BR" w:eastAsia="en-GB"/>
+        </w:rPr>
+      </w:pPr>
+      <w:r>
+        <w:rPr>
+          <w:rFonts w:ascii="Tahoma" w:eastAsia="Times New Roman" w:hAnsi="Tahoma" w:cs="Tahoma"/>
+          <w:bCs/>
+          <w:color w:val="1C3387"/>
+          <w:sz w:val="20"/>
+          <w:szCs w:val="20"/>
+          <w:lang w:val="pt-BR" w:eastAsia="en-GB"/>
+        </w:rPr>
+        <w:t xml:space="preserve">"Irmã" de </w:t>
+      </w:r>
+      <w:proofErr w:type="spellStart"/>
+      <w:proofErr w:type="gramStart"/>
+      <w:r>
+        <w:rPr>
+          <w:rFonts w:ascii="Tahoma" w:eastAsia="Times New Roman" w:hAnsi="Tahoma" w:cs="Tahoma"/>
+          <w:bCs/>
+          <w:color w:val="1C3387"/>
+          <w:sz w:val="20"/>
+          <w:szCs w:val="20"/>
+          <w:lang w:val="pt-BR" w:eastAsia="en-GB"/>
+        </w:rPr>
+        <w:t>Animal_Domesticado</w:t>
+      </w:r>
+      <w:proofErr w:type="spellEnd"/>
+      <w:proofErr w:type="gramEnd"/>
+      <w:r>
+        <w:rPr>
+          <w:rFonts w:ascii="Tahoma" w:eastAsia="Times New Roman" w:hAnsi="Tahoma" w:cs="Tahoma"/>
+          <w:bCs/>
+          <w:color w:val="1C3387"/>
+          <w:sz w:val="20"/>
+          <w:szCs w:val="20"/>
+          <w:lang w:val="pt-BR" w:eastAsia="en-GB"/>
+        </w:rPr>
+        <w:t xml:space="preserve">, a classe </w:t>
+      </w:r>
+      <w:proofErr w:type="spellStart"/>
+      <w:r>
+        <w:rPr>
+          <w:rFonts w:ascii="Tahoma" w:eastAsia="Times New Roman" w:hAnsi="Tahoma" w:cs="Tahoma"/>
+          <w:bCs/>
+          <w:color w:val="1C3387"/>
+          <w:sz w:val="20"/>
+          <w:szCs w:val="20"/>
+          <w:lang w:val="pt-BR" w:eastAsia="en-GB"/>
+        </w:rPr>
+        <w:t>ANumal_Selvagem</w:t>
+      </w:r>
+      <w:proofErr w:type="spellEnd"/>
+      <w:r>
+        <w:rPr>
+          <w:rFonts w:ascii="Tahoma" w:eastAsia="Times New Roman" w:hAnsi="Tahoma" w:cs="Tahoma"/>
+          <w:bCs/>
+          <w:color w:val="1C3387"/>
+          <w:sz w:val="20"/>
+          <w:szCs w:val="20"/>
+          <w:lang w:val="pt-BR" w:eastAsia="en-GB"/>
+        </w:rPr>
+        <w:t xml:space="preserve"> é mais uma classe que herda da classe animal.</w:t>
+      </w:r>
+      <w:r>
+        <w:rPr>
+          <w:rFonts w:ascii="Tahoma" w:eastAsia="Times New Roman" w:hAnsi="Tahoma" w:cs="Tahoma"/>
+          <w:bCs/>
+          <w:color w:val="1C3387"/>
+          <w:sz w:val="20"/>
+          <w:szCs w:val="20"/>
+          <w:lang w:val="pt-BR" w:eastAsia="en-GB"/>
+        </w:rPr>
+        <w:t xml:space="preserve"> Nã</w:t>
+      </w:r>
+      <w:r>
+        <w:rPr>
+          <w:rFonts w:ascii="Tahoma" w:eastAsia="Times New Roman" w:hAnsi="Tahoma" w:cs="Tahoma"/>
+          <w:bCs/>
+          <w:color w:val="1C3387"/>
+          <w:sz w:val="20"/>
+          <w:szCs w:val="20"/>
+          <w:lang w:val="pt-BR" w:eastAsia="en-GB"/>
+        </w:rPr>
+        <w:t xml:space="preserve">o possui tantos atributos quanto </w:t>
+      </w:r>
+      <w:r>
+        <w:rPr>
+          <w:rFonts w:ascii="Tahoma" w:eastAsia="Times New Roman" w:hAnsi="Tahoma" w:cs="Tahoma"/>
+          <w:bCs/>
+          <w:color w:val="1C3387"/>
+          <w:sz w:val="20"/>
+          <w:szCs w:val="20"/>
+          <w:lang w:val="pt-BR" w:eastAsia="en-GB"/>
+        </w:rPr>
+        <w:t>à</w:t>
+      </w:r>
+      <w:r>
+        <w:rPr>
+          <w:rFonts w:ascii="Tahoma" w:eastAsia="Times New Roman" w:hAnsi="Tahoma" w:cs="Tahoma"/>
+          <w:bCs/>
+          <w:color w:val="1C3387"/>
+          <w:sz w:val="20"/>
+          <w:szCs w:val="20"/>
+          <w:lang w:val="pt-BR" w:eastAsia="en-GB"/>
+        </w:rPr>
+        <w:t xml:space="preserve"> superclasse, mas possui uns importantes. Cada animal da classe "</w:t>
+      </w:r>
+      <w:proofErr w:type="spellStart"/>
+      <w:proofErr w:type="gramStart"/>
+      <w:r>
+        <w:rPr>
+          <w:rFonts w:ascii="Tahoma" w:eastAsia="Times New Roman" w:hAnsi="Tahoma" w:cs="Tahoma"/>
+          <w:bCs/>
+          <w:color w:val="1C3387"/>
+          <w:sz w:val="20"/>
+          <w:szCs w:val="20"/>
+          <w:lang w:val="pt-BR" w:eastAsia="en-GB"/>
+        </w:rPr>
+        <w:t>Animal</w:t>
+      </w:r>
+      <w:r>
+        <w:rPr>
+          <w:rFonts w:ascii="Tahoma" w:eastAsia="Times New Roman" w:hAnsi="Tahoma" w:cs="Tahoma"/>
+          <w:bCs/>
+          <w:color w:val="1C3387"/>
+          <w:sz w:val="20"/>
+          <w:szCs w:val="20"/>
+          <w:lang w:val="pt-BR" w:eastAsia="en-GB"/>
+        </w:rPr>
+        <w:t>_</w:t>
+      </w:r>
+      <w:r>
+        <w:rPr>
+          <w:rFonts w:ascii="Tahoma" w:eastAsia="Times New Roman" w:hAnsi="Tahoma" w:cs="Tahoma"/>
+          <w:bCs/>
+          <w:color w:val="1C3387"/>
+          <w:sz w:val="20"/>
+          <w:szCs w:val="20"/>
+          <w:lang w:val="pt-BR" w:eastAsia="en-GB"/>
+        </w:rPr>
+        <w:t>Selvagem</w:t>
+      </w:r>
+      <w:proofErr w:type="spellEnd"/>
+      <w:proofErr w:type="gramEnd"/>
+      <w:r>
+        <w:rPr>
+          <w:rFonts w:ascii="Tahoma" w:eastAsia="Times New Roman" w:hAnsi="Tahoma" w:cs="Tahoma"/>
+          <w:bCs/>
+          <w:color w:val="1C3387"/>
+          <w:sz w:val="20"/>
+          <w:szCs w:val="20"/>
+          <w:lang w:val="pt-BR" w:eastAsia="en-GB"/>
+        </w:rPr>
+        <w:t>" possu</w:t>
+      </w:r>
+      <w:r>
+        <w:rPr>
+          <w:rFonts w:ascii="Tahoma" w:eastAsia="Times New Roman" w:hAnsi="Tahoma" w:cs="Tahoma"/>
+          <w:bCs/>
+          <w:color w:val="1C3387"/>
+          <w:sz w:val="20"/>
+          <w:szCs w:val="20"/>
+          <w:lang w:val="pt-BR" w:eastAsia="en-GB"/>
+        </w:rPr>
+        <w:t>i</w:t>
+      </w:r>
+      <w:r>
+        <w:rPr>
+          <w:rFonts w:ascii="Tahoma" w:eastAsia="Times New Roman" w:hAnsi="Tahoma" w:cs="Tahoma"/>
+          <w:bCs/>
+          <w:color w:val="1C3387"/>
+          <w:sz w:val="20"/>
+          <w:szCs w:val="20"/>
+          <w:lang w:val="pt-BR" w:eastAsia="en-GB"/>
+        </w:rPr>
+        <w:t xml:space="preserve"> uma variável indicando se ele é o líder do grupo(Caso já tenha um líder, nenhum outro poderá ser, conforme esta a condição no </w:t>
+      </w:r>
+      <w:proofErr w:type="spellStart"/>
+      <w:r>
+        <w:rPr>
+          <w:rFonts w:ascii="Tahoma" w:eastAsia="Times New Roman" w:hAnsi="Tahoma" w:cs="Tahoma"/>
+          <w:bCs/>
+          <w:color w:val="1C3387"/>
+          <w:sz w:val="20"/>
+          <w:szCs w:val="20"/>
+          <w:lang w:val="pt-BR" w:eastAsia="en-GB"/>
+        </w:rPr>
+        <w:t>main</w:t>
+      </w:r>
+      <w:proofErr w:type="spellEnd"/>
+      <w:r>
+        <w:rPr>
+          <w:rFonts w:ascii="Tahoma" w:eastAsia="Times New Roman" w:hAnsi="Tahoma" w:cs="Tahoma"/>
+          <w:bCs/>
+          <w:color w:val="1C3387"/>
+          <w:sz w:val="20"/>
+          <w:szCs w:val="20"/>
+          <w:lang w:val="pt-BR" w:eastAsia="en-GB"/>
+        </w:rPr>
+        <w:t xml:space="preserve">), e </w:t>
+      </w:r>
+      <w:proofErr w:type="spellStart"/>
+      <w:r>
+        <w:rPr>
+          <w:rFonts w:ascii="Tahoma" w:eastAsia="Times New Roman" w:hAnsi="Tahoma" w:cs="Tahoma"/>
+          <w:bCs/>
+          <w:color w:val="1C3387"/>
+          <w:sz w:val="20"/>
+          <w:szCs w:val="20"/>
+          <w:lang w:val="pt-BR" w:eastAsia="en-GB"/>
+        </w:rPr>
+        <w:t>existeo</w:t>
+      </w:r>
+      <w:proofErr w:type="spellEnd"/>
+      <w:r>
+        <w:rPr>
+          <w:rFonts w:ascii="Tahoma" w:eastAsia="Times New Roman" w:hAnsi="Tahoma" w:cs="Tahoma"/>
+          <w:bCs/>
+          <w:color w:val="1C3387"/>
+          <w:sz w:val="20"/>
+          <w:szCs w:val="20"/>
+          <w:lang w:val="pt-BR" w:eastAsia="en-GB"/>
+        </w:rPr>
+        <w:t xml:space="preserve"> vetor grupo, constituído de </w:t>
+      </w:r>
+      <w:proofErr w:type="spellStart"/>
+      <w:r>
+        <w:rPr>
+          <w:rFonts w:ascii="Tahoma" w:eastAsia="Times New Roman" w:hAnsi="Tahoma" w:cs="Tahoma"/>
+          <w:bCs/>
+          <w:color w:val="1C3387"/>
+          <w:sz w:val="20"/>
+          <w:szCs w:val="20"/>
+          <w:lang w:val="pt-BR" w:eastAsia="en-GB"/>
+        </w:rPr>
+        <w:t>várioas</w:t>
+      </w:r>
+      <w:proofErr w:type="spellEnd"/>
+      <w:r>
+        <w:rPr>
+          <w:rFonts w:ascii="Tahoma" w:eastAsia="Times New Roman" w:hAnsi="Tahoma" w:cs="Tahoma"/>
+          <w:bCs/>
+          <w:color w:val="1C3387"/>
+          <w:sz w:val="20"/>
+          <w:szCs w:val="20"/>
+          <w:lang w:val="pt-BR" w:eastAsia="en-GB"/>
+        </w:rPr>
+        <w:t xml:space="preserve"> objetos </w:t>
+      </w:r>
+      <w:proofErr w:type="spellStart"/>
+      <w:r>
+        <w:rPr>
+          <w:rFonts w:ascii="Tahoma" w:eastAsia="Times New Roman" w:hAnsi="Tahoma" w:cs="Tahoma"/>
+          <w:bCs/>
+          <w:color w:val="1C3387"/>
+          <w:sz w:val="20"/>
+          <w:szCs w:val="20"/>
+          <w:lang w:val="pt-BR" w:eastAsia="en-GB"/>
+        </w:rPr>
+        <w:t>Animal_Selvagens</w:t>
+      </w:r>
+      <w:proofErr w:type="spellEnd"/>
+      <w:r>
+        <w:rPr>
+          <w:rFonts w:ascii="Tahoma" w:eastAsia="Times New Roman" w:hAnsi="Tahoma" w:cs="Tahoma"/>
+          <w:bCs/>
+          <w:color w:val="1C3387"/>
+          <w:sz w:val="20"/>
+          <w:szCs w:val="20"/>
+          <w:lang w:val="pt-BR" w:eastAsia="en-GB"/>
+        </w:rPr>
+        <w:t>, além do atributo MAXGRUPO, que delimita o tamanho máximo do grupo.</w:t>
+      </w:r>
+    </w:p>
+    <w:p>
+      <w:pPr>
+        <w:spacing w:after="159" w:line="330" w:lineRule="atLeast"/>
+        <w:jc w:val="both"/>
+        <w:rPr>
+          <w:rFonts w:ascii="Tahoma" w:eastAsia="Times New Roman" w:hAnsi="Tahoma" w:cs="Tahoma"/>
+          <w:bCs/>
+          <w:color w:val="1C3387"/>
+          <w:sz w:val="20"/>
+          <w:szCs w:val="20"/>
+          <w:lang w:val="pt-BR" w:eastAsia="en-GB"/>
+        </w:rPr>
+      </w:pPr>
+      <w:bookmarkStart w:id="0" w:name="_GoBack"/>
+      <w:bookmarkEnd w:id="0"/>
+      <w:r>
+        <w:rPr>
+          <w:rFonts w:ascii="Tahoma" w:eastAsia="Times New Roman" w:hAnsi="Tahoma" w:cs="Tahoma"/>
+          <w:bCs/>
+          <w:color w:val="1C3387"/>
+          <w:sz w:val="20"/>
+          <w:szCs w:val="20"/>
+          <w:lang w:val="pt-BR" w:eastAsia="en-GB"/>
+        </w:rPr>
+        <w:t xml:space="preserve"> Para os métodos, temos um método para adicionar algum animal novato ao grupo, além dos "</w:t>
+      </w:r>
+      <w:proofErr w:type="spellStart"/>
+      <w:r>
+        <w:rPr>
+          <w:rFonts w:ascii="Tahoma" w:eastAsia="Times New Roman" w:hAnsi="Tahoma" w:cs="Tahoma"/>
+          <w:bCs/>
+          <w:color w:val="1C3387"/>
+          <w:sz w:val="20"/>
+          <w:szCs w:val="20"/>
+          <w:lang w:val="pt-BR" w:eastAsia="en-GB"/>
+        </w:rPr>
+        <w:t>ToString</w:t>
+      </w:r>
+      <w:proofErr w:type="spellEnd"/>
+      <w:r>
+        <w:rPr>
+          <w:rFonts w:ascii="Tahoma" w:eastAsia="Times New Roman" w:hAnsi="Tahoma" w:cs="Tahoma"/>
+          <w:bCs/>
+          <w:color w:val="1C3387"/>
+          <w:sz w:val="20"/>
+          <w:szCs w:val="20"/>
+          <w:lang w:val="pt-BR" w:eastAsia="en-GB"/>
+        </w:rPr>
+        <w:t>()" e dos "Habitat()"</w:t>
+      </w:r>
+    </w:p>
+    <w:p>
+      <w:pPr>
+        <w:spacing w:after="159" w:line="330" w:lineRule="atLeast"/>
+        <w:jc w:val="both"/>
+        <w:rPr>
+          <w:rFonts w:ascii="Tahoma" w:eastAsia="Times New Roman" w:hAnsi="Tahoma" w:cs="Tahoma"/>
+          <w:b/>
+          <w:bCs/>
+          <w:color w:val="1C3387"/>
+          <w:sz w:val="24"/>
+          <w:szCs w:val="24"/>
+          <w:lang w:val="pt-BR" w:eastAsia="en-GB"/>
+        </w:rPr>
+      </w:pPr>
     </w:p>
     <w:p>
       <w:pPr>
@@ -589,6 +2845,7 @@
           <w:szCs w:val="27"/>
           <w:lang w:val="pt-BR" w:eastAsia="en-GB"/>
         </w:rPr>
+        <w:lastRenderedPageBreak/>
         <w:t>  </w:t>
       </w:r>
     </w:p>
@@ -749,6 +3006,7 @@
         <w:t>gitHub</w:t>
       </w:r>
       <w:proofErr w:type="spellEnd"/>
+      <w:proofErr w:type="gramEnd"/>
       <w:r>
         <w:rPr>
           <w:rFonts w:ascii="Tahoma" w:eastAsia="Times New Roman" w:hAnsi="Tahoma" w:cs="Tahoma"/>
@@ -769,7 +3027,6 @@
         </w:rPr>
         <w:t xml:space="preserve"> x</w:t>
       </w:r>
-      <w:proofErr w:type="gramEnd"/>
     </w:p>
     <w:p>
       <w:pPr>
@@ -1045,20 +3302,8 @@
           <w:szCs w:val="24"/>
           <w:lang w:val="pt-BR" w:eastAsia="en-GB"/>
         </w:rPr>
-        <w:t xml:space="preserve"> </w:t>
-      </w:r>
-      <w:proofErr w:type="gramStart"/>
-      <w:r>
-        <w:rPr>
-          <w:rFonts w:ascii="Tahoma" w:eastAsia="Times New Roman" w:hAnsi="Tahoma" w:cs="Tahoma"/>
-          <w:color w:val="000000" w:themeColor="text1"/>
-          <w:sz w:val="24"/>
-          <w:szCs w:val="24"/>
-          <w:lang w:val="pt-BR" w:eastAsia="en-GB"/>
-        </w:rPr>
-        <w:t>x</w:t>
-      </w:r>
-      <w:proofErr w:type="gramEnd"/>
+        <w:t xml:space="preserve"> x</w:t>
+      </w:r>
     </w:p>
     <w:p>
       <w:pPr>
@@ -1186,7 +3431,6 @@
           <w:szCs w:val="24"/>
           <w:lang w:val="pt-BR" w:eastAsia="en-GB"/>
         </w:rPr>
-        <w:lastRenderedPageBreak/>
         <w:t xml:space="preserve">Sobrescrever </w:t>
       </w:r>
       <w:proofErr w:type="spellStart"/>
@@ -1452,7 +3696,7 @@
         </w:rPr>
         <w:t xml:space="preserve">). Em uma pesquisa de 10 segundos: </w:t>
       </w:r>
-      <w:hyperlink r:id="rId5" w:history="1">
+      <w:hyperlink r:id="rId6" w:history="1">
         <w:r>
           <w:rPr>
             <w:rStyle w:val="Hyperlink"/>
@@ -1855,8 +4099,6 @@
         </w:rPr>
         <w:t>ENUM</w:t>
       </w:r>
-      <w:bookmarkStart w:id="0" w:name="_GoBack"/>
-      <w:bookmarkEnd w:id="0"/>
     </w:p>
     <w:p>
       <w:pPr>
@@ -2158,7 +4400,6 @@
         </w:rPr>
         <w:t xml:space="preserve"> </w:t>
       </w:r>
-      <w:proofErr w:type="gramStart"/>
       <w:r>
         <w:rPr>
           <w:rFonts w:ascii="Tahoma" w:eastAsia="Times New Roman" w:hAnsi="Tahoma" w:cs="Tahoma"/>
@@ -2169,7 +4410,6 @@
         </w:rPr>
         <w:t>x</w:t>
       </w:r>
-      <w:proofErr w:type="gramEnd"/>
     </w:p>
     <w:p>
       <w:pPr>
@@ -2369,7 +4609,7 @@
                     </pic:cNvPicPr>
                   </pic:nvPicPr>
                   <pic:blipFill>
-                    <a:blip r:embed="rId6">
+                    <a:blip r:embed="rId7">
                       <a:extLst>
                         <a:ext uri="{28A0092B-C50C-407E-A947-70E740481C1C}">
                           <a14:useLocalDpi xmlns:a14="http://schemas.microsoft.com/office/drawing/2010/main" val="0"/>
@@ -2426,7 +4666,7 @@
 </file>
 
 <file path=word/numbering.xml><?xml version="1.0" encoding="utf-8"?>
-<w:numbering xmlns:wpc="http://schemas.microsoft.com/office/word/2010/wordprocessingCanvas" xmlns:mc="http://schemas.openxmlformats.org/markup-compatibility/2006" xmlns:o="urn:schemas-microsoft-com:office:office" xmlns:r="http://schemas.openxmlformats.org/officeDocument/2006/relationships" xmlns:m="http://schemas.openxmlformats.org/officeDocument/2006/math" xmlns:v="urn:schemas-microsoft-com:vml" xmlns:wp14="http://schemas.microsoft.com/office/word/2010/wordprocessingDrawing" xmlns:wp="http://schemas.openxmlformats.org/drawingml/2006/wordprocessingDrawing" xmlns:w10="urn:schemas-microsoft-com:office:word" xmlns:w="http://schemas.openxmlformats.org/wordprocessingml/2006/main" xmlns:w14="http://schemas.microsoft.com/office/word/2010/wordml" xmlns:w15="http://schemas.microsoft.com/office/word/2012/wordml" xmlns:wpg="http://schemas.microsoft.com/office/word/2010/wordprocessingGroup" xmlns:wpi="http://schemas.microsoft.com/office/word/2010/wordprocessingInk" xmlns:wne="http://schemas.microsoft.com/office/word/2006/wordml" xmlns:wps="http://schemas.microsoft.com/office/word/2010/wordprocessingShape" mc:Ignorable="w14 w15 wp14">
+<w:numbering xmlns:wpc="http://schemas.microsoft.com/office/word/2010/wordprocessingCanvas" xmlns:mc="http://schemas.openxmlformats.org/markup-compatibility/2006" xmlns:o="urn:schemas-microsoft-com:office:office" xmlns:r="http://schemas.openxmlformats.org/officeDocument/2006/relationships" xmlns:m="http://schemas.openxmlformats.org/officeDocument/2006/math" xmlns:v="urn:schemas-microsoft-com:vml" xmlns:wp14="http://schemas.microsoft.com/office/word/2010/wordprocessingDrawing" xmlns:wp="http://schemas.openxmlformats.org/drawingml/2006/wordprocessingDrawing" xmlns:w10="urn:schemas-microsoft-com:office:word" xmlns:w="http://schemas.openxmlformats.org/wordprocessingml/2006/main" xmlns:w14="http://schemas.microsoft.com/office/word/2010/wordml" xmlns:wpg="http://schemas.microsoft.com/office/word/2010/wordprocessingGroup" xmlns:wpi="http://schemas.microsoft.com/office/word/2010/wordprocessingInk" xmlns:wne="http://schemas.microsoft.com/office/word/2006/wordml" xmlns:wps="http://schemas.microsoft.com/office/word/2010/wordprocessingShape" mc:Ignorable="w14 wp14">
   <w:abstractNum w:abstractNumId="0">
     <w:nsid w:val="1ABA11EE"/>
     <w:multiLevelType w:val="multilevel"/>
@@ -3155,7 +5395,7 @@
 </file>
 
 <file path=word/styles.xml><?xml version="1.0" encoding="utf-8"?>
-<w:styles xmlns:mc="http://schemas.openxmlformats.org/markup-compatibility/2006" xmlns:r="http://schemas.openxmlformats.org/officeDocument/2006/relationships" xmlns:w="http://schemas.openxmlformats.org/wordprocessingml/2006/main" xmlns:w14="http://schemas.microsoft.com/office/word/2010/wordml" xmlns:w15="http://schemas.microsoft.com/office/word/2012/wordml" mc:Ignorable="w14 w15">
+<w:styles xmlns:mc="http://schemas.openxmlformats.org/markup-compatibility/2006" xmlns:r="http://schemas.openxmlformats.org/officeDocument/2006/relationships" xmlns:w="http://schemas.openxmlformats.org/wordprocessingml/2006/main" xmlns:w14="http://schemas.microsoft.com/office/word/2010/wordml" mc:Ignorable="w14">
   <w:docDefaults>
     <w:rPrDefault>
       <w:rPr>
@@ -3171,378 +5411,144 @@
       </w:pPr>
     </w:pPrDefault>
   </w:docDefaults>
-  <w:latentStyles w:defLockedState="0" w:defUIPriority="99" w:defSemiHidden="0" w:defUnhideWhenUsed="0" w:defQFormat="0" w:count="371">
-    <w:lsdException w:name="Normal" w:uiPriority="0" w:qFormat="1"/>
-    <w:lsdException w:name="heading 1" w:uiPriority="9" w:qFormat="1"/>
-    <w:lsdException w:name="heading 2" w:semiHidden="1" w:uiPriority="9" w:unhideWhenUsed="1" w:qFormat="1"/>
-    <w:lsdException w:name="heading 3" w:semiHidden="1" w:uiPriority="9" w:unhideWhenUsed="1" w:qFormat="1"/>
-    <w:lsdException w:name="heading 4" w:semiHidden="1" w:uiPriority="9" w:unhideWhenUsed="1" w:qFormat="1"/>
-    <w:lsdException w:name="heading 5" w:semiHidden="1" w:uiPriority="9" w:unhideWhenUsed="1" w:qFormat="1"/>
-    <w:lsdException w:name="heading 6" w:semiHidden="1" w:uiPriority="9" w:unhideWhenUsed="1" w:qFormat="1"/>
-    <w:lsdException w:name="heading 7" w:semiHidden="1" w:uiPriority="9" w:unhideWhenUsed="1" w:qFormat="1"/>
-    <w:lsdException w:name="heading 8" w:semiHidden="1" w:uiPriority="9" w:unhideWhenUsed="1" w:qFormat="1"/>
-    <w:lsdException w:name="heading 9" w:semiHidden="1" w:uiPriority="9" w:unhideWhenUsed="1" w:qFormat="1"/>
-    <w:lsdException w:name="index 1" w:semiHidden="1" w:unhideWhenUsed="1"/>
-    <w:lsdException w:name="index 2" w:semiHidden="1" w:unhideWhenUsed="1"/>
-    <w:lsdException w:name="index 3" w:semiHidden="1" w:unhideWhenUsed="1"/>
-    <w:lsdException w:name="index 4" w:semiHidden="1" w:unhideWhenUsed="1"/>
-    <w:lsdException w:name="index 5" w:semiHidden="1" w:unhideWhenUsed="1"/>
-    <w:lsdException w:name="index 6" w:semiHidden="1" w:unhideWhenUsed="1"/>
-    <w:lsdException w:name="index 7" w:semiHidden="1" w:unhideWhenUsed="1"/>
-    <w:lsdException w:name="index 8" w:semiHidden="1" w:unhideWhenUsed="1"/>
-    <w:lsdException w:name="index 9" w:semiHidden="1" w:unhideWhenUsed="1"/>
-    <w:lsdException w:name="toc 1" w:semiHidden="1" w:uiPriority="39" w:unhideWhenUsed="1"/>
-    <w:lsdException w:name="toc 2" w:semiHidden="1" w:uiPriority="39" w:unhideWhenUsed="1"/>
-    <w:lsdException w:name="toc 3" w:semiHidden="1" w:uiPriority="39" w:unhideWhenUsed="1"/>
-    <w:lsdException w:name="toc 4" w:semiHidden="1" w:uiPriority="39" w:unhideWhenUsed="1"/>
-    <w:lsdException w:name="toc 5" w:semiHidden="1" w:uiPriority="39" w:unhideWhenUsed="1"/>
-    <w:lsdException w:name="toc 6" w:semiHidden="1" w:uiPriority="39" w:unhideWhenUsed="1"/>
-    <w:lsdException w:name="toc 7" w:semiHidden="1" w:uiPriority="39" w:unhideWhenUsed="1"/>
-    <w:lsdException w:name="toc 8" w:semiHidden="1" w:uiPriority="39" w:unhideWhenUsed="1"/>
-    <w:lsdException w:name="toc 9" w:semiHidden="1" w:uiPriority="39" w:unhideWhenUsed="1"/>
-    <w:lsdException w:name="Normal Indent" w:semiHidden="1" w:unhideWhenUsed="1"/>
-    <w:lsdException w:name="footnote text" w:semiHidden="1" w:unhideWhenUsed="1"/>
-    <w:lsdException w:name="annotation text" w:semiHidden="1" w:unhideWhenUsed="1"/>
-    <w:lsdException w:name="header" w:semiHidden="1" w:unhideWhenUsed="1"/>
-    <w:lsdException w:name="footer" w:semiHidden="1" w:unhideWhenUsed="1"/>
-    <w:lsdException w:name="index heading" w:semiHidden="1" w:unhideWhenUsed="1"/>
-    <w:lsdException w:name="caption" w:semiHidden="1" w:uiPriority="35" w:unhideWhenUsed="1" w:qFormat="1"/>
-    <w:lsdException w:name="table of figures" w:semiHidden="1" w:unhideWhenUsed="1"/>
-    <w:lsdException w:name="envelope address" w:semiHidden="1" w:unhideWhenUsed="1"/>
-    <w:lsdException w:name="envelope return" w:semiHidden="1" w:unhideWhenUsed="1"/>
-    <w:lsdException w:name="footnote reference" w:semiHidden="1" w:unhideWhenUsed="1"/>
-    <w:lsdException w:name="annotation reference" w:semiHidden="1" w:unhideWhenUsed="1"/>
-    <w:lsdException w:name="line number" w:semiHidden="1" w:unhideWhenUsed="1"/>
-    <w:lsdException w:name="page number" w:semiHidden="1" w:unhideWhenUsed="1"/>
-    <w:lsdException w:name="endnote reference" w:semiHidden="1" w:unhideWhenUsed="1"/>
-    <w:lsdException w:name="endnote text" w:semiHidden="1" w:unhideWhenUsed="1"/>
-    <w:lsdException w:name="table of authorities" w:semiHidden="1" w:unhideWhenUsed="1"/>
-    <w:lsdException w:name="macro" w:semiHidden="1" w:unhideWhenUsed="1"/>
-    <w:lsdException w:name="toa heading" w:semiHidden="1" w:unhideWhenUsed="1"/>
-    <w:lsdException w:name="List" w:semiHidden="1" w:unhideWhenUsed="1"/>
-    <w:lsdException w:name="List Bullet" w:semiHidden="1" w:unhideWhenUsed="1"/>
-    <w:lsdException w:name="List Number" w:semiHidden="1" w:unhideWhenUsed="1"/>
-    <w:lsdException w:name="List 2" w:semiHidden="1" w:unhideWhenUsed="1"/>
-    <w:lsdException w:name="List 3" w:semiHidden="1" w:unhideWhenUsed="1"/>
-    <w:lsdException w:name="List 4" w:semiHidden="1" w:unhideWhenUsed="1"/>
-    <w:lsdException w:name="List 5" w:semiHidden="1" w:unhideWhenUsed="1"/>
-    <w:lsdException w:name="List Bullet 2" w:semiHidden="1" w:unhideWhenUsed="1"/>
-    <w:lsdException w:name="List Bullet 3" w:semiHidden="1" w:unhideWhenUsed="1"/>
-    <w:lsdException w:name="List Bullet 4" w:semiHidden="1" w:unhideWhenUsed="1"/>
-    <w:lsdException w:name="List Bullet 5" w:semiHidden="1" w:unhideWhenUsed="1"/>
-    <w:lsdException w:name="List Number 2" w:semiHidden="1" w:unhideWhenUsed="1"/>
-    <w:lsdException w:name="List Number 3" w:semiHidden="1" w:unhideWhenUsed="1"/>
-    <w:lsdException w:name="List Number 4" w:semiHidden="1" w:unhideWhenUsed="1"/>
-    <w:lsdException w:name="List Number 5" w:semiHidden="1" w:unhideWhenUsed="1"/>
-    <w:lsdException w:name="Title" w:uiPriority="10" w:qFormat="1"/>
-    <w:lsdException w:name="Closing" w:semiHidden="1" w:unhideWhenUsed="1"/>
-    <w:lsdException w:name="Signature" w:semiHidden="1" w:unhideWhenUsed="1"/>
-    <w:lsdException w:name="Default Paragraph Font" w:semiHidden="1" w:uiPriority="1" w:unhideWhenUsed="1"/>
-    <w:lsdException w:name="Body Text" w:semiHidden="1" w:unhideWhenUsed="1"/>
-    <w:lsdException w:name="Body Text Indent" w:semiHidden="1" w:unhideWhenUsed="1"/>
-    <w:lsdException w:name="List Continue" w:semiHidden="1" w:unhideWhenUsed="1"/>
-    <w:lsdException w:name="List Continue 2" w:semiHidden="1" w:unhideWhenUsed="1"/>
-    <w:lsdException w:name="List Continue 3" w:semiHidden="1" w:unhideWhenUsed="1"/>
-    <w:lsdException w:name="List Continue 4" w:semiHidden="1" w:unhideWhenUsed="1"/>
-    <w:lsdException w:name="List Continue 5" w:semiHidden="1" w:unhideWhenUsed="1"/>
-    <w:lsdException w:name="Message Header" w:semiHidden="1" w:unhideWhenUsed="1"/>
-    <w:lsdException w:name="Subtitle" w:uiPriority="11" w:qFormat="1"/>
-    <w:lsdException w:name="Salutation" w:semiHidden="1" w:unhideWhenUsed="1"/>
-    <w:lsdException w:name="Date" w:semiHidden="1" w:unhideWhenUsed="1"/>
-    <w:lsdException w:name="Body Text First Indent" w:semiHidden="1" w:unhideWhenUsed="1"/>
-    <w:lsdException w:name="Body Text First Indent 2" w:semiHidden="1" w:unhideWhenUsed="1"/>
-    <w:lsdException w:name="Note Heading" w:semiHidden="1" w:unhideWhenUsed="1"/>
-    <w:lsdException w:name="Body Text 2" w:semiHidden="1" w:unhideWhenUsed="1"/>
-    <w:lsdException w:name="Body Text 3" w:semiHidden="1" w:unhideWhenUsed="1"/>
-    <w:lsdException w:name="Body Text Indent 2" w:semiHidden="1" w:unhideWhenUsed="1"/>
-    <w:lsdException w:name="Body Text Indent 3" w:semiHidden="1" w:unhideWhenUsed="1"/>
-    <w:lsdException w:name="Block Text" w:semiHidden="1" w:unhideWhenUsed="1"/>
-    <w:lsdException w:name="Hyperlink" w:semiHidden="1" w:unhideWhenUsed="1"/>
-    <w:lsdException w:name="FollowedHyperlink" w:semiHidden="1" w:unhideWhenUsed="1"/>
-    <w:lsdException w:name="Strong" w:uiPriority="22" w:qFormat="1"/>
-    <w:lsdException w:name="Emphasis" w:uiPriority="20" w:qFormat="1"/>
-    <w:lsdException w:name="Document Map" w:semiHidden="1" w:unhideWhenUsed="1"/>
-    <w:lsdException w:name="Plain Text" w:semiHidden="1" w:unhideWhenUsed="1"/>
-    <w:lsdException w:name="E-mail Signature" w:semiHidden="1" w:unhideWhenUsed="1"/>
-    <w:lsdException w:name="HTML Top of Form" w:semiHidden="1" w:unhideWhenUsed="1"/>
-    <w:lsdException w:name="HTML Bottom of Form" w:semiHidden="1" w:unhideWhenUsed="1"/>
-    <w:lsdException w:name="Normal (Web)" w:semiHidden="1" w:unhideWhenUsed="1"/>
-    <w:lsdException w:name="HTML Acronym" w:semiHidden="1" w:unhideWhenUsed="1"/>
-    <w:lsdException w:name="HTML Address" w:semiHidden="1" w:unhideWhenUsed="1"/>
-    <w:lsdException w:name="HTML Cite" w:semiHidden="1" w:unhideWhenUsed="1"/>
-    <w:lsdException w:name="HTML Code" w:semiHidden="1" w:unhideWhenUsed="1"/>
-    <w:lsdException w:name="HTML Definition" w:semiHidden="1" w:unhideWhenUsed="1"/>
-    <w:lsdException w:name="HTML Keyboard" w:semiHidden="1" w:unhideWhenUsed="1"/>
-    <w:lsdException w:name="HTML Preformatted" w:semiHidden="1" w:unhideWhenUsed="1"/>
-    <w:lsdException w:name="HTML Sample" w:semiHidden="1" w:unhideWhenUsed="1"/>
-    <w:lsdException w:name="HTML Typewriter" w:semiHidden="1" w:unhideWhenUsed="1"/>
-    <w:lsdException w:name="HTML Variable" w:semiHidden="1" w:unhideWhenUsed="1"/>
-    <w:lsdException w:name="Normal Table" w:semiHidden="1" w:unhideWhenUsed="1"/>
-    <w:lsdException w:name="annotation subject" w:semiHidden="1" w:unhideWhenUsed="1"/>
-    <w:lsdException w:name="No List" w:semiHidden="1" w:unhideWhenUsed="1"/>
-    <w:lsdException w:name="Outline List 1" w:semiHidden="1" w:unhideWhenUsed="1"/>
-    <w:lsdException w:name="Outline List 2" w:semiHidden="1" w:unhideWhenUsed="1"/>
-    <w:lsdException w:name="Outline List 3" w:semiHidden="1" w:unhideWhenUsed="1"/>
-    <w:lsdException w:name="Table Simple 1" w:semiHidden="1" w:unhideWhenUsed="1"/>
-    <w:lsdException w:name="Table Simple 2" w:semiHidden="1" w:unhideWhenUsed="1"/>
-    <w:lsdException w:name="Table Simple 3" w:semiHidden="1" w:unhideWhenUsed="1"/>
-    <w:lsdException w:name="Table Classic 1" w:semiHidden="1" w:unhideWhenUsed="1"/>
-    <w:lsdException w:name="Table Classic 2" w:semiHidden="1" w:unhideWhenUsed="1"/>
-    <w:lsdException w:name="Table Classic 3" w:semiHidden="1" w:unhideWhenUsed="1"/>
-    <w:lsdException w:name="Table Classic 4" w:semiHidden="1" w:unhideWhenUsed="1"/>
-    <w:lsdException w:name="Table Colorful 1" w:semiHidden="1" w:unhideWhenUsed="1"/>
-    <w:lsdException w:name="Table Colorful 2" w:semiHidden="1" w:unhideWhenUsed="1"/>
-    <w:lsdException w:name="Table Colorful 3" w:semiHidden="1" w:unhideWhenUsed="1"/>
-    <w:lsdException w:name="Table Columns 1" w:semiHidden="1" w:unhideWhenUsed="1"/>
-    <w:lsdException w:name="Table Columns 2" w:semiHidden="1" w:unhideWhenUsed="1"/>
-    <w:lsdException w:name="Table Columns 3" w:semiHidden="1" w:unhideWhenUsed="1"/>
-    <w:lsdException w:name="Table Columns 4" w:semiHidden="1" w:unhideWhenUsed="1"/>
-    <w:lsdException w:name="Table Columns 5" w:semiHidden="1" w:unhideWhenUsed="1"/>
-    <w:lsdException w:name="Table Grid 1" w:semiHidden="1" w:unhideWhenUsed="1"/>
-    <w:lsdException w:name="Table Grid 2" w:semiHidden="1" w:unhideWhenUsed="1"/>
-    <w:lsdException w:name="Table Grid 3" w:semiHidden="1" w:unhideWhenUsed="1"/>
-    <w:lsdException w:name="Table Grid 4" w:semiHidden="1" w:unhideWhenUsed="1"/>
-    <w:lsdException w:name="Table Grid 5" w:semiHidden="1" w:unhideWhenUsed="1"/>
-    <w:lsdException w:name="Table Grid 6" w:semiHidden="1" w:unhideWhenUsed="1"/>
-    <w:lsdException w:name="Table Grid 7" w:semiHidden="1" w:unhideWhenUsed="1"/>
-    <w:lsdException w:name="Table Grid 8" w:semiHidden="1" w:unhideWhenUsed="1"/>
-    <w:lsdException w:name="Table List 1" w:semiHidden="1" w:unhideWhenUsed="1"/>
-    <w:lsdException w:name="Table List 2" w:semiHidden="1" w:unhideWhenUsed="1"/>
-    <w:lsdException w:name="Table List 3" w:semiHidden="1" w:unhideWhenUsed="1"/>
-    <w:lsdException w:name="Table List 4" w:semiHidden="1" w:unhideWhenUsed="1"/>
-    <w:lsdException w:name="Table List 5" w:semiHidden="1" w:unhideWhenUsed="1"/>
-    <w:lsdException w:name="Table List 6" w:semiHidden="1" w:unhideWhenUsed="1"/>
-    <w:lsdException w:name="Table List 7" w:semiHidden="1" w:unhideWhenUsed="1"/>
-    <w:lsdException w:name="Table List 8" w:semiHidden="1" w:unhideWhenUsed="1"/>
-    <w:lsdException w:name="Table 3D effects 1" w:semiHidden="1" w:unhideWhenUsed="1"/>
-    <w:lsdException w:name="Table 3D effects 2" w:semiHidden="1" w:unhideWhenUsed="1"/>
-    <w:lsdException w:name="Table 3D effects 3" w:semiHidden="1" w:unhideWhenUsed="1"/>
-    <w:lsdException w:name="Table Contemporary" w:semiHidden="1" w:unhideWhenUsed="1"/>
-    <w:lsdException w:name="Table Elegant" w:semiHidden="1" w:unhideWhenUsed="1"/>
-    <w:lsdException w:name="Table Professional" w:semiHidden="1" w:unhideWhenUsed="1"/>
-    <w:lsdException w:name="Table Subtle 1" w:semiHidden="1" w:unhideWhenUsed="1"/>
-    <w:lsdException w:name="Table Subtle 2" w:semiHidden="1" w:unhideWhenUsed="1"/>
-    <w:lsdException w:name="Table Web 1" w:semiHidden="1" w:unhideWhenUsed="1"/>
-    <w:lsdException w:name="Table Web 2" w:semiHidden="1" w:unhideWhenUsed="1"/>
-    <w:lsdException w:name="Table Web 3" w:semiHidden="1" w:unhideWhenUsed="1"/>
-    <w:lsdException w:name="Balloon Text" w:semiHidden="1" w:unhideWhenUsed="1"/>
-    <w:lsdException w:name="Table Grid" w:uiPriority="39"/>
-    <w:lsdException w:name="Table Theme" w:semiHidden="1" w:unhideWhenUsed="1"/>
-    <w:lsdException w:name="Placeholder Text" w:semiHidden="1"/>
-    <w:lsdException w:name="No Spacing" w:uiPriority="1" w:qFormat="1"/>
-    <w:lsdException w:name="Light Shading" w:uiPriority="60"/>
-    <w:lsdException w:name="Light List" w:uiPriority="61"/>
-    <w:lsdException w:name="Light Grid" w:uiPriority="62"/>
-    <w:lsdException w:name="Medium Shading 1" w:uiPriority="63"/>
-    <w:lsdException w:name="Medium Shading 2" w:uiPriority="64"/>
-    <w:lsdException w:name="Medium List 1" w:uiPriority="65"/>
-    <w:lsdException w:name="Medium List 2" w:uiPriority="66"/>
-    <w:lsdException w:name="Medium Grid 1" w:uiPriority="67"/>
-    <w:lsdException w:name="Medium Grid 2" w:uiPriority="68"/>
-    <w:lsdException w:name="Medium Grid 3" w:uiPriority="69"/>
-    <w:lsdException w:name="Dark List" w:uiPriority="70"/>
-    <w:lsdException w:name="Colorful Shading" w:uiPriority="71"/>
-    <w:lsdException w:name="Colorful List" w:uiPriority="72"/>
-    <w:lsdException w:name="Colorful Grid" w:uiPriority="73"/>
-    <w:lsdException w:name="Light Shading Accent 1" w:uiPriority="60"/>
-    <w:lsdException w:name="Light List Accent 1" w:uiPriority="61"/>
-    <w:lsdException w:name="Light Grid Accent 1" w:uiPriority="62"/>
-    <w:lsdException w:name="Medium Shading 1 Accent 1" w:uiPriority="63"/>
-    <w:lsdException w:name="Medium Shading 2 Accent 1" w:uiPriority="64"/>
-    <w:lsdException w:name="Medium List 1 Accent 1" w:uiPriority="65"/>
-    <w:lsdException w:name="Revision" w:semiHidden="1"/>
-    <w:lsdException w:name="List Paragraph" w:uiPriority="34" w:qFormat="1"/>
-    <w:lsdException w:name="Quote" w:uiPriority="29" w:qFormat="1"/>
-    <w:lsdException w:name="Intense Quote" w:uiPriority="30" w:qFormat="1"/>
-    <w:lsdException w:name="Medium List 2 Accent 1" w:uiPriority="66"/>
-    <w:lsdException w:name="Medium Grid 1 Accent 1" w:uiPriority="67"/>
-    <w:lsdException w:name="Medium Grid 2 Accent 1" w:uiPriority="68"/>
-    <w:lsdException w:name="Medium Grid 3 Accent 1" w:uiPriority="69"/>
-    <w:lsdException w:name="Dark List Accent 1" w:uiPriority="70"/>
-    <w:lsdException w:name="Colorful Shading Accent 1" w:uiPriority="71"/>
-    <w:lsdException w:name="Colorful List Accent 1" w:uiPriority="72"/>
-    <w:lsdException w:name="Colorful Grid Accent 1" w:uiPriority="73"/>
-    <w:lsdException w:name="Light Shading Accent 2" w:uiPriority="60"/>
-    <w:lsdException w:name="Light List Accent 2" w:uiPriority="61"/>
-    <w:lsdException w:name="Light Grid Accent 2" w:uiPriority="62"/>
-    <w:lsdException w:name="Medium Shading 1 Accent 2" w:uiPriority="63"/>
-    <w:lsdException w:name="Medium Shading 2 Accent 2" w:uiPriority="64"/>
-    <w:lsdException w:name="Medium List 1 Accent 2" w:uiPriority="65"/>
-    <w:lsdException w:name="Medium List 2 Accent 2" w:uiPriority="66"/>
-    <w:lsdException w:name="Medium Grid 1 Accent 2" w:uiPriority="67"/>
-    <w:lsdException w:name="Medium Grid 2 Accent 2" w:uiPriority="68"/>
-    <w:lsdException w:name="Medium Grid 3 Accent 2" w:uiPriority="69"/>
-    <w:lsdException w:name="Dark List Accent 2" w:uiPriority="70"/>
-    <w:lsdException w:name="Colorful Shading Accent 2" w:uiPriority="71"/>
-    <w:lsdException w:name="Colorful List Accent 2" w:uiPriority="72"/>
-    <w:lsdException w:name="Colorful Grid Accent 2" w:uiPriority="73"/>
-    <w:lsdException w:name="Light Shading Accent 3" w:uiPriority="60"/>
-    <w:lsdException w:name="Light List Accent 3" w:uiPriority="61"/>
-    <w:lsdException w:name="Light Grid Accent 3" w:uiPriority="62"/>
-    <w:lsdException w:name="Medium Shading 1 Accent 3" w:uiPriority="63"/>
-    <w:lsdException w:name="Medium Shading 2 Accent 3" w:uiPriority="64"/>
-    <w:lsdException w:name="Medium List 1 Accent 3" w:uiPriority="65"/>
-    <w:lsdException w:name="Medium List 2 Accent 3" w:uiPriority="66"/>
-    <w:lsdException w:name="Medium Grid 1 Accent 3" w:uiPriority="67"/>
-    <w:lsdException w:name="Medium Grid 2 Accent 3" w:uiPriority="68"/>
-    <w:lsdException w:name="Medium Grid 3 Accent 3" w:uiPriority="69"/>
-    <w:lsdException w:name="Dark List Accent 3" w:uiPriority="70"/>
-    <w:lsdException w:name="Colorful Shading Accent 3" w:uiPriority="71"/>
-    <w:lsdException w:name="Colorful List Accent 3" w:uiPriority="72"/>
-    <w:lsdException w:name="Colorful Grid Accent 3" w:uiPriority="73"/>
-    <w:lsdException w:name="Light Shading Accent 4" w:uiPriority="60"/>
-    <w:lsdException w:name="Light List Accent 4" w:uiPriority="61"/>
-    <w:lsdException w:name="Light Grid Accent 4" w:uiPriority="62"/>
-    <w:lsdException w:name="Medium Shading 1 Accent 4" w:uiPriority="63"/>
-    <w:lsdException w:name="Medium Shading 2 Accent 4" w:uiPriority="64"/>
-    <w:lsdException w:name="Medium List 1 Accent 4" w:uiPriority="65"/>
-    <w:lsdException w:name="Medium List 2 Accent 4" w:uiPriority="66"/>
-    <w:lsdException w:name="Medium Grid 1 Accent 4" w:uiPriority="67"/>
-    <w:lsdException w:name="Medium Grid 2 Accent 4" w:uiPriority="68"/>
-    <w:lsdException w:name="Medium Grid 3 Accent 4" w:uiPriority="69"/>
-    <w:lsdException w:name="Dark List Accent 4" w:uiPriority="70"/>
-    <w:lsdException w:name="Colorful Shading Accent 4" w:uiPriority="71"/>
-    <w:lsdException w:name="Colorful List Accent 4" w:uiPriority="72"/>
-    <w:lsdException w:name="Colorful Grid Accent 4" w:uiPriority="73"/>
-    <w:lsdException w:name="Light Shading Accent 5" w:uiPriority="60"/>
-    <w:lsdException w:name="Light List Accent 5" w:uiPriority="61"/>
-    <w:lsdException w:name="Light Grid Accent 5" w:uiPriority="62"/>
-    <w:lsdException w:name="Medium Shading 1 Accent 5" w:uiPriority="63"/>
-    <w:lsdException w:name="Medium Shading 2 Accent 5" w:uiPriority="64"/>
-    <w:lsdException w:name="Medium List 1 Accent 5" w:uiPriority="65"/>
-    <w:lsdException w:name="Medium List 2 Accent 5" w:uiPriority="66"/>
-    <w:lsdException w:name="Medium Grid 1 Accent 5" w:uiPriority="67"/>
-    <w:lsdException w:name="Medium Grid 2 Accent 5" w:uiPriority="68"/>
-    <w:lsdException w:name="Medium Grid 3 Accent 5" w:uiPriority="69"/>
-    <w:lsdException w:name="Dark List Accent 5" w:uiPriority="70"/>
-    <w:lsdException w:name="Colorful Shading Accent 5" w:uiPriority="71"/>
-    <w:lsdException w:name="Colorful List Accent 5" w:uiPriority="72"/>
-    <w:lsdException w:name="Colorful Grid Accent 5" w:uiPriority="73"/>
-    <w:lsdException w:name="Light Shading Accent 6" w:uiPriority="60"/>
-    <w:lsdException w:name="Light List Accent 6" w:uiPriority="61"/>
-    <w:lsdException w:name="Light Grid Accent 6" w:uiPriority="62"/>
-    <w:lsdException w:name="Medium Shading 1 Accent 6" w:uiPriority="63"/>
-    <w:lsdException w:name="Medium Shading 2 Accent 6" w:uiPriority="64"/>
-    <w:lsdException w:name="Medium List 1 Accent 6" w:uiPriority="65"/>
-    <w:lsdException w:name="Medium List 2 Accent 6" w:uiPriority="66"/>
-    <w:lsdException w:name="Medium Grid 1 Accent 6" w:uiPriority="67"/>
-    <w:lsdException w:name="Medium Grid 2 Accent 6" w:uiPriority="68"/>
-    <w:lsdException w:name="Medium Grid 3 Accent 6" w:uiPriority="69"/>
-    <w:lsdException w:name="Dark List Accent 6" w:uiPriority="70"/>
-    <w:lsdException w:name="Colorful Shading Accent 6" w:uiPriority="71"/>
-    <w:lsdException w:name="Colorful List Accent 6" w:uiPriority="72"/>
-    <w:lsdException w:name="Colorful Grid Accent 6" w:uiPriority="73"/>
-    <w:lsdException w:name="Subtle Emphasis" w:uiPriority="19" w:qFormat="1"/>
-    <w:lsdException w:name="Intense Emphasis" w:uiPriority="21" w:qFormat="1"/>
-    <w:lsdException w:name="Subtle Reference" w:uiPriority="31" w:qFormat="1"/>
-    <w:lsdException w:name="Intense Reference" w:uiPriority="32" w:qFormat="1"/>
-    <w:lsdException w:name="Book Title" w:uiPriority="33" w:qFormat="1"/>
-    <w:lsdException w:name="Bibliography" w:semiHidden="1" w:uiPriority="37" w:unhideWhenUsed="1"/>
-    <w:lsdException w:name="TOC Heading" w:semiHidden="1" w:uiPriority="39" w:unhideWhenUsed="1" w:qFormat="1"/>
-    <w:lsdException w:name="Plain Table 1" w:uiPriority="41"/>
-    <w:lsdException w:name="Plain Table 2" w:uiPriority="42"/>
-    <w:lsdException w:name="Plain Table 3" w:uiPriority="43"/>
-    <w:lsdException w:name="Plain Table 4" w:uiPriority="44"/>
-    <w:lsdException w:name="Plain Table 5" w:uiPriority="45"/>
-    <w:lsdException w:name="Grid Table Light" w:uiPriority="40"/>
-    <w:lsdException w:name="Grid Table 1 Light" w:uiPriority="46"/>
-    <w:lsdException w:name="Grid Table 2" w:uiPriority="47"/>
-    <w:lsdException w:name="Grid Table 3" w:uiPriority="48"/>
-    <w:lsdException w:name="Grid Table 4" w:uiPriority="49"/>
-    <w:lsdException w:name="Grid Table 5 Dark" w:uiPriority="50"/>
-    <w:lsdException w:name="Grid Table 6 Colorful" w:uiPriority="51"/>
-    <w:lsdException w:name="Grid Table 7 Colorful" w:uiPriority="52"/>
-    <w:lsdException w:name="Grid Table 1 Light Accent 1" w:uiPriority="46"/>
-    <w:lsdException w:name="Grid Table 2 Accent 1" w:uiPriority="47"/>
-    <w:lsdException w:name="Grid Table 3 Accent 1" w:uiPriority="48"/>
-    <w:lsdException w:name="Grid Table 4 Accent 1" w:uiPriority="49"/>
-    <w:lsdException w:name="Grid Table 5 Dark Accent 1" w:uiPriority="50"/>
-    <w:lsdException w:name="Grid Table 6 Colorful Accent 1" w:uiPriority="51"/>
-    <w:lsdException w:name="Grid Table 7 Colorful Accent 1" w:uiPriority="52"/>
-    <w:lsdException w:name="Grid Table 1 Light Accent 2" w:uiPriority="46"/>
-    <w:lsdException w:name="Grid Table 2 Accent 2" w:uiPriority="47"/>
-    <w:lsdException w:name="Grid Table 3 Accent 2" w:uiPriority="48"/>
-    <w:lsdException w:name="Grid Table 4 Accent 2" w:uiPriority="49"/>
-    <w:lsdException w:name="Grid Table 5 Dark Accent 2" w:uiPriority="50"/>
-    <w:lsdException w:name="Grid Table 6 Colorful Accent 2" w:uiPriority="51"/>
-    <w:lsdException w:name="Grid Table 7 Colorful Accent 2" w:uiPriority="52"/>
-    <w:lsdException w:name="Grid Table 1 Light Accent 3" w:uiPriority="46"/>
-    <w:lsdException w:name="Grid Table 2 Accent 3" w:uiPriority="47"/>
-    <w:lsdException w:name="Grid Table 3 Accent 3" w:uiPriority="48"/>
-    <w:lsdException w:name="Grid Table 4 Accent 3" w:uiPriority="49"/>
-    <w:lsdException w:name="Grid Table 5 Dark Accent 3" w:uiPriority="50"/>
-    <w:lsdException w:name="Grid Table 6 Colorful Accent 3" w:uiPriority="51"/>
-    <w:lsdException w:name="Grid Table 7 Colorful Accent 3" w:uiPriority="52"/>
-    <w:lsdException w:name="Grid Table 1 Light Accent 4" w:uiPriority="46"/>
-    <w:lsdException w:name="Grid Table 2 Accent 4" w:uiPriority="47"/>
-    <w:lsdException w:name="Grid Table 3 Accent 4" w:uiPriority="48"/>
-    <w:lsdException w:name="Grid Table 4 Accent 4" w:uiPriority="49"/>
-    <w:lsdException w:name="Grid Table 5 Dark Accent 4" w:uiPriority="50"/>
-    <w:lsdException w:name="Grid Table 6 Colorful Accent 4" w:uiPriority="51"/>
-    <w:lsdException w:name="Grid Table 7 Colorful Accent 4" w:uiPriority="52"/>
-    <w:lsdException w:name="Grid Table 1 Light Accent 5" w:uiPriority="46"/>
-    <w:lsdException w:name="Grid Table 2 Accent 5" w:uiPriority="47"/>
-    <w:lsdException w:name="Grid Table 3 Accent 5" w:uiPriority="48"/>
-    <w:lsdException w:name="Grid Table 4 Accent 5" w:uiPriority="49"/>
-    <w:lsdException w:name="Grid Table 5 Dark Accent 5" w:uiPriority="50"/>
-    <w:lsdException w:name="Grid Table 6 Colorful Accent 5" w:uiPriority="51"/>
-    <w:lsdException w:name="Grid Table 7 Colorful Accent 5" w:uiPriority="52"/>
-    <w:lsdException w:name="Grid Table 1 Light Accent 6" w:uiPriority="46"/>
-    <w:lsdException w:name="Grid Table 2 Accent 6" w:uiPriority="47"/>
-    <w:lsdException w:name="Grid Table 3 Accent 6" w:uiPriority="48"/>
-    <w:lsdException w:name="Grid Table 4 Accent 6" w:uiPriority="49"/>
-    <w:lsdException w:name="Grid Table 5 Dark Accent 6" w:uiPriority="50"/>
-    <w:lsdException w:name="Grid Table 6 Colorful Accent 6" w:uiPriority="51"/>
-    <w:lsdException w:name="Grid Table 7 Colorful Accent 6" w:uiPriority="52"/>
-    <w:lsdException w:name="List Table 1 Light" w:uiPriority="46"/>
-    <w:lsdException w:name="List Table 2" w:uiPriority="47"/>
-    <w:lsdException w:name="List Table 3" w:uiPriority="48"/>
-    <w:lsdException w:name="List Table 4" w:uiPriority="49"/>
-    <w:lsdException w:name="List Table 5 Dark" w:uiPriority="50"/>
-    <w:lsdException w:name="List Table 6 Colorful" w:uiPriority="51"/>
-    <w:lsdException w:name="List Table 7 Colorful" w:uiPriority="52"/>
-    <w:lsdException w:name="List Table 1 Light Accent 1" w:uiPriority="46"/>
-    <w:lsdException w:name="List Table 2 Accent 1" w:uiPriority="47"/>
-    <w:lsdException w:name="List Table 3 Accent 1" w:uiPriority="48"/>
-    <w:lsdException w:name="List Table 4 Accent 1" w:uiPriority="49"/>
-    <w:lsdException w:name="List Table 5 Dark Accent 1" w:uiPriority="50"/>
-    <w:lsdException w:name="List Table 6 Colorful Accent 1" w:uiPriority="51"/>
-    <w:lsdException w:name="List Table 7 Colorful Accent 1" w:uiPriority="52"/>
-    <w:lsdException w:name="List Table 1 Light Accent 2" w:uiPriority="46"/>
-    <w:lsdException w:name="List Table 2 Accent 2" w:uiPriority="47"/>
-    <w:lsdException w:name="List Table 3 Accent 2" w:uiPriority="48"/>
-    <w:lsdException w:name="List Table 4 Accent 2" w:uiPriority="49"/>
-    <w:lsdException w:name="List Table 5 Dark Accent 2" w:uiPriority="50"/>
-    <w:lsdException w:name="List Table 6 Colorful Accent 2" w:uiPriority="51"/>
-    <w:lsdException w:name="List Table 7 Colorful Accent 2" w:uiPriority="52"/>
-    <w:lsdException w:name="List Table 1 Light Accent 3" w:uiPriority="46"/>
-    <w:lsdException w:name="List Table 2 Accent 3" w:uiPriority="47"/>
-    <w:lsdException w:name="List Table 3 Accent 3" w:uiPriority="48"/>
-    <w:lsdException w:name="List Table 4 Accent 3" w:uiPriority="49"/>
-    <w:lsdException w:name="List Table 5 Dark Accent 3" w:uiPriority="50"/>
-    <w:lsdException w:name="List Table 6 Colorful Accent 3" w:uiPriority="51"/>
-    <w:lsdException w:name="List Table 7 Colorful Accent 3" w:uiPriority="52"/>
-    <w:lsdException w:name="List Table 1 Light Accent 4" w:uiPriority="46"/>
-    <w:lsdException w:name="List Table 2 Accent 4" w:uiPriority="47"/>
-    <w:lsdException w:name="List Table 3 Accent 4" w:uiPriority="48"/>
-    <w:lsdException w:name="List Table 4 Accent 4" w:uiPriority="49"/>
-    <w:lsdException w:name="List Table 5 Dark Accent 4" w:uiPriority="50"/>
-    <w:lsdException w:name="List Table 6 Colorful Accent 4" w:uiPriority="51"/>
-    <w:lsdException w:name="List Table 7 Colorful Accent 4" w:uiPriority="52"/>
-    <w:lsdException w:name="List Table 1 Light Accent 5" w:uiPriority="46"/>
-    <w:lsdException w:name="List Table 2 Accent 5" w:uiPriority="47"/>
-    <w:lsdException w:name="List Table 3 Accent 5" w:uiPriority="48"/>
-    <w:lsdException w:name="List Table 4 Accent 5" w:uiPriority="49"/>
-    <w:lsdException w:name="List Table 5 Dark Accent 5" w:uiPriority="50"/>
-    <w:lsdException w:name="List Table 6 Colorful Accent 5" w:uiPriority="51"/>
-    <w:lsdException w:name="List Table 7 Colorful Accent 5" w:uiPriority="52"/>
-    <w:lsdException w:name="List Table 1 Light Accent 6" w:uiPriority="46"/>
-    <w:lsdException w:name="List Table 2 Accent 6" w:uiPriority="47"/>
-    <w:lsdException w:name="List Table 3 Accent 6" w:uiPriority="48"/>
-    <w:lsdException w:name="List Table 4 Accent 6" w:uiPriority="49"/>
-    <w:lsdException w:name="List Table 5 Dark Accent 6" w:uiPriority="50"/>
-    <w:lsdException w:name="List Table 6 Colorful Accent 6" w:uiPriority="51"/>
-    <w:lsdException w:name="List Table 7 Colorful Accent 6" w:uiPriority="52"/>
+  <w:latentStyles w:defLockedState="0" w:defUIPriority="99" w:defSemiHidden="1" w:defUnhideWhenUsed="1" w:defQFormat="0" w:count="267">
+    <w:lsdException w:name="Normal" w:semiHidden="0" w:uiPriority="0" w:unhideWhenUsed="0" w:qFormat="1"/>
+    <w:lsdException w:name="heading 1" w:semiHidden="0" w:uiPriority="9" w:unhideWhenUsed="0" w:qFormat="1"/>
+    <w:lsdException w:name="heading 2" w:uiPriority="9" w:qFormat="1"/>
+    <w:lsdException w:name="heading 3" w:uiPriority="9" w:qFormat="1"/>
+    <w:lsdException w:name="heading 4" w:uiPriority="9" w:qFormat="1"/>
+    <w:lsdException w:name="heading 5" w:uiPriority="9" w:qFormat="1"/>
+    <w:lsdException w:name="heading 6" w:uiPriority="9" w:qFormat="1"/>
+    <w:lsdException w:name="heading 7" w:uiPriority="9" w:qFormat="1"/>
+    <w:lsdException w:name="heading 8" w:uiPriority="9" w:qFormat="1"/>
+    <w:lsdException w:name="heading 9" w:uiPriority="9" w:qFormat="1"/>
+    <w:lsdException w:name="toc 1" w:uiPriority="39"/>
+    <w:lsdException w:name="toc 2" w:uiPriority="39"/>
+    <w:lsdException w:name="toc 3" w:uiPriority="39"/>
+    <w:lsdException w:name="toc 4" w:uiPriority="39"/>
+    <w:lsdException w:name="toc 5" w:uiPriority="39"/>
+    <w:lsdException w:name="toc 6" w:uiPriority="39"/>
+    <w:lsdException w:name="toc 7" w:uiPriority="39"/>
+    <w:lsdException w:name="toc 8" w:uiPriority="39"/>
+    <w:lsdException w:name="toc 9" w:uiPriority="39"/>
+    <w:lsdException w:name="caption" w:uiPriority="35" w:qFormat="1"/>
+    <w:lsdException w:name="Title" w:semiHidden="0" w:uiPriority="10" w:unhideWhenUsed="0" w:qFormat="1"/>
+    <w:lsdException w:name="Default Paragraph Font" w:uiPriority="1"/>
+    <w:lsdException w:name="Subtitle" w:semiHidden="0" w:uiPriority="11" w:unhideWhenUsed="0" w:qFormat="1"/>
+    <w:lsdException w:name="Strong" w:semiHidden="0" w:uiPriority="22" w:unhideWhenUsed="0" w:qFormat="1"/>
+    <w:lsdException w:name="Emphasis" w:semiHidden="0" w:uiPriority="20" w:unhideWhenUsed="0" w:qFormat="1"/>
+    <w:lsdException w:name="Table Grid" w:semiHidden="0" w:uiPriority="39" w:unhideWhenUsed="0"/>
+    <w:lsdException w:name="Placeholder Text" w:unhideWhenUsed="0"/>
+    <w:lsdException w:name="No Spacing" w:semiHidden="0" w:uiPriority="1" w:unhideWhenUsed="0" w:qFormat="1"/>
+    <w:lsdException w:name="Light Shading" w:semiHidden="0" w:uiPriority="60" w:unhideWhenUsed="0"/>
+    <w:lsdException w:name="Light List" w:semiHidden="0" w:uiPriority="61" w:unhideWhenUsed="0"/>
+    <w:lsdException w:name="Light Grid" w:semiHidden="0" w:uiPriority="62" w:unhideWhenUsed="0"/>
+    <w:lsdException w:name="Medium Shading 1" w:semiHidden="0" w:uiPriority="63" w:unhideWhenUsed="0"/>
+    <w:lsdException w:name="Medium Shading 2" w:semiHidden="0" w:uiPriority="64" w:unhideWhenUsed="0"/>
+    <w:lsdException w:name="Medium List 1" w:semiHidden="0" w:uiPriority="65" w:unhideWhenUsed="0"/>
+    <w:lsdException w:name="Medium List 2" w:semiHidden="0" w:uiPriority="66" w:unhideWhenUsed="0"/>
+    <w:lsdException w:name="Medium Grid 1" w:semiHidden="0" w:uiPriority="67" w:unhideWhenUsed="0"/>
+    <w:lsdException w:name="Medium Grid 2" w:semiHidden="0" w:uiPriority="68" w:unhideWhenUsed="0"/>
+    <w:lsdException w:name="Medium Grid 3" w:semiHidden="0" w:uiPriority="69" w:unhideWhenUsed="0"/>
+    <w:lsdException w:name="Dark List" w:semiHidden="0" w:uiPriority="70" w:unhideWhenUsed="0"/>
+    <w:lsdException w:name="Colorful Shading" w:semiHidden="0" w:uiPriority="71" w:unhideWhenUsed="0"/>
+    <w:lsdException w:name="Colorful List" w:semiHidden="0" w:uiPriority="72" w:unhideWhenUsed="0"/>
+    <w:lsdException w:name="Colorful Grid" w:semiHidden="0" w:uiPriority="73" w:unhideWhenUsed="0"/>
+    <w:lsdException w:name="Light Shading Accent 1" w:semiHidden="0" w:uiPriority="60" w:unhideWhenUsed="0"/>
+    <w:lsdException w:name="Light List Accent 1" w:semiHidden="0" w:uiPriority="61" w:unhideWhenUsed="0"/>
+    <w:lsdException w:name="Light Grid Accent 1" w:semiHidden="0" w:uiPriority="62" w:unhideWhenUsed="0"/>
+    <w:lsdException w:name="Medium Shading 1 Accent 1" w:semiHidden="0" w:uiPriority="63" w:unhideWhenUsed="0"/>
+    <w:lsdException w:name="Medium Shading 2 Accent 1" w:semiHidden="0" w:uiPriority="64" w:unhideWhenUsed="0"/>
+    <w:lsdException w:name="Medium List 1 Accent 1" w:semiHidden="0" w:uiPriority="65" w:unhideWhenUsed="0"/>
+    <w:lsdException w:name="Revision" w:unhideWhenUsed="0"/>
+    <w:lsdException w:name="List Paragraph" w:semiHidden="0" w:uiPriority="34" w:unhideWhenUsed="0" w:qFormat="1"/>
+    <w:lsdException w:name="Quote" w:semiHidden="0" w:uiPriority="29" w:unhideWhenUsed="0" w:qFormat="1"/>
+    <w:lsdException w:name="Intense Quote" w:semiHidden="0" w:uiPriority="30" w:unhideWhenUsed="0" w:qFormat="1"/>
+    <w:lsdException w:name="Medium List 2 Accent 1" w:semiHidden="0" w:uiPriority="66" w:unhideWhenUsed="0"/>
+    <w:lsdException w:name="Medium Grid 1 Accent 1" w:semiHidden="0" w:uiPriority="67" w:unhideWhenUsed="0"/>
+    <w:lsdException w:name="Medium Grid 2 Accent 1" w:semiHidden="0" w:uiPriority="68" w:unhideWhenUsed="0"/>
+    <w:lsdException w:name="Medium Grid 3 Accent 1" w:semiHidden="0" w:uiPriority="69" w:unhideWhenUsed="0"/>
+    <w:lsdException w:name="Dark List Accent 1" w:semiHidden="0" w:uiPriority="70" w:unhideWhenUsed="0"/>
+    <w:lsdException w:name="Colorful Shading Accent 1" w:semiHidden="0" w:uiPriority="71" w:unhideWhenUsed="0"/>
+    <w:lsdException w:name="Colorful List Accent 1" w:semiHidden="0" w:uiPriority="72" w:unhideWhenUsed="0"/>
+    <w:lsdException w:name="Colorful Grid Accent 1" w:semiHidden="0" w:uiPriority="73" w:unhideWhenUsed="0"/>
+    <w:lsdException w:name="Light Shading Accent 2" w:semiHidden="0" w:uiPriority="60" w:unhideWhenUsed="0"/>
+    <w:lsdException w:name="Light List Accent 2" w:semiHidden="0" w:uiPriority="61" w:unhideWhenUsed="0"/>
+    <w:lsdException w:name="Light Grid Accent 2" w:semiHidden="0" w:uiPriority="62" w:unhideWhenUsed="0"/>
+    <w:lsdException w:name="Medium Shading 1 Accent 2" w:semiHidden="0" w:uiPriority="63" w:unhideWhenUsed="0"/>
+    <w:lsdException w:name="Medium Shading 2 Accent 2" w:semiHidden="0" w:uiPriority="64" w:unhideWhenUsed="0"/>
+    <w:lsdException w:name="Medium List 1 Accent 2" w:semiHidden="0" w:uiPriority="65" w:unhideWhenUsed="0"/>
+    <w:lsdException w:name="Medium List 2 Accent 2" w:semiHidden="0" w:uiPriority="66" w:unhideWhenUsed="0"/>
+    <w:lsdException w:name="Medium Grid 1 Accent 2" w:semiHidden="0" w:uiPriority="67" w:unhideWhenUsed="0"/>
+    <w:lsdException w:name="Medium Grid 2 Accent 2" w:semiHidden="0" w:uiPriority="68" w:unhideWhenUsed="0"/>
+    <w:lsdException w:name="Medium Grid 3 Accent 2" w:semiHidden="0" w:uiPriority="69" w:unhideWhenUsed="0"/>
+    <w:lsdException w:name="Dark List Accent 2" w:semiHidden="0" w:uiPriority="70" w:unhideWhenUsed="0"/>
+    <w:lsdException w:name="Colorful Shading Accent 2" w:semiHidden="0" w:uiPriority="71" w:unhideWhenUsed="0"/>
+    <w:lsdException w:name="Colorful List Accent 2" w:semiHidden="0" w:uiPriority="72" w:unhideWhenUsed="0"/>
+    <w:lsdException w:name="Colorful Grid Accent 2" w:semiHidden="0" w:uiPriority="73" w:unhideWhenUsed="0"/>
+    <w:lsdException w:name="Light Shading Accent 3" w:semiHidden="0" w:uiPriority="60" w:unhideWhenUsed="0"/>
+    <w:lsdException w:name="Light List Accent 3" w:semiHidden="0" w:uiPriority="61" w:unhideWhenUsed="0"/>
+    <w:lsdException w:name="Light Grid Accent 3" w:semiHidden="0" w:uiPriority="62" w:unhideWhenUsed="0"/>
+    <w:lsdException w:name="Medium Shading 1 Accent 3" w:semiHidden="0" w:uiPriority="63" w:unhideWhenUsed="0"/>
+    <w:lsdException w:name="Medium Shading 2 Accent 3" w:semiHidden="0" w:uiPriority="64" w:unhideWhenUsed="0"/>
+    <w:lsdException w:name="Medium List 1 Accent 3" w:semiHidden="0" w:uiPriority="65" w:unhideWhenUsed="0"/>
+    <w:lsdException w:name="Medium List 2 Accent 3" w:semiHidden="0" w:uiPriority="66" w:unhideWhenUsed="0"/>
+    <w:lsdException w:name="Medium Grid 1 Accent 3" w:semiHidden="0" w:uiPriority="67" w:unhideWhenUsed="0"/>
+    <w:lsdException w:name="Medium Grid 2 Accent 3" w:semiHidden="0" w:uiPriority="68" w:unhideWhenUsed="0"/>
+    <w:lsdException w:name="Medium Grid 3 Accent 3" w:semiHidden="0" w:uiPriority="69" w:unhideWhenUsed="0"/>
+    <w:lsdException w:name="Dark List Accent 3" w:semiHidden="0" w:uiPriority="70" w:unhideWhenUsed="0"/>
+    <w:lsdException w:name="Colorful Shading Accent 3" w:semiHidden="0" w:uiPriority="71" w:unhideWhenUsed="0"/>
+    <w:lsdException w:name="Colorful List Accent 3" w:semiHidden="0" w:uiPriority="72" w:unhideWhenUsed="0"/>
+    <w:lsdException w:name="Colorful Grid Accent 3" w:semiHidden="0" w:uiPriority="73" w:unhideWhenUsed="0"/>
+    <w:lsdException w:name="Light Shading Accent 4" w:semiHidden="0" w:uiPriority="60" w:unhideWhenUsed="0"/>
+    <w:lsdException w:name="Light List Accent 4" w:semiHidden="0" w:uiPriority="61" w:unhideWhenUsed="0"/>
+    <w:lsdException w:name="Light Grid Accent 4" w:semiHidden="0" w:uiPriority="62" w:unhideWhenUsed="0"/>
+    <w:lsdException w:name="Medium Shading 1 Accent 4" w:semiHidden="0" w:uiPriority="63" w:unhideWhenUsed="0"/>
+    <w:lsdException w:name="Medium Shading 2 Accent 4" w:semiHidden="0" w:uiPriority="64" w:unhideWhenUsed="0"/>
+    <w:lsdException w:name="Medium List 1 Accent 4" w:semiHidden="0" w:uiPriority="65" w:unhideWhenUsed="0"/>
+    <w:lsdException w:name="Medium List 2 Accent 4" w:semiHidden="0" w:uiPriority="66" w:unhideWhenUsed="0"/>
+    <w:lsdException w:name="Medium Grid 1 Accent 4" w:semiHidden="0" w:uiPriority="67" w:unhideWhenUsed="0"/>
+    <w:lsdException w:name="Medium Grid 2 Accent 4" w:semiHidden="0" w:uiPriority="68" w:unhideWhenUsed="0"/>
+    <w:lsdException w:name="Medium Grid 3 Accent 4" w:semiHidden="0" w:uiPriority="69" w:unhideWhenUsed="0"/>
+    <w:lsdException w:name="Dark List Accent 4" w:semiHidden="0" w:uiPriority="70" w:unhideWhenUsed="0"/>
+    <w:lsdException w:name="Colorful Shading Accent 4" w:semiHidden="0" w:uiPriority="71" w:unhideWhenUsed="0"/>
+    <w:lsdException w:name="Colorful List Accent 4" w:semiHidden="0" w:uiPriority="72" w:unhideWhenUsed="0"/>
+    <w:lsdException w:name="Colorful Grid Accent 4" w:semiHidden="0" w:uiPriority="73" w:unhideWhenUsed="0"/>
+    <w:lsdException w:name="Light Shading Accent 5" w:semiHidden="0" w:uiPriority="60" w:unhideWhenUsed="0"/>
+    <w:lsdException w:name="Light List Accent 5" w:semiHidden="0" w:uiPriority="61" w:unhideWhenUsed="0"/>
+    <w:lsdException w:name="Light Grid Accent 5" w:semiHidden="0" w:uiPriority="62" w:unhideWhenUsed="0"/>
+    <w:lsdException w:name="Medium Shading 1 Accent 5" w:semiHidden="0" w:uiPriority="63" w:unhideWhenUsed="0"/>
+    <w:lsdException w:name="Medium Shading 2 Accent 5" w:semiHidden="0" w:uiPriority="64" w:unhideWhenUsed="0"/>
+    <w:lsdException w:name="Medium List 1 Accent 5" w:semiHidden="0" w:uiPriority="65" w:unhideWhenUsed="0"/>
+    <w:lsdException w:name="Medium List 2 Accent 5" w:semiHidden="0" w:uiPriority="66" w:unhideWhenUsed="0"/>
+    <w:lsdException w:name="Medium Grid 1 Accent 5" w:semiHidden="0" w:uiPriority="67" w:unhideWhenUsed="0"/>
+    <w:lsdException w:name="Medium Grid 2 Accent 5" w:semiHidden="0" w:uiPriority="68" w:unhideWhenUsed="0"/>
+    <w:lsdException w:name="Medium Grid 3 Accent 5" w:semiHidden="0" w:uiPriority="69" w:unhideWhenUsed="0"/>
+    <w:lsdException w:name="Dark List Accent 5" w:semiHidden="0" w:uiPriority="70" w:unhideWhenUsed="0"/>
+    <w:lsdException w:name="Colorful Shading Accent 5" w:semiHidden="0" w:uiPriority="71" w:unhideWhenUsed="0"/>
+    <w:lsdException w:name="Colorful List Accent 5" w:semiHidden="0" w:uiPriority="72" w:unhideWhenUsed="0"/>
+    <w:lsdException w:name="Colorful Grid Accent 5" w:semiHidden="0" w:uiPriority="73" w:unhideWhenUsed="0"/>
+    <w:lsdException w:name="Light Shading Accent 6" w:semiHidden="0" w:uiPriority="60" w:unhideWhenUsed="0"/>
+    <w:lsdException w:name="Light List Accent 6" w:semiHidden="0" w:uiPriority="61" w:unhideWhenUsed="0"/>
+    <w:lsdException w:name="Light Grid Accent 6" w:semiHidden="0" w:uiPriority="62" w:unhideWhenUsed="0"/>
+    <w:lsdException w:name="Medium Shading 1 Accent 6" w:semiHidden="0" w:uiPriority="63" w:unhideWhenUsed="0"/>
+    <w:lsdException w:name="Medium Shading 2 Accent 6" w:semiHidden="0" w:uiPriority="64" w:unhideWhenUsed="0"/>
+    <w:lsdException w:name="Medium List 1 Accent 6" w:semiHidden="0" w:uiPriority="65" w:unhideWhenUsed="0"/>
+    <w:lsdException w:name="Medium List 2 Accent 6" w:semiHidden="0" w:uiPriority="66" w:unhideWhenUsed="0"/>
+    <w:lsdException w:name="Medium Grid 1 Accent 6" w:semiHidden="0" w:uiPriority="67" w:unhideWhenUsed="0"/>
+    <w:lsdException w:name="Medium Grid 2 Accent 6" w:semiHidden="0" w:uiPriority="68" w:unhideWhenUsed="0"/>
+    <w:lsdException w:name="Medium Grid 3 Accent 6" w:semiHidden="0" w:uiPriority="69" w:unhideWhenUsed="0"/>
+    <w:lsdException w:name="Dark List Accent 6" w:semiHidden="0" w:uiPriority="70" w:unhideWhenUsed="0"/>
+    <w:lsdException w:name="Colorful Shading Accent 6" w:semiHidden="0" w:uiPriority="71" w:unhideWhenUsed="0"/>
+    <w:lsdException w:name="Colorful List Accent 6" w:semiHidden="0" w:uiPriority="72" w:unhideWhenUsed="0"/>
+    <w:lsdException w:name="Colorful Grid Accent 6" w:semiHidden="0" w:uiPriority="73" w:unhideWhenUsed="0"/>
+    <w:lsdException w:name="Subtle Emphasis" w:semiHidden="0" w:uiPriority="19" w:unhideWhenUsed="0" w:qFormat="1"/>
+    <w:lsdException w:name="Intense Emphasis" w:semiHidden="0" w:uiPriority="21" w:unhideWhenUsed="0" w:qFormat="1"/>
+    <w:lsdException w:name="Subtle Reference" w:semiHidden="0" w:uiPriority="31" w:unhideWhenUsed="0" w:qFormat="1"/>
+    <w:lsdException w:name="Intense Reference" w:semiHidden="0" w:uiPriority="32" w:unhideWhenUsed="0" w:qFormat="1"/>
+    <w:lsdException w:name="Book Title" w:semiHidden="0" w:uiPriority="33" w:unhideWhenUsed="0" w:qFormat="1"/>
+    <w:lsdException w:name="Bibliography" w:uiPriority="37"/>
+    <w:lsdException w:name="TOC Heading" w:uiPriority="39" w:qFormat="1"/>
   </w:latentStyles>
   <w:style w:type="paragraph" w:default="1" w:styleId="Normal">
     <w:name w:val="Normal"/>
@@ -3551,7 +5557,234 @@
   <w:style w:type="character" w:default="1" w:styleId="Fontepargpadro">
     <w:name w:val="Default Paragraph Font"/>
     <w:uiPriority w:val="1"/>
+    <w:unhideWhenUsed/>
+  </w:style>
+  <w:style w:type="table" w:default="1" w:styleId="Tabelanormal">
+    <w:name w:val="Normal Table"/>
+    <w:uiPriority w:val="99"/>
     <w:semiHidden/>
+    <w:unhideWhenUsed/>
+    <w:tblPr>
+      <w:tblInd w:w="0" w:type="dxa"/>
+      <w:tblCellMar>
+        <w:top w:w="0" w:type="dxa"/>
+        <w:left w:w="108" w:type="dxa"/>
+        <w:bottom w:w="0" w:type="dxa"/>
+        <w:right w:w="108" w:type="dxa"/>
+      </w:tblCellMar>
+    </w:tblPr>
+  </w:style>
+  <w:style w:type="numbering" w:default="1" w:styleId="Semlista">
+    <w:name w:val="No List"/>
+    <w:uiPriority w:val="99"/>
+    <w:semiHidden/>
+    <w:unhideWhenUsed/>
+  </w:style>
+  <w:style w:type="paragraph" w:styleId="NormalWeb">
+    <w:name w:val="Normal (Web)"/>
+    <w:basedOn w:val="Normal"/>
+    <w:uiPriority w:val="99"/>
+    <w:semiHidden/>
+    <w:unhideWhenUsed/>
+    <w:rsid w:val="00E36C4F"/>
+    <w:pPr>
+      <w:spacing w:before="100" w:beforeAutospacing="1" w:after="100" w:afterAutospacing="1" w:line="240" w:lineRule="auto"/>
+    </w:pPr>
+    <w:rPr>
+      <w:rFonts w:ascii="Times New Roman" w:eastAsia="Times New Roman" w:hAnsi="Times New Roman" w:cs="Times New Roman"/>
+      <w:sz w:val="24"/>
+      <w:szCs w:val="24"/>
+      <w:lang w:eastAsia="en-GB"/>
+    </w:rPr>
+  </w:style>
+  <w:style w:type="paragraph" w:styleId="PargrafodaLista">
+    <w:name w:val="List Paragraph"/>
+    <w:basedOn w:val="Normal"/>
+    <w:uiPriority w:val="34"/>
+    <w:qFormat/>
+    <w:rsid w:val="0095391F"/>
+    <w:pPr>
+      <w:ind w:left="720"/>
+      <w:contextualSpacing/>
+    </w:pPr>
+  </w:style>
+  <w:style w:type="character" w:styleId="Hyperlink">
+    <w:name w:val="Hyperlink"/>
+    <w:basedOn w:val="Fontepargpadro"/>
+    <w:uiPriority w:val="99"/>
+    <w:unhideWhenUsed/>
+    <w:rsid w:val="005E06F2"/>
+    <w:rPr>
+      <w:color w:val="0563C1" w:themeColor="hyperlink"/>
+      <w:u w:val="single"/>
+    </w:rPr>
+  </w:style>
+</w:styles>
+</file>
+
+<file path=word/stylesWithEffects.xml><?xml version="1.0" encoding="utf-8"?>
+<w:styles xmlns:wpc="http://schemas.microsoft.com/office/word/2010/wordprocessingCanvas" xmlns:mc="http://schemas.openxmlformats.org/markup-compatibility/2006" xmlns:o="urn:schemas-microsoft-com:office:office" xmlns:r="http://schemas.openxmlformats.org/officeDocument/2006/relationships" xmlns:m="http://schemas.openxmlformats.org/officeDocument/2006/math" xmlns:v="urn:schemas-microsoft-com:vml" xmlns:wp14="http://schemas.microsoft.com/office/word/2010/wordprocessingDrawing" xmlns:wp="http://schemas.openxmlformats.org/drawingml/2006/wordprocessingDrawing" xmlns:w10="urn:schemas-microsoft-com:office:word" xmlns:w="http://schemas.openxmlformats.org/wordprocessingml/2006/main" xmlns:w14="http://schemas.microsoft.com/office/word/2010/wordml" xmlns:wpg="http://schemas.microsoft.com/office/word/2010/wordprocessingGroup" xmlns:wpi="http://schemas.microsoft.com/office/word/2010/wordprocessingInk" xmlns:wne="http://schemas.microsoft.com/office/word/2006/wordml" xmlns:wps="http://schemas.microsoft.com/office/word/2010/wordprocessingShape" mc:Ignorable="w14 wp14">
+  <w:docDefaults>
+    <w:rPrDefault>
+      <w:rPr>
+        <w:rFonts w:asciiTheme="minorHAnsi" w:eastAsiaTheme="minorHAnsi" w:hAnsiTheme="minorHAnsi" w:cstheme="minorBidi"/>
+        <w:sz w:val="22"/>
+        <w:szCs w:val="22"/>
+        <w:lang w:val="en-GB" w:eastAsia="en-US" w:bidi="ar-SA"/>
+      </w:rPr>
+    </w:rPrDefault>
+    <w:pPrDefault>
+      <w:pPr>
+        <w:spacing w:after="160" w:line="259" w:lineRule="auto"/>
+      </w:pPr>
+    </w:pPrDefault>
+  </w:docDefaults>
+  <w:latentStyles w:defLockedState="0" w:defUIPriority="99" w:defSemiHidden="1" w:defUnhideWhenUsed="1" w:defQFormat="0" w:count="267">
+    <w:lsdException w:name="Normal" w:semiHidden="0" w:uiPriority="0" w:unhideWhenUsed="0" w:qFormat="1"/>
+    <w:lsdException w:name="heading 1" w:semiHidden="0" w:uiPriority="9" w:unhideWhenUsed="0" w:qFormat="1"/>
+    <w:lsdException w:name="heading 2" w:uiPriority="9" w:qFormat="1"/>
+    <w:lsdException w:name="heading 3" w:uiPriority="9" w:qFormat="1"/>
+    <w:lsdException w:name="heading 4" w:uiPriority="9" w:qFormat="1"/>
+    <w:lsdException w:name="heading 5" w:uiPriority="9" w:qFormat="1"/>
+    <w:lsdException w:name="heading 6" w:uiPriority="9" w:qFormat="1"/>
+    <w:lsdException w:name="heading 7" w:uiPriority="9" w:qFormat="1"/>
+    <w:lsdException w:name="heading 8" w:uiPriority="9" w:qFormat="1"/>
+    <w:lsdException w:name="heading 9" w:uiPriority="9" w:qFormat="1"/>
+    <w:lsdException w:name="toc 1" w:uiPriority="39"/>
+    <w:lsdException w:name="toc 2" w:uiPriority="39"/>
+    <w:lsdException w:name="toc 3" w:uiPriority="39"/>
+    <w:lsdException w:name="toc 4" w:uiPriority="39"/>
+    <w:lsdException w:name="toc 5" w:uiPriority="39"/>
+    <w:lsdException w:name="toc 6" w:uiPriority="39"/>
+    <w:lsdException w:name="toc 7" w:uiPriority="39"/>
+    <w:lsdException w:name="toc 8" w:uiPriority="39"/>
+    <w:lsdException w:name="toc 9" w:uiPriority="39"/>
+    <w:lsdException w:name="caption" w:uiPriority="35" w:qFormat="1"/>
+    <w:lsdException w:name="Title" w:semiHidden="0" w:uiPriority="10" w:unhideWhenUsed="0" w:qFormat="1"/>
+    <w:lsdException w:name="Default Paragraph Font" w:uiPriority="1"/>
+    <w:lsdException w:name="Subtitle" w:semiHidden="0" w:uiPriority="11" w:unhideWhenUsed="0" w:qFormat="1"/>
+    <w:lsdException w:name="Strong" w:semiHidden="0" w:uiPriority="22" w:unhideWhenUsed="0" w:qFormat="1"/>
+    <w:lsdException w:name="Emphasis" w:semiHidden="0" w:uiPriority="20" w:unhideWhenUsed="0" w:qFormat="1"/>
+    <w:lsdException w:name="Table Grid" w:semiHidden="0" w:uiPriority="39" w:unhideWhenUsed="0"/>
+    <w:lsdException w:name="Placeholder Text" w:unhideWhenUsed="0"/>
+    <w:lsdException w:name="No Spacing" w:semiHidden="0" w:uiPriority="1" w:unhideWhenUsed="0" w:qFormat="1"/>
+    <w:lsdException w:name="Light Shading" w:semiHidden="0" w:uiPriority="60" w:unhideWhenUsed="0"/>
+    <w:lsdException w:name="Light List" w:semiHidden="0" w:uiPriority="61" w:unhideWhenUsed="0"/>
+    <w:lsdException w:name="Light Grid" w:semiHidden="0" w:uiPriority="62" w:unhideWhenUsed="0"/>
+    <w:lsdException w:name="Medium Shading 1" w:semiHidden="0" w:uiPriority="63" w:unhideWhenUsed="0"/>
+    <w:lsdException w:name="Medium Shading 2" w:semiHidden="0" w:uiPriority="64" w:unhideWhenUsed="0"/>
+    <w:lsdException w:name="Medium List 1" w:semiHidden="0" w:uiPriority="65" w:unhideWhenUsed="0"/>
+    <w:lsdException w:name="Medium List 2" w:semiHidden="0" w:uiPriority="66" w:unhideWhenUsed="0"/>
+    <w:lsdException w:name="Medium Grid 1" w:semiHidden="0" w:uiPriority="67" w:unhideWhenUsed="0"/>
+    <w:lsdException w:name="Medium Grid 2" w:semiHidden="0" w:uiPriority="68" w:unhideWhenUsed="0"/>
+    <w:lsdException w:name="Medium Grid 3" w:semiHidden="0" w:uiPriority="69" w:unhideWhenUsed="0"/>
+    <w:lsdException w:name="Dark List" w:semiHidden="0" w:uiPriority="70" w:unhideWhenUsed="0"/>
+    <w:lsdException w:name="Colorful Shading" w:semiHidden="0" w:uiPriority="71" w:unhideWhenUsed="0"/>
+    <w:lsdException w:name="Colorful List" w:semiHidden="0" w:uiPriority="72" w:unhideWhenUsed="0"/>
+    <w:lsdException w:name="Colorful Grid" w:semiHidden="0" w:uiPriority="73" w:unhideWhenUsed="0"/>
+    <w:lsdException w:name="Light Shading Accent 1" w:semiHidden="0" w:uiPriority="60" w:unhideWhenUsed="0"/>
+    <w:lsdException w:name="Light List Accent 1" w:semiHidden="0" w:uiPriority="61" w:unhideWhenUsed="0"/>
+    <w:lsdException w:name="Light Grid Accent 1" w:semiHidden="0" w:uiPriority="62" w:unhideWhenUsed="0"/>
+    <w:lsdException w:name="Medium Shading 1 Accent 1" w:semiHidden="0" w:uiPriority="63" w:unhideWhenUsed="0"/>
+    <w:lsdException w:name="Medium Shading 2 Accent 1" w:semiHidden="0" w:uiPriority="64" w:unhideWhenUsed="0"/>
+    <w:lsdException w:name="Medium List 1 Accent 1" w:semiHidden="0" w:uiPriority="65" w:unhideWhenUsed="0"/>
+    <w:lsdException w:name="Revision" w:unhideWhenUsed="0"/>
+    <w:lsdException w:name="List Paragraph" w:semiHidden="0" w:uiPriority="34" w:unhideWhenUsed="0" w:qFormat="1"/>
+    <w:lsdException w:name="Quote" w:semiHidden="0" w:uiPriority="29" w:unhideWhenUsed="0" w:qFormat="1"/>
+    <w:lsdException w:name="Intense Quote" w:semiHidden="0" w:uiPriority="30" w:unhideWhenUsed="0" w:qFormat="1"/>
+    <w:lsdException w:name="Medium List 2 Accent 1" w:semiHidden="0" w:uiPriority="66" w:unhideWhenUsed="0"/>
+    <w:lsdException w:name="Medium Grid 1 Accent 1" w:semiHidden="0" w:uiPriority="67" w:unhideWhenUsed="0"/>
+    <w:lsdException w:name="Medium Grid 2 Accent 1" w:semiHidden="0" w:uiPriority="68" w:unhideWhenUsed="0"/>
+    <w:lsdException w:name="Medium Grid 3 Accent 1" w:semiHidden="0" w:uiPriority="69" w:unhideWhenUsed="0"/>
+    <w:lsdException w:name="Dark List Accent 1" w:semiHidden="0" w:uiPriority="70" w:unhideWhenUsed="0"/>
+    <w:lsdException w:name="Colorful Shading Accent 1" w:semiHidden="0" w:uiPriority="71" w:unhideWhenUsed="0"/>
+    <w:lsdException w:name="Colorful List Accent 1" w:semiHidden="0" w:uiPriority="72" w:unhideWhenUsed="0"/>
+    <w:lsdException w:name="Colorful Grid Accent 1" w:semiHidden="0" w:uiPriority="73" w:unhideWhenUsed="0"/>
+    <w:lsdException w:name="Light Shading Accent 2" w:semiHidden="0" w:uiPriority="60" w:unhideWhenUsed="0"/>
+    <w:lsdException w:name="Light List Accent 2" w:semiHidden="0" w:uiPriority="61" w:unhideWhenUsed="0"/>
+    <w:lsdException w:name="Light Grid Accent 2" w:semiHidden="0" w:uiPriority="62" w:unhideWhenUsed="0"/>
+    <w:lsdException w:name="Medium Shading 1 Accent 2" w:semiHidden="0" w:uiPriority="63" w:unhideWhenUsed="0"/>
+    <w:lsdException w:name="Medium Shading 2 Accent 2" w:semiHidden="0" w:uiPriority="64" w:unhideWhenUsed="0"/>
+    <w:lsdException w:name="Medium List 1 Accent 2" w:semiHidden="0" w:uiPriority="65" w:unhideWhenUsed="0"/>
+    <w:lsdException w:name="Medium List 2 Accent 2" w:semiHidden="0" w:uiPriority="66" w:unhideWhenUsed="0"/>
+    <w:lsdException w:name="Medium Grid 1 Accent 2" w:semiHidden="0" w:uiPriority="67" w:unhideWhenUsed="0"/>
+    <w:lsdException w:name="Medium Grid 2 Accent 2" w:semiHidden="0" w:uiPriority="68" w:unhideWhenUsed="0"/>
+    <w:lsdException w:name="Medium Grid 3 Accent 2" w:semiHidden="0" w:uiPriority="69" w:unhideWhenUsed="0"/>
+    <w:lsdException w:name="Dark List Accent 2" w:semiHidden="0" w:uiPriority="70" w:unhideWhenUsed="0"/>
+    <w:lsdException w:name="Colorful Shading Accent 2" w:semiHidden="0" w:uiPriority="71" w:unhideWhenUsed="0"/>
+    <w:lsdException w:name="Colorful List Accent 2" w:semiHidden="0" w:uiPriority="72" w:unhideWhenUsed="0"/>
+    <w:lsdException w:name="Colorful Grid Accent 2" w:semiHidden="0" w:uiPriority="73" w:unhideWhenUsed="0"/>
+    <w:lsdException w:name="Light Shading Accent 3" w:semiHidden="0" w:uiPriority="60" w:unhideWhenUsed="0"/>
+    <w:lsdException w:name="Light List Accent 3" w:semiHidden="0" w:uiPriority="61" w:unhideWhenUsed="0"/>
+    <w:lsdException w:name="Light Grid Accent 3" w:semiHidden="0" w:uiPriority="62" w:unhideWhenUsed="0"/>
+    <w:lsdException w:name="Medium Shading 1 Accent 3" w:semiHidden="0" w:uiPriority="63" w:unhideWhenUsed="0"/>
+    <w:lsdException w:name="Medium Shading 2 Accent 3" w:semiHidden="0" w:uiPriority="64" w:unhideWhenUsed="0"/>
+    <w:lsdException w:name="Medium List 1 Accent 3" w:semiHidden="0" w:uiPriority="65" w:unhideWhenUsed="0"/>
+    <w:lsdException w:name="Medium List 2 Accent 3" w:semiHidden="0" w:uiPriority="66" w:unhideWhenUsed="0"/>
+    <w:lsdException w:name="Medium Grid 1 Accent 3" w:semiHidden="0" w:uiPriority="67" w:unhideWhenUsed="0"/>
+    <w:lsdException w:name="Medium Grid 2 Accent 3" w:semiHidden="0" w:uiPriority="68" w:unhideWhenUsed="0"/>
+    <w:lsdException w:name="Medium Grid 3 Accent 3" w:semiHidden="0" w:uiPriority="69" w:unhideWhenUsed="0"/>
+    <w:lsdException w:name="Dark List Accent 3" w:semiHidden="0" w:uiPriority="70" w:unhideWhenUsed="0"/>
+    <w:lsdException w:name="Colorful Shading Accent 3" w:semiHidden="0" w:uiPriority="71" w:unhideWhenUsed="0"/>
+    <w:lsdException w:name="Colorful List Accent 3" w:semiHidden="0" w:uiPriority="72" w:unhideWhenUsed="0"/>
+    <w:lsdException w:name="Colorful Grid Accent 3" w:semiHidden="0" w:uiPriority="73" w:unhideWhenUsed="0"/>
+    <w:lsdException w:name="Light Shading Accent 4" w:semiHidden="0" w:uiPriority="60" w:unhideWhenUsed="0"/>
+    <w:lsdException w:name="Light List Accent 4" w:semiHidden="0" w:uiPriority="61" w:unhideWhenUsed="0"/>
+    <w:lsdException w:name="Light Grid Accent 4" w:semiHidden="0" w:uiPriority="62" w:unhideWhenUsed="0"/>
+    <w:lsdException w:name="Medium Shading 1 Accent 4" w:semiHidden="0" w:uiPriority="63" w:unhideWhenUsed="0"/>
+    <w:lsdException w:name="Medium Shading 2 Accent 4" w:semiHidden="0" w:uiPriority="64" w:unhideWhenUsed="0"/>
+    <w:lsdException w:name="Medium List 1 Accent 4" w:semiHidden="0" w:uiPriority="65" w:unhideWhenUsed="0"/>
+    <w:lsdException w:name="Medium List 2 Accent 4" w:semiHidden="0" w:uiPriority="66" w:unhideWhenUsed="0"/>
+    <w:lsdException w:name="Medium Grid 1 Accent 4" w:semiHidden="0" w:uiPriority="67" w:unhideWhenUsed="0"/>
+    <w:lsdException w:name="Medium Grid 2 Accent 4" w:semiHidden="0" w:uiPriority="68" w:unhideWhenUsed="0"/>
+    <w:lsdException w:name="Medium Grid 3 Accent 4" w:semiHidden="0" w:uiPriority="69" w:unhideWhenUsed="0"/>
+    <w:lsdException w:name="Dark List Accent 4" w:semiHidden="0" w:uiPriority="70" w:unhideWhenUsed="0"/>
+    <w:lsdException w:name="Colorful Shading Accent 4" w:semiHidden="0" w:uiPriority="71" w:unhideWhenUsed="0"/>
+    <w:lsdException w:name="Colorful List Accent 4" w:semiHidden="0" w:uiPriority="72" w:unhideWhenUsed="0"/>
+    <w:lsdException w:name="Colorful Grid Accent 4" w:semiHidden="0" w:uiPriority="73" w:unhideWhenUsed="0"/>
+    <w:lsdException w:name="Light Shading Accent 5" w:semiHidden="0" w:uiPriority="60" w:unhideWhenUsed="0"/>
+    <w:lsdException w:name="Light List Accent 5" w:semiHidden="0" w:uiPriority="61" w:unhideWhenUsed="0"/>
+    <w:lsdException w:name="Light Grid Accent 5" w:semiHidden="0" w:uiPriority="62" w:unhideWhenUsed="0"/>
+    <w:lsdException w:name="Medium Shading 1 Accent 5" w:semiHidden="0" w:uiPriority="63" w:unhideWhenUsed="0"/>
+    <w:lsdException w:name="Medium Shading 2 Accent 5" w:semiHidden="0" w:uiPriority="64" w:unhideWhenUsed="0"/>
+    <w:lsdException w:name="Medium List 1 Accent 5" w:semiHidden="0" w:uiPriority="65" w:unhideWhenUsed="0"/>
+    <w:lsdException w:name="Medium List 2 Accent 5" w:semiHidden="0" w:uiPriority="66" w:unhideWhenUsed="0"/>
+    <w:lsdException w:name="Medium Grid 1 Accent 5" w:semiHidden="0" w:uiPriority="67" w:unhideWhenUsed="0"/>
+    <w:lsdException w:name="Medium Grid 2 Accent 5" w:semiHidden="0" w:uiPriority="68" w:unhideWhenUsed="0"/>
+    <w:lsdException w:name="Medium Grid 3 Accent 5" w:semiHidden="0" w:uiPriority="69" w:unhideWhenUsed="0"/>
+    <w:lsdException w:name="Dark List Accent 5" w:semiHidden="0" w:uiPriority="70" w:unhideWhenUsed="0"/>
+    <w:lsdException w:name="Colorful Shading Accent 5" w:semiHidden="0" w:uiPriority="71" w:unhideWhenUsed="0"/>
+    <w:lsdException w:name="Colorful List Accent 5" w:semiHidden="0" w:uiPriority="72" w:unhideWhenUsed="0"/>
+    <w:lsdException w:name="Colorful Grid Accent 5" w:semiHidden="0" w:uiPriority="73" w:unhideWhenUsed="0"/>
+    <w:lsdException w:name="Light Shading Accent 6" w:semiHidden="0" w:uiPriority="60" w:unhideWhenUsed="0"/>
+    <w:lsdException w:name="Light List Accent 6" w:semiHidden="0" w:uiPriority="61" w:unhideWhenUsed="0"/>
+    <w:lsdException w:name="Light Grid Accent 6" w:semiHidden="0" w:uiPriority="62" w:unhideWhenUsed="0"/>
+    <w:lsdException w:name="Medium Shading 1 Accent 6" w:semiHidden="0" w:uiPriority="63" w:unhideWhenUsed="0"/>
+    <w:lsdException w:name="Medium Shading 2 Accent 6" w:semiHidden="0" w:uiPriority="64" w:unhideWhenUsed="0"/>
+    <w:lsdException w:name="Medium List 1 Accent 6" w:semiHidden="0" w:uiPriority="65" w:unhideWhenUsed="0"/>
+    <w:lsdException w:name="Medium List 2 Accent 6" w:semiHidden="0" w:uiPriority="66" w:unhideWhenUsed="0"/>
+    <w:lsdException w:name="Medium Grid 1 Accent 6" w:semiHidden="0" w:uiPriority="67" w:unhideWhenUsed="0"/>
+    <w:lsdException w:name="Medium Grid 2 Accent 6" w:semiHidden="0" w:uiPriority="68" w:unhideWhenUsed="0"/>
+    <w:lsdException w:name="Medium Grid 3 Accent 6" w:semiHidden="0" w:uiPriority="69" w:unhideWhenUsed="0"/>
+    <w:lsdException w:name="Dark List Accent 6" w:semiHidden="0" w:uiPriority="70" w:unhideWhenUsed="0"/>
+    <w:lsdException w:name="Colorful Shading Accent 6" w:semiHidden="0" w:uiPriority="71" w:unhideWhenUsed="0"/>
+    <w:lsdException w:name="Colorful List Accent 6" w:semiHidden="0" w:uiPriority="72" w:unhideWhenUsed="0"/>
+    <w:lsdException w:name="Colorful Grid Accent 6" w:semiHidden="0" w:uiPriority="73" w:unhideWhenUsed="0"/>
+    <w:lsdException w:name="Subtle Emphasis" w:semiHidden="0" w:uiPriority="19" w:unhideWhenUsed="0" w:qFormat="1"/>
+    <w:lsdException w:name="Intense Emphasis" w:semiHidden="0" w:uiPriority="21" w:unhideWhenUsed="0" w:qFormat="1"/>
+    <w:lsdException w:name="Subtle Reference" w:semiHidden="0" w:uiPriority="31" w:unhideWhenUsed="0" w:qFormat="1"/>
+    <w:lsdException w:name="Intense Reference" w:semiHidden="0" w:uiPriority="32" w:unhideWhenUsed="0" w:qFormat="1"/>
+    <w:lsdException w:name="Book Title" w:semiHidden="0" w:uiPriority="33" w:unhideWhenUsed="0" w:qFormat="1"/>
+    <w:lsdException w:name="Bibliography" w:uiPriority="37"/>
+    <w:lsdException w:name="TOC Heading" w:uiPriority="39" w:qFormat="1"/>
+  </w:latentStyles>
+  <w:style w:type="paragraph" w:default="1" w:styleId="Normal">
+    <w:name w:val="Normal"/>
+    <w:qFormat/>
+  </w:style>
+  <w:style w:type="character" w:default="1" w:styleId="Fontepargpadro">
+    <w:name w:val="Default Paragraph Font"/>
+    <w:uiPriority w:val="1"/>
     <w:unhideWhenUsed/>
   </w:style>
   <w:style w:type="table" w:default="1" w:styleId="Tabelanormal">
@@ -3872,7 +6105,7 @@
   <a:extraClrSchemeLst/>
   <a:extLst>
     <a:ext uri="{05A4C25C-085E-4340-85A3-A5531E510DB2}">
-      <thm15:themeFamily xmlns:thm15="http://schemas.microsoft.com/office/thememl/2012/main" name="Office Theme" id="{62F939B6-93AF-4DB8-9C6B-D6C7DFDC589F}" vid="{4A3C46E8-61CC-4603-A589-7422A47A8E4A}"/>
+      <thm15:themeFamily xmlns:thm15="http://schemas.microsoft.com/office/thememl/2012/main" xmlns="" name="Office Theme" id="{62F939B6-93AF-4DB8-9C6B-D6C7DFDC589F}" vid="{4A3C46E8-61CC-4603-A589-7422A47A8E4A}"/>
     </a:ext>
   </a:extLst>
 </a:theme>

</xml_diff>